<commit_message>
✔ Task list & page numbering
</commit_message>
<xml_diff>
--- a/physics-project-sec6-power-bank.docx
+++ b/physics-project-sec6-power-bank.docx
@@ -33,7 +33,7 @@
                     </pic:cNvPicPr>
                   </pic:nvPicPr>
                   <pic:blipFill>
-                    <a:blip r:embed="rId5" cstate="print">
+                    <a:blip r:embed="rId8" cstate="print">
                       <a:extLst>
                         <a:ext uri="{28A0092B-C50C-407E-A947-70E740481C1C}">
                           <a14:useLocalDpi xmlns:a14="http://schemas.microsoft.com/office/drawing/2010/main" val="0"/>
@@ -77,7 +77,7 @@
         <mc:AlternateContent>
           <mc:Choice Requires="wps">
             <w:drawing>
-              <wp:anchor distT="0" distB="0" distL="114300" distR="114300" simplePos="0" relativeHeight="251662336" behindDoc="0" locked="0" layoutInCell="1" allowOverlap="1" wp14:anchorId="190419EF" wp14:editId="492F80FB">
+              <wp:anchor distT="0" distB="0" distL="114300" distR="114300" simplePos="0" relativeHeight="251658240" behindDoc="0" locked="0" layoutInCell="1" allowOverlap="1" wp14:anchorId="190419EF" wp14:editId="03622213">
                 <wp:simplePos x="0" y="0"/>
                 <wp:positionH relativeFrom="margin">
                   <wp:align>center</wp:align>
@@ -169,7 +169,7 @@
                 <v:stroke joinstyle="miter"/>
                 <v:path gradientshapeok="t" o:connecttype="rect"/>
               </v:shapetype>
-              <v:shape id="Text Box 102" o:spid="_x0000_s1026" type="#_x0000_t202" style="position:absolute;margin-left:0;margin-top:85.2pt;width:250.75pt;height:60.6pt;z-index:251662336;visibility:visible;mso-wrap-style:square;mso-width-percent:0;mso-height-percent:0;mso-wrap-distance-left:9pt;mso-wrap-distance-top:0;mso-wrap-distance-right:9pt;mso-wrap-distance-bottom:0;mso-position-horizontal:center;mso-position-horizontal-relative:margin;mso-position-vertical:absolute;mso-position-vertical-relative:text;mso-width-percent:0;mso-height-percent:0;mso-width-relative:margin;mso-height-relative:margin;v-text-anchor:top" o:gfxdata="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" filled="f" stroked="f" strokeweight=".5pt">
+              <v:shape id="Text Box 102" o:spid="_x0000_s1026" type="#_x0000_t202" style="position:absolute;margin-left:0;margin-top:85.2pt;width:250.75pt;height:60.6pt;z-index:251658240;visibility:visible;mso-wrap-style:square;mso-width-percent:0;mso-height-percent:0;mso-wrap-distance-left:9pt;mso-wrap-distance-top:0;mso-wrap-distance-right:9pt;mso-wrap-distance-bottom:0;mso-position-horizontal:center;mso-position-horizontal-relative:margin;mso-position-vertical:absolute;mso-position-vertical-relative:text;mso-width-percent:0;mso-height-percent:0;mso-width-relative:margin;mso-height-relative:margin;v-text-anchor:top" o:gfxdata="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" filled="f" stroked="f" strokeweight=".5pt">
                 <v:textbox>
                   <w:txbxContent>
                     <w:p>
@@ -221,7 +221,7 @@
         <mc:AlternateContent>
           <mc:Choice Requires="wps">
             <w:drawing>
-              <wp:anchor distT="0" distB="0" distL="114300" distR="114300" simplePos="0" relativeHeight="251676672" behindDoc="0" locked="0" layoutInCell="1" allowOverlap="1" wp14:anchorId="435D178B" wp14:editId="6F567ED6">
+              <wp:anchor distT="0" distB="0" distL="114300" distR="114300" simplePos="0" relativeHeight="251676672" behindDoc="0" locked="0" layoutInCell="1" allowOverlap="1" wp14:anchorId="435D178B" wp14:editId="66C1F19E">
                 <wp:simplePos x="0" y="0"/>
                 <wp:positionH relativeFrom="margin">
                   <wp:align>center</wp:align>
@@ -296,7 +296,7 @@
           </mc:Choice>
           <mc:Fallback>
             <w:pict>
-              <v:shape w14:anchorId="435D178B" id="Text Box 204" o:spid="_x0000_s1027" type="#_x0000_t202" style="position:absolute;margin-left:0;margin-top:262.35pt;width:4in;height:39.75pt;z-index:251676672;visibility:visible;mso-wrap-style:square;mso-width-percent:0;mso-height-percent:0;mso-wrap-distance-left:9pt;mso-wrap-distance-top:0;mso-wrap-distance-right:9pt;mso-wrap-distance-bottom:0;mso-position-horizontal:center;mso-position-horizontal-relative:margin;mso-position-vertical:absolute;mso-position-vertical-relative:text;mso-width-percent:0;mso-height-percent:0;mso-width-relative:margin;mso-height-relative:margin;v-text-anchor:top" o:gfxdata="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" filled="f" stroked="f" strokeweight=".5pt">
+              <v:shape w14:anchorId="435D178B" id="Text Box 204" o:spid="_x0000_s1027" type="#_x0000_t202" style="position:absolute;margin-left:0;margin-top:262.35pt;width:4in;height:39.75pt;z-index:251676672;visibility:visible;mso-wrap-style:square;mso-width-percent:0;mso-height-percent:0;mso-wrap-distance-left:9pt;mso-wrap-distance-top:0;mso-wrap-distance-right:9pt;mso-wrap-distance-bottom:0;mso-position-horizontal:center;mso-position-horizontal-relative:margin;mso-position-vertical:absolute;mso-position-vertical-relative:text;mso-width-percent:0;mso-height-percent:0;mso-width-relative:margin;mso-height-relative:margin;v-text-anchor:top" o:gfxdata="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" filled="f" stroked="f" strokeweight=".5pt">
                 <v:textbox>
                   <w:txbxContent>
                     <w:p>
@@ -335,7 +335,7 @@
         <mc:AlternateContent>
           <mc:Choice Requires="wps">
             <w:drawing>
-              <wp:anchor distT="0" distB="0" distL="114300" distR="114300" simplePos="0" relativeHeight="251661312" behindDoc="0" locked="0" layoutInCell="1" allowOverlap="1" wp14:anchorId="7BA732F1" wp14:editId="0376603C">
+              <wp:anchor distT="0" distB="0" distL="114300" distR="114300" simplePos="0" relativeHeight="251657216" behindDoc="0" locked="0" layoutInCell="1" allowOverlap="1" wp14:anchorId="7BA732F1" wp14:editId="395F1583">
                 <wp:simplePos x="0" y="0"/>
                 <wp:positionH relativeFrom="margin">
                   <wp:align>center</wp:align>
@@ -409,7 +409,7 @@
           </mc:Choice>
           <mc:Fallback>
             <w:pict>
-              <v:shape w14:anchorId="7BA732F1" id="Text Box 68" o:spid="_x0000_s1028" type="#_x0000_t202" style="position:absolute;margin-left:0;margin-top:196.55pt;width:391.4pt;height:32.2pt;z-index:251661312;visibility:visible;mso-wrap-style:square;mso-width-percent:0;mso-height-percent:0;mso-wrap-distance-left:9pt;mso-wrap-distance-top:0;mso-wrap-distance-right:9pt;mso-wrap-distance-bottom:0;mso-position-horizontal:center;mso-position-horizontal-relative:margin;mso-position-vertical:absolute;mso-position-vertical-relative:text;mso-width-percent:0;mso-height-percent:0;mso-width-relative:margin;mso-height-relative:margin;v-text-anchor:top" o:gfxdata="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" filled="f" stroked="f" strokeweight=".5pt">
+              <v:shape w14:anchorId="7BA732F1" id="Text Box 68" o:spid="_x0000_s1028" type="#_x0000_t202" style="position:absolute;margin-left:0;margin-top:196.55pt;width:391.4pt;height:32.2pt;z-index:251657216;visibility:visible;mso-wrap-style:square;mso-width-percent:0;mso-height-percent:0;mso-wrap-distance-left:9pt;mso-wrap-distance-top:0;mso-wrap-distance-right:9pt;mso-wrap-distance-bottom:0;mso-position-horizontal:center;mso-position-horizontal-relative:margin;mso-position-vertical:absolute;mso-position-vertical-relative:text;mso-width-percent:0;mso-height-percent:0;mso-width-relative:margin;mso-height-relative:margin;v-text-anchor:top" o:gfxdata="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" filled="f" stroked="f" strokeweight=".5pt">
                 <v:textbox inset="0,0,0,0">
                   <w:txbxContent>
                     <w:p>
@@ -447,7 +447,7 @@
         <mc:AlternateContent>
           <mc:Choice Requires="wps">
             <w:drawing>
-              <wp:anchor distT="0" distB="0" distL="114300" distR="114300" simplePos="0" relativeHeight="251660288" behindDoc="0" locked="0" layoutInCell="1" allowOverlap="1" wp14:anchorId="1E6ECC22" wp14:editId="3E7401D0">
+              <wp:anchor distT="0" distB="0" distL="114300" distR="114300" simplePos="0" relativeHeight="251656192" behindDoc="0" locked="0" layoutInCell="1" allowOverlap="1" wp14:anchorId="1E6ECC22" wp14:editId="0FC917A3">
                 <wp:simplePos x="0" y="0"/>
                 <wp:positionH relativeFrom="margin">
                   <wp:align>center</wp:align>
@@ -526,7 +526,7 @@
           </mc:Choice>
           <mc:Fallback>
             <w:pict>
-              <v:shape w14:anchorId="1E6ECC22" id="Text Box 67" o:spid="_x0000_s1029" type="#_x0000_t202" style="position:absolute;margin-left:0;margin-top:121.1pt;width:427.5pt;height:75.2pt;z-index:251660288;visibility:visible;mso-wrap-style:square;mso-width-percent:0;mso-height-percent:0;mso-wrap-distance-left:9pt;mso-wrap-distance-top:0;mso-wrap-distance-right:9pt;mso-wrap-distance-bottom:0;mso-position-horizontal:center;mso-position-horizontal-relative:margin;mso-position-vertical:absolute;mso-position-vertical-relative:text;mso-width-percent:0;mso-height-percent:0;mso-width-relative:margin;mso-height-relative:margin;v-text-anchor:top" o:gfxdata="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" filled="f" stroked="f" strokeweight=".5pt">
+              <v:shape w14:anchorId="1E6ECC22" id="Text Box 67" o:spid="_x0000_s1029" type="#_x0000_t202" style="position:absolute;margin-left:0;margin-top:121.1pt;width:427.5pt;height:75.2pt;z-index:251656192;visibility:visible;mso-wrap-style:square;mso-width-percent:0;mso-height-percent:0;mso-wrap-distance-left:9pt;mso-wrap-distance-top:0;mso-wrap-distance-right:9pt;mso-wrap-distance-bottom:0;mso-position-horizontal:center;mso-position-horizontal-relative:margin;mso-position-vertical:absolute;mso-position-vertical-relative:text;mso-width-percent:0;mso-height-percent:0;mso-width-relative:margin;mso-height-relative:margin;v-text-anchor:top" o:gfxdata="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" filled="f" stroked="f" strokeweight=".5pt">
                 <v:textbox inset="0,0,0">
                   <w:txbxContent>
                     <w:p>
@@ -569,13 +569,13 @@
         <mc:AlternateContent>
           <mc:Choice Requires="wpg">
             <w:drawing>
-              <wp:anchor distT="0" distB="0" distL="114300" distR="114300" simplePos="0" relativeHeight="251657215" behindDoc="0" locked="0" layoutInCell="1" allowOverlap="1" wp14:anchorId="7E780E70" wp14:editId="7B950624">
+              <wp:anchor distT="0" distB="0" distL="114300" distR="114300" simplePos="0" relativeHeight="251653119" behindDoc="1" locked="0" layoutInCell="1" allowOverlap="1" wp14:anchorId="7E780E70" wp14:editId="309C81E9">
                 <wp:simplePos x="0" y="0"/>
                 <wp:positionH relativeFrom="column">
-                  <wp:posOffset>-969645</wp:posOffset>
+                  <wp:posOffset>-971550</wp:posOffset>
                 </wp:positionH>
                 <wp:positionV relativeFrom="paragraph">
-                  <wp:posOffset>-884555</wp:posOffset>
+                  <wp:posOffset>-887095</wp:posOffset>
                 </wp:positionV>
                 <wp:extent cx="4625975" cy="4625975"/>
                 <wp:effectExtent l="19050" t="0" r="3175" b="3175"/>
@@ -11060,7 +11060,7 @@
           </mc:Choice>
           <mc:Fallback>
             <w:pict>
-              <v:group w14:anchorId="35E505EE" id="Graphic 1" o:spid="_x0000_s1026" style="position:absolute;left:0;text-align:left;margin-left:-76.35pt;margin-top:-69.65pt;width:364.25pt;height:364.25pt;z-index:251657215;mso-width-relative:margin;mso-height-relative:margin" coordsize="59445,59445" o:gfxdata="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">
+              <v:group w14:anchorId="3BE50748" id="Graphic 1" o:spid="_x0000_s1026" style="position:absolute;left:0;text-align:left;margin-left:-76.5pt;margin-top:-69.85pt;width:364.25pt;height:364.25pt;z-index:-251663361;mso-width-relative:margin;mso-height-relative:margin" coordsize="59445,59445" o:gfxdata="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">
                 <v:shape id="Freeform: Shape 34" o:spid="_x0000_s1027" style="position:absolute;top:4;width:5646;height:5619;flip:y;visibility:visible;mso-wrap-style:square;v-text-anchor:middle" coordsize="564641,561855" o:gfxdata="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" path="m253914,295261l-546,40801,847,14333,2240,-12135,283168,268793,564096,549721r-27861,l508374,549721,253914,295261xe" filled="f" stroked="f" strokeweight=".0129mm">
                   <v:stroke joinstyle="miter"/>
                   <v:path arrowok="t" o:connecttype="custom" o:connectlocs="253914,295261;-546,40801;847,14333;2240,-12135;283168,268793;564096,549721;536235,549721;508374,549721;253914,295261" o:connectangles="0,0,0,0,0,0,0,0,0"/>
@@ -11318,724 +11318,20 @@
           <w:noProof/>
         </w:rPr>
         <mc:AlternateContent>
-          <mc:Choice Requires="wps">
+          <mc:Choice Requires="wpg">
             <w:drawing>
-              <wp:anchor distT="0" distB="0" distL="114300" distR="114300" simplePos="0" relativeHeight="251674624" behindDoc="0" locked="0" layoutInCell="1" allowOverlap="1" wp14:anchorId="480F1D69" wp14:editId="153BAA2A">
+              <wp:anchor distT="0" distB="0" distL="114300" distR="114300" simplePos="0" relativeHeight="251670528" behindDoc="0" locked="0" layoutInCell="1" allowOverlap="1" wp14:anchorId="4870A5B0" wp14:editId="4DA896E7">
                 <wp:simplePos x="0" y="0"/>
-                <wp:positionH relativeFrom="margin">
-                  <wp:posOffset>-233680</wp:posOffset>
+                <wp:positionH relativeFrom="column">
+                  <wp:posOffset>-1470314</wp:posOffset>
                 </wp:positionH>
                 <wp:positionV relativeFrom="paragraph">
-                  <wp:posOffset>7566660</wp:posOffset>
+                  <wp:posOffset>3460173</wp:posOffset>
                 </wp:positionV>
-                <wp:extent cx="5961380" cy="723265"/>
-                <wp:effectExtent l="0" t="0" r="0" b="635"/>
+                <wp:extent cx="8906862" cy="5618884"/>
+                <wp:effectExtent l="323850" t="457200" r="351790" b="229870"/>
                 <wp:wrapNone/>
-                <wp:docPr id="32" name="Text Box 32"/>
-                <wp:cNvGraphicFramePr/>
-                <a:graphic xmlns:a="http://schemas.openxmlformats.org/drawingml/2006/main">
-                  <a:graphicData uri="http://schemas.microsoft.com/office/word/2010/wordprocessingShape">
-                    <wps:wsp>
-                      <wps:cNvSpPr txBox="1"/>
-                      <wps:spPr>
-                        <a:xfrm>
-                          <a:off x="0" y="0"/>
-                          <a:ext cx="5961380" cy="723265"/>
-                        </a:xfrm>
-                        <a:prstGeom prst="rect">
-                          <a:avLst/>
-                        </a:prstGeom>
-                        <a:noFill/>
-                        <a:ln w="6350">
-                          <a:noFill/>
-                        </a:ln>
-                      </wps:spPr>
-                      <wps:txbx>
-                        <w:txbxContent>
-                          <w:p>
-                            <w:pPr>
-                              <w:spacing w:after="0" w:line="240" w:lineRule="auto"/>
-                              <w:rPr>
-                                <w:rFonts w:ascii="Montserrat" w:hAnsi="Montserrat" w:cstheme="majorHAnsi"/>
-                                <w:color w:val="808080" w:themeColor="background1" w:themeShade="80"/>
-                                <w:sz w:val="24"/>
-                                <w:szCs w:val="24"/>
-                              </w:rPr>
-                            </w:pPr>
-                            <w:proofErr w:type="spellStart"/>
-                            <w:r>
-                              <w:rPr>
-                                <w:rFonts w:ascii="Montserrat" w:hAnsi="Montserrat" w:cstheme="majorHAnsi"/>
-                                <w:color w:val="808080" w:themeColor="background1" w:themeShade="80"/>
-                                <w:sz w:val="24"/>
-                                <w:szCs w:val="24"/>
-                              </w:rPr>
-                              <w:t>Alhusseain</w:t>
-                            </w:r>
-                            <w:proofErr w:type="spellEnd"/>
-                            <w:r>
-                              <w:rPr>
-                                <w:rFonts w:ascii="Montserrat" w:hAnsi="Montserrat" w:cstheme="majorHAnsi"/>
-                                <w:color w:val="808080" w:themeColor="background1" w:themeShade="80"/>
-                                <w:sz w:val="24"/>
-                                <w:szCs w:val="24"/>
-                              </w:rPr>
-                              <w:t xml:space="preserve"> </w:t>
-                            </w:r>
-                            <w:proofErr w:type="spellStart"/>
-                            <w:r>
-                              <w:rPr>
-                                <w:rFonts w:ascii="Montserrat" w:hAnsi="Montserrat" w:cstheme="majorHAnsi"/>
-                                <w:color w:val="808080" w:themeColor="background1" w:themeShade="80"/>
-                                <w:sz w:val="24"/>
-                                <w:szCs w:val="24"/>
-                              </w:rPr>
-                              <w:t>Shalaby</w:t>
-                            </w:r>
-                            <w:proofErr w:type="spellEnd"/>
-                            <w:r>
-                              <w:rPr>
-                                <w:rFonts w:ascii="Montserrat" w:hAnsi="Montserrat" w:cstheme="majorHAnsi"/>
-                                <w:color w:val="808080" w:themeColor="background1" w:themeShade="80"/>
-                                <w:sz w:val="24"/>
-                                <w:szCs w:val="24"/>
-                              </w:rPr>
-                              <w:t xml:space="preserve"> - </w:t>
-                            </w:r>
-                            <w:proofErr w:type="spellStart"/>
-                            <w:r>
-                              <w:rPr>
-                                <w:rFonts w:ascii="Montserrat" w:hAnsi="Montserrat" w:cstheme="majorHAnsi"/>
-                                <w:color w:val="808080" w:themeColor="background1" w:themeShade="80"/>
-                                <w:sz w:val="24"/>
-                                <w:szCs w:val="24"/>
-                              </w:rPr>
-                              <w:t>Akram</w:t>
-                            </w:r>
-                            <w:proofErr w:type="spellEnd"/>
-                            <w:r>
-                              <w:rPr>
-                                <w:rFonts w:ascii="Montserrat" w:hAnsi="Montserrat" w:cstheme="majorHAnsi"/>
-                                <w:color w:val="808080" w:themeColor="background1" w:themeShade="80"/>
-                                <w:sz w:val="24"/>
-                                <w:szCs w:val="24"/>
-                              </w:rPr>
-                              <w:t xml:space="preserve"> </w:t>
-                            </w:r>
-                            <w:proofErr w:type="spellStart"/>
-                            <w:r>
-                              <w:rPr>
-                                <w:rFonts w:ascii="Montserrat" w:hAnsi="Montserrat" w:cstheme="majorHAnsi"/>
-                                <w:color w:val="808080" w:themeColor="background1" w:themeShade="80"/>
-                                <w:sz w:val="24"/>
-                                <w:szCs w:val="24"/>
-                              </w:rPr>
-                              <w:t>hany</w:t>
-                            </w:r>
-                            <w:proofErr w:type="spellEnd"/>
-                            <w:r>
-                              <w:rPr>
-                                <w:rFonts w:ascii="Montserrat" w:hAnsi="Montserrat" w:cstheme="majorHAnsi"/>
-                                <w:color w:val="808080" w:themeColor="background1" w:themeShade="80"/>
-                                <w:sz w:val="24"/>
-                                <w:szCs w:val="24"/>
-                              </w:rPr>
-                              <w:t xml:space="preserve"> – Amir Anwar </w:t>
-                            </w:r>
-                          </w:p>
-                          <w:p>
-                            <w:pPr>
-                              <w:spacing w:after="0" w:line="240" w:lineRule="auto"/>
-                              <w:rPr>
-                                <w:rFonts w:ascii="Montserrat" w:hAnsi="Montserrat" w:cstheme="majorHAnsi"/>
-                                <w:color w:val="808080" w:themeColor="background1" w:themeShade="80"/>
-                                <w:sz w:val="24"/>
-                                <w:szCs w:val="24"/>
-                              </w:rPr>
-                            </w:pPr>
-                            <w:r>
-                              <w:rPr>
-                                <w:rFonts w:ascii="Montserrat" w:hAnsi="Montserrat" w:cstheme="majorHAnsi"/>
-                                <w:color w:val="808080" w:themeColor="background1" w:themeShade="80"/>
-                                <w:sz w:val="24"/>
-                                <w:szCs w:val="24"/>
-                              </w:rPr>
-                              <w:t>Amir Ashraf</w:t>
-                            </w:r>
-                            <w:r>
-                              <w:rPr>
-                                <w:rFonts w:ascii="Montserrat" w:hAnsi="Montserrat" w:cstheme="majorHAnsi"/>
-                                <w:color w:val="808080" w:themeColor="background1" w:themeShade="80"/>
-                                <w:sz w:val="24"/>
-                                <w:szCs w:val="24"/>
-                              </w:rPr>
-                              <w:t xml:space="preserve"> – </w:t>
-                            </w:r>
-                            <w:proofErr w:type="spellStart"/>
-                            <w:r>
-                              <w:rPr>
-                                <w:rFonts w:ascii="Montserrat" w:hAnsi="Montserrat" w:cstheme="majorHAnsi"/>
-                                <w:color w:val="808080" w:themeColor="background1" w:themeShade="80"/>
-                                <w:sz w:val="24"/>
-                                <w:szCs w:val="24"/>
-                              </w:rPr>
-                              <w:t>Ekwan</w:t>
-                            </w:r>
-                            <w:proofErr w:type="spellEnd"/>
-                            <w:r>
-                              <w:rPr>
-                                <w:rFonts w:ascii="Montserrat" w:hAnsi="Montserrat" w:cstheme="majorHAnsi"/>
-                                <w:color w:val="808080" w:themeColor="background1" w:themeShade="80"/>
-                                <w:sz w:val="24"/>
-                                <w:szCs w:val="24"/>
-                              </w:rPr>
-                              <w:t xml:space="preserve"> Ehab - </w:t>
-                            </w:r>
-                            <w:proofErr w:type="spellStart"/>
-                            <w:r>
-                              <w:rPr>
-                                <w:rFonts w:ascii="Montserrat" w:hAnsi="Montserrat" w:cstheme="majorHAnsi"/>
-                                <w:color w:val="808080" w:themeColor="background1" w:themeShade="80"/>
-                                <w:sz w:val="24"/>
-                                <w:szCs w:val="24"/>
-                              </w:rPr>
-                              <w:t>Albashir</w:t>
-                            </w:r>
-                            <w:proofErr w:type="spellEnd"/>
-                            <w:r>
-                              <w:rPr>
-                                <w:rFonts w:ascii="Montserrat" w:hAnsi="Montserrat" w:cstheme="majorHAnsi"/>
-                                <w:color w:val="808080" w:themeColor="background1" w:themeShade="80"/>
-                                <w:sz w:val="24"/>
-                                <w:szCs w:val="24"/>
-                              </w:rPr>
-                              <w:t xml:space="preserve"> </w:t>
-                            </w:r>
-                            <w:proofErr w:type="spellStart"/>
-                            <w:r>
-                              <w:rPr>
-                                <w:rFonts w:ascii="Montserrat" w:hAnsi="Montserrat" w:cstheme="majorHAnsi"/>
-                                <w:color w:val="808080" w:themeColor="background1" w:themeShade="80"/>
-                                <w:sz w:val="24"/>
-                                <w:szCs w:val="24"/>
-                              </w:rPr>
-                              <w:t>Altayeb</w:t>
-                            </w:r>
-                            <w:proofErr w:type="spellEnd"/>
-                          </w:p>
-                          <w:p>
-                            <w:pPr>
-                              <w:spacing w:after="0" w:line="240" w:lineRule="auto"/>
-                              <w:rPr>
-                                <w:rFonts w:ascii="Montserrat" w:hAnsi="Montserrat" w:cstheme="majorHAnsi"/>
-                                <w:color w:val="808080" w:themeColor="background1" w:themeShade="80"/>
-                                <w:sz w:val="24"/>
-                                <w:szCs w:val="24"/>
-                              </w:rPr>
-                            </w:pPr>
-                            <w:proofErr w:type="spellStart"/>
-                            <w:r>
-                              <w:rPr>
-                                <w:rFonts w:ascii="Montserrat" w:hAnsi="Montserrat" w:cstheme="majorHAnsi"/>
-                                <w:color w:val="808080" w:themeColor="background1" w:themeShade="80"/>
-                                <w:sz w:val="24"/>
-                                <w:szCs w:val="24"/>
-                              </w:rPr>
-                              <w:t>Enji</w:t>
-                            </w:r>
-                            <w:proofErr w:type="spellEnd"/>
-                            <w:r>
-                              <w:rPr>
-                                <w:rFonts w:ascii="Montserrat" w:hAnsi="Montserrat" w:cstheme="majorHAnsi"/>
-                                <w:color w:val="808080" w:themeColor="background1" w:themeShade="80"/>
-                                <w:sz w:val="24"/>
-                                <w:szCs w:val="24"/>
-                              </w:rPr>
-                              <w:t xml:space="preserve"> Ashraf - </w:t>
-                            </w:r>
-                            <w:r>
-                              <w:rPr>
-                                <w:rFonts w:ascii="Montserrat" w:hAnsi="Montserrat" w:cstheme="majorHAnsi"/>
-                                <w:color w:val="808080" w:themeColor="background1" w:themeShade="80"/>
-                                <w:sz w:val="24"/>
-                                <w:szCs w:val="24"/>
-                              </w:rPr>
-                              <w:t>Amira Hisham</w:t>
-                            </w:r>
-                            <w:r>
-                              <w:rPr>
-                                <w:rFonts w:ascii="Montserrat" w:hAnsi="Montserrat" w:cstheme="majorHAnsi"/>
-                                <w:color w:val="808080" w:themeColor="background1" w:themeShade="80"/>
-                                <w:sz w:val="24"/>
-                                <w:szCs w:val="24"/>
-                              </w:rPr>
-                              <w:t xml:space="preserve"> </w:t>
-                            </w:r>
-                            <w:r>
-                              <w:rPr>
-                                <w:rFonts w:ascii="Montserrat" w:hAnsi="Montserrat" w:cstheme="majorHAnsi"/>
-                                <w:color w:val="808080" w:themeColor="background1" w:themeShade="80"/>
-                                <w:sz w:val="24"/>
-                                <w:szCs w:val="24"/>
-                              </w:rPr>
-                              <w:t xml:space="preserve">Omnia </w:t>
-                            </w:r>
-                            <w:proofErr w:type="spellStart"/>
-                            <w:r>
-                              <w:rPr>
-                                <w:rFonts w:ascii="Montserrat" w:hAnsi="Montserrat" w:cstheme="majorHAnsi"/>
-                                <w:color w:val="808080" w:themeColor="background1" w:themeShade="80"/>
-                                <w:sz w:val="24"/>
-                                <w:szCs w:val="24"/>
-                              </w:rPr>
-                              <w:t>mostafa</w:t>
-                            </w:r>
-                            <w:proofErr w:type="spellEnd"/>
-                          </w:p>
-                        </w:txbxContent>
-                      </wps:txbx>
-                      <wps:bodyPr rot="0" spcFirstLastPara="0" vertOverflow="overflow" horzOverflow="overflow" vert="horz" wrap="square" lIns="91440" tIns="45720" rIns="91440" bIns="45720" numCol="1" spcCol="0" rtlCol="0" fromWordArt="0" anchor="t" anchorCtr="0" forceAA="0" compatLnSpc="1">
-                        <a:prstTxWarp prst="textNoShape">
-                          <a:avLst/>
-                        </a:prstTxWarp>
-                        <a:noAutofit/>
-                      </wps:bodyPr>
-                    </wps:wsp>
-                  </a:graphicData>
-                </a:graphic>
-                <wp14:sizeRelH relativeFrom="margin">
-                  <wp14:pctWidth>0</wp14:pctWidth>
-                </wp14:sizeRelH>
-                <wp14:sizeRelV relativeFrom="margin">
-                  <wp14:pctHeight>0</wp14:pctHeight>
-                </wp14:sizeRelV>
-              </wp:anchor>
-            </w:drawing>
-          </mc:Choice>
-          <mc:Fallback>
-            <w:pict>
-              <v:shape w14:anchorId="480F1D69" id="Text Box 32" o:spid="_x0000_s1030" type="#_x0000_t202" style="position:absolute;margin-left:-18.4pt;margin-top:595.8pt;width:469.4pt;height:56.95pt;z-index:251674624;visibility:visible;mso-wrap-style:square;mso-width-percent:0;mso-height-percent:0;mso-wrap-distance-left:9pt;mso-wrap-distance-top:0;mso-wrap-distance-right:9pt;mso-wrap-distance-bottom:0;mso-position-horizontal:absolute;mso-position-horizontal-relative:margin;mso-position-vertical:absolute;mso-position-vertical-relative:text;mso-width-percent:0;mso-height-percent:0;mso-width-relative:margin;mso-height-relative:margin;v-text-anchor:top" o:gfxdata="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" filled="f" stroked="f" strokeweight=".5pt">
-                <v:textbox>
-                  <w:txbxContent>
-                    <w:p>
-                      <w:pPr>
-                        <w:spacing w:after="0" w:line="240" w:lineRule="auto"/>
-                        <w:rPr>
-                          <w:rFonts w:ascii="Montserrat" w:hAnsi="Montserrat" w:cstheme="majorHAnsi"/>
-                          <w:color w:val="808080" w:themeColor="background1" w:themeShade="80"/>
-                          <w:sz w:val="24"/>
-                          <w:szCs w:val="24"/>
-                        </w:rPr>
-                      </w:pPr>
-                      <w:proofErr w:type="spellStart"/>
-                      <w:r>
-                        <w:rPr>
-                          <w:rFonts w:ascii="Montserrat" w:hAnsi="Montserrat" w:cstheme="majorHAnsi"/>
-                          <w:color w:val="808080" w:themeColor="background1" w:themeShade="80"/>
-                          <w:sz w:val="24"/>
-                          <w:szCs w:val="24"/>
-                        </w:rPr>
-                        <w:t>Alhusseain</w:t>
-                      </w:r>
-                      <w:proofErr w:type="spellEnd"/>
-                      <w:r>
-                        <w:rPr>
-                          <w:rFonts w:ascii="Montserrat" w:hAnsi="Montserrat" w:cstheme="majorHAnsi"/>
-                          <w:color w:val="808080" w:themeColor="background1" w:themeShade="80"/>
-                          <w:sz w:val="24"/>
-                          <w:szCs w:val="24"/>
-                        </w:rPr>
-                        <w:t xml:space="preserve"> </w:t>
-                      </w:r>
-                      <w:proofErr w:type="spellStart"/>
-                      <w:r>
-                        <w:rPr>
-                          <w:rFonts w:ascii="Montserrat" w:hAnsi="Montserrat" w:cstheme="majorHAnsi"/>
-                          <w:color w:val="808080" w:themeColor="background1" w:themeShade="80"/>
-                          <w:sz w:val="24"/>
-                          <w:szCs w:val="24"/>
-                        </w:rPr>
-                        <w:t>Shalaby</w:t>
-                      </w:r>
-                      <w:proofErr w:type="spellEnd"/>
-                      <w:r>
-                        <w:rPr>
-                          <w:rFonts w:ascii="Montserrat" w:hAnsi="Montserrat" w:cstheme="majorHAnsi"/>
-                          <w:color w:val="808080" w:themeColor="background1" w:themeShade="80"/>
-                          <w:sz w:val="24"/>
-                          <w:szCs w:val="24"/>
-                        </w:rPr>
-                        <w:t xml:space="preserve"> - </w:t>
-                      </w:r>
-                      <w:proofErr w:type="spellStart"/>
-                      <w:r>
-                        <w:rPr>
-                          <w:rFonts w:ascii="Montserrat" w:hAnsi="Montserrat" w:cstheme="majorHAnsi"/>
-                          <w:color w:val="808080" w:themeColor="background1" w:themeShade="80"/>
-                          <w:sz w:val="24"/>
-                          <w:szCs w:val="24"/>
-                        </w:rPr>
-                        <w:t>Akram</w:t>
-                      </w:r>
-                      <w:proofErr w:type="spellEnd"/>
-                      <w:r>
-                        <w:rPr>
-                          <w:rFonts w:ascii="Montserrat" w:hAnsi="Montserrat" w:cstheme="majorHAnsi"/>
-                          <w:color w:val="808080" w:themeColor="background1" w:themeShade="80"/>
-                          <w:sz w:val="24"/>
-                          <w:szCs w:val="24"/>
-                        </w:rPr>
-                        <w:t xml:space="preserve"> </w:t>
-                      </w:r>
-                      <w:proofErr w:type="spellStart"/>
-                      <w:r>
-                        <w:rPr>
-                          <w:rFonts w:ascii="Montserrat" w:hAnsi="Montserrat" w:cstheme="majorHAnsi"/>
-                          <w:color w:val="808080" w:themeColor="background1" w:themeShade="80"/>
-                          <w:sz w:val="24"/>
-                          <w:szCs w:val="24"/>
-                        </w:rPr>
-                        <w:t>hany</w:t>
-                      </w:r>
-                      <w:proofErr w:type="spellEnd"/>
-                      <w:r>
-                        <w:rPr>
-                          <w:rFonts w:ascii="Montserrat" w:hAnsi="Montserrat" w:cstheme="majorHAnsi"/>
-                          <w:color w:val="808080" w:themeColor="background1" w:themeShade="80"/>
-                          <w:sz w:val="24"/>
-                          <w:szCs w:val="24"/>
-                        </w:rPr>
-                        <w:t xml:space="preserve"> – Amir Anwar </w:t>
-                      </w:r>
-                    </w:p>
-                    <w:p>
-                      <w:pPr>
-                        <w:spacing w:after="0" w:line="240" w:lineRule="auto"/>
-                        <w:rPr>
-                          <w:rFonts w:ascii="Montserrat" w:hAnsi="Montserrat" w:cstheme="majorHAnsi"/>
-                          <w:color w:val="808080" w:themeColor="background1" w:themeShade="80"/>
-                          <w:sz w:val="24"/>
-                          <w:szCs w:val="24"/>
-                        </w:rPr>
-                      </w:pPr>
-                      <w:r>
-                        <w:rPr>
-                          <w:rFonts w:ascii="Montserrat" w:hAnsi="Montserrat" w:cstheme="majorHAnsi"/>
-                          <w:color w:val="808080" w:themeColor="background1" w:themeShade="80"/>
-                          <w:sz w:val="24"/>
-                          <w:szCs w:val="24"/>
-                        </w:rPr>
-                        <w:t>Amir Ashraf</w:t>
-                      </w:r>
-                      <w:r>
-                        <w:rPr>
-                          <w:rFonts w:ascii="Montserrat" w:hAnsi="Montserrat" w:cstheme="majorHAnsi"/>
-                          <w:color w:val="808080" w:themeColor="background1" w:themeShade="80"/>
-                          <w:sz w:val="24"/>
-                          <w:szCs w:val="24"/>
-                        </w:rPr>
-                        <w:t xml:space="preserve"> – </w:t>
-                      </w:r>
-                      <w:proofErr w:type="spellStart"/>
-                      <w:r>
-                        <w:rPr>
-                          <w:rFonts w:ascii="Montserrat" w:hAnsi="Montserrat" w:cstheme="majorHAnsi"/>
-                          <w:color w:val="808080" w:themeColor="background1" w:themeShade="80"/>
-                          <w:sz w:val="24"/>
-                          <w:szCs w:val="24"/>
-                        </w:rPr>
-                        <w:t>Ekwan</w:t>
-                      </w:r>
-                      <w:proofErr w:type="spellEnd"/>
-                      <w:r>
-                        <w:rPr>
-                          <w:rFonts w:ascii="Montserrat" w:hAnsi="Montserrat" w:cstheme="majorHAnsi"/>
-                          <w:color w:val="808080" w:themeColor="background1" w:themeShade="80"/>
-                          <w:sz w:val="24"/>
-                          <w:szCs w:val="24"/>
-                        </w:rPr>
-                        <w:t xml:space="preserve"> Ehab - </w:t>
-                      </w:r>
-                      <w:proofErr w:type="spellStart"/>
-                      <w:r>
-                        <w:rPr>
-                          <w:rFonts w:ascii="Montserrat" w:hAnsi="Montserrat" w:cstheme="majorHAnsi"/>
-                          <w:color w:val="808080" w:themeColor="background1" w:themeShade="80"/>
-                          <w:sz w:val="24"/>
-                          <w:szCs w:val="24"/>
-                        </w:rPr>
-                        <w:t>Albashir</w:t>
-                      </w:r>
-                      <w:proofErr w:type="spellEnd"/>
-                      <w:r>
-                        <w:rPr>
-                          <w:rFonts w:ascii="Montserrat" w:hAnsi="Montserrat" w:cstheme="majorHAnsi"/>
-                          <w:color w:val="808080" w:themeColor="background1" w:themeShade="80"/>
-                          <w:sz w:val="24"/>
-                          <w:szCs w:val="24"/>
-                        </w:rPr>
-                        <w:t xml:space="preserve"> </w:t>
-                      </w:r>
-                      <w:proofErr w:type="spellStart"/>
-                      <w:r>
-                        <w:rPr>
-                          <w:rFonts w:ascii="Montserrat" w:hAnsi="Montserrat" w:cstheme="majorHAnsi"/>
-                          <w:color w:val="808080" w:themeColor="background1" w:themeShade="80"/>
-                          <w:sz w:val="24"/>
-                          <w:szCs w:val="24"/>
-                        </w:rPr>
-                        <w:t>Altayeb</w:t>
-                      </w:r>
-                      <w:proofErr w:type="spellEnd"/>
-                    </w:p>
-                    <w:p>
-                      <w:pPr>
-                        <w:spacing w:after="0" w:line="240" w:lineRule="auto"/>
-                        <w:rPr>
-                          <w:rFonts w:ascii="Montserrat" w:hAnsi="Montserrat" w:cstheme="majorHAnsi"/>
-                          <w:color w:val="808080" w:themeColor="background1" w:themeShade="80"/>
-                          <w:sz w:val="24"/>
-                          <w:szCs w:val="24"/>
-                        </w:rPr>
-                      </w:pPr>
-                      <w:proofErr w:type="spellStart"/>
-                      <w:r>
-                        <w:rPr>
-                          <w:rFonts w:ascii="Montserrat" w:hAnsi="Montserrat" w:cstheme="majorHAnsi"/>
-                          <w:color w:val="808080" w:themeColor="background1" w:themeShade="80"/>
-                          <w:sz w:val="24"/>
-                          <w:szCs w:val="24"/>
-                        </w:rPr>
-                        <w:t>Enji</w:t>
-                      </w:r>
-                      <w:proofErr w:type="spellEnd"/>
-                      <w:r>
-                        <w:rPr>
-                          <w:rFonts w:ascii="Montserrat" w:hAnsi="Montserrat" w:cstheme="majorHAnsi"/>
-                          <w:color w:val="808080" w:themeColor="background1" w:themeShade="80"/>
-                          <w:sz w:val="24"/>
-                          <w:szCs w:val="24"/>
-                        </w:rPr>
-                        <w:t xml:space="preserve"> Ashraf - </w:t>
-                      </w:r>
-                      <w:r>
-                        <w:rPr>
-                          <w:rFonts w:ascii="Montserrat" w:hAnsi="Montserrat" w:cstheme="majorHAnsi"/>
-                          <w:color w:val="808080" w:themeColor="background1" w:themeShade="80"/>
-                          <w:sz w:val="24"/>
-                          <w:szCs w:val="24"/>
-                        </w:rPr>
-                        <w:t>Amira Hisham</w:t>
-                      </w:r>
-                      <w:r>
-                        <w:rPr>
-                          <w:rFonts w:ascii="Montserrat" w:hAnsi="Montserrat" w:cstheme="majorHAnsi"/>
-                          <w:color w:val="808080" w:themeColor="background1" w:themeShade="80"/>
-                          <w:sz w:val="24"/>
-                          <w:szCs w:val="24"/>
-                        </w:rPr>
-                        <w:t xml:space="preserve"> </w:t>
-                      </w:r>
-                      <w:r>
-                        <w:rPr>
-                          <w:rFonts w:ascii="Montserrat" w:hAnsi="Montserrat" w:cstheme="majorHAnsi"/>
-                          <w:color w:val="808080" w:themeColor="background1" w:themeShade="80"/>
-                          <w:sz w:val="24"/>
-                          <w:szCs w:val="24"/>
-                        </w:rPr>
-                        <w:t xml:space="preserve">Omnia </w:t>
-                      </w:r>
-                      <w:proofErr w:type="spellStart"/>
-                      <w:r>
-                        <w:rPr>
-                          <w:rFonts w:ascii="Montserrat" w:hAnsi="Montserrat" w:cstheme="majorHAnsi"/>
-                          <w:color w:val="808080" w:themeColor="background1" w:themeShade="80"/>
-                          <w:sz w:val="24"/>
-                          <w:szCs w:val="24"/>
-                        </w:rPr>
-                        <w:t>mostafa</w:t>
-                      </w:r>
-                      <w:proofErr w:type="spellEnd"/>
-                    </w:p>
-                  </w:txbxContent>
-                </v:textbox>
-                <w10:wrap anchorx="margin"/>
-              </v:shape>
-            </w:pict>
-          </mc:Fallback>
-        </mc:AlternateContent>
-      </w:r>
-      <w:r>
-        <w:rPr>
-          <w:noProof/>
-        </w:rPr>
-        <mc:AlternateContent>
-          <mc:Choice Requires="wps">
-            <w:drawing>
-              <wp:anchor distT="0" distB="0" distL="114300" distR="114300" simplePos="0" relativeHeight="251672576" behindDoc="0" locked="0" layoutInCell="1" allowOverlap="1" wp14:anchorId="40B60345" wp14:editId="425F4DA2">
-                <wp:simplePos x="0" y="0"/>
-                <wp:positionH relativeFrom="margin">
-                  <wp:posOffset>-232410</wp:posOffset>
-                </wp:positionH>
-                <wp:positionV relativeFrom="paragraph">
-                  <wp:posOffset>6570980</wp:posOffset>
-                </wp:positionV>
-                <wp:extent cx="3657600" cy="1022985"/>
-                <wp:effectExtent l="0" t="0" r="0" b="5715"/>
-                <wp:wrapNone/>
-                <wp:docPr id="203" name="Text Box 203"/>
-                <wp:cNvGraphicFramePr/>
-                <a:graphic xmlns:a="http://schemas.openxmlformats.org/drawingml/2006/main">
-                  <a:graphicData uri="http://schemas.microsoft.com/office/word/2010/wordprocessingShape">
-                    <wps:wsp>
-                      <wps:cNvSpPr txBox="1"/>
-                      <wps:spPr>
-                        <a:xfrm>
-                          <a:off x="0" y="0"/>
-                          <a:ext cx="3657600" cy="1022985"/>
-                        </a:xfrm>
-                        <a:prstGeom prst="rect">
-                          <a:avLst/>
-                        </a:prstGeom>
-                        <a:noFill/>
-                        <a:ln w="6350">
-                          <a:noFill/>
-                        </a:ln>
-                      </wps:spPr>
-                      <wps:txbx>
-                        <w:txbxContent>
-                          <w:p>
-                            <w:pPr>
-                              <w:spacing w:after="0" w:line="240" w:lineRule="auto"/>
-                              <w:rPr>
-                                <w:rFonts w:ascii="Montserrat" w:hAnsi="Montserrat"/>
-                                <w:color w:val="6F7BF7"/>
-                                <w:sz w:val="60"/>
-                                <w:szCs w:val="60"/>
-                              </w:rPr>
-                            </w:pPr>
-                            <w:r>
-                              <w:rPr>
-                                <w:rFonts w:ascii="Montserrat" w:hAnsi="Montserrat"/>
-                                <w:color w:val="6F7BF7"/>
-                                <w:sz w:val="60"/>
-                                <w:szCs w:val="60"/>
-                              </w:rPr>
-                              <w:t>Section: 6</w:t>
-                            </w:r>
-                          </w:p>
-                          <w:p>
-                            <w:pPr>
-                              <w:spacing w:after="0" w:line="240" w:lineRule="auto"/>
-                              <w:rPr>
-                                <w:rFonts w:ascii="Montserrat" w:hAnsi="Montserrat"/>
-                                <w:color w:val="464749"/>
-                                <w:sz w:val="30"/>
-                                <w:szCs w:val="30"/>
-                              </w:rPr>
-                            </w:pPr>
-                            <w:r>
-                              <w:rPr>
-                                <w:rFonts w:ascii="Montserrat" w:hAnsi="Montserrat"/>
-                                <w:color w:val="464749"/>
-                                <w:sz w:val="30"/>
-                                <w:szCs w:val="30"/>
-                              </w:rPr>
-                              <w:t>ENG/ Mahmoud Mostafa</w:t>
-                            </w:r>
-                          </w:p>
-                        </w:txbxContent>
-                      </wps:txbx>
-                      <wps:bodyPr rot="0" spcFirstLastPara="0" vertOverflow="overflow" horzOverflow="overflow" vert="horz" wrap="square" lIns="91440" tIns="45720" rIns="91440" bIns="45720" numCol="1" spcCol="0" rtlCol="0" fromWordArt="0" anchor="t" anchorCtr="0" forceAA="0" compatLnSpc="1">
-                        <a:prstTxWarp prst="textNoShape">
-                          <a:avLst/>
-                        </a:prstTxWarp>
-                        <a:noAutofit/>
-                      </wps:bodyPr>
-                    </wps:wsp>
-                  </a:graphicData>
-                </a:graphic>
-                <wp14:sizeRelH relativeFrom="margin">
-                  <wp14:pctWidth>0</wp14:pctWidth>
-                </wp14:sizeRelH>
-                <wp14:sizeRelV relativeFrom="margin">
-                  <wp14:pctHeight>0</wp14:pctHeight>
-                </wp14:sizeRelV>
-              </wp:anchor>
-            </w:drawing>
-          </mc:Choice>
-          <mc:Fallback>
-            <w:pict>
-              <v:shape w14:anchorId="40B60345" id="Text Box 203" o:spid="_x0000_s1031" type="#_x0000_t202" style="position:absolute;margin-left:-18.3pt;margin-top:517.4pt;width:4in;height:80.55pt;z-index:251672576;visibility:visible;mso-wrap-style:square;mso-width-percent:0;mso-height-percent:0;mso-wrap-distance-left:9pt;mso-wrap-distance-top:0;mso-wrap-distance-right:9pt;mso-wrap-distance-bottom:0;mso-position-horizontal:absolute;mso-position-horizontal-relative:margin;mso-position-vertical:absolute;mso-position-vertical-relative:text;mso-width-percent:0;mso-height-percent:0;mso-width-relative:margin;mso-height-relative:margin;v-text-anchor:top" o:gfxdata="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" filled="f" stroked="f" strokeweight=".5pt">
-                <v:textbox>
-                  <w:txbxContent>
-                    <w:p>
-                      <w:pPr>
-                        <w:spacing w:after="0" w:line="240" w:lineRule="auto"/>
-                        <w:rPr>
-                          <w:rFonts w:ascii="Montserrat" w:hAnsi="Montserrat"/>
-                          <w:color w:val="6F7BF7"/>
-                          <w:sz w:val="60"/>
-                          <w:szCs w:val="60"/>
-                        </w:rPr>
-                      </w:pPr>
-                      <w:r>
-                        <w:rPr>
-                          <w:rFonts w:ascii="Montserrat" w:hAnsi="Montserrat"/>
-                          <w:color w:val="6F7BF7"/>
-                          <w:sz w:val="60"/>
-                          <w:szCs w:val="60"/>
-                        </w:rPr>
-                        <w:t>Section: 6</w:t>
-                      </w:r>
-                    </w:p>
-                    <w:p>
-                      <w:pPr>
-                        <w:spacing w:after="0" w:line="240" w:lineRule="auto"/>
-                        <w:rPr>
-                          <w:rFonts w:ascii="Montserrat" w:hAnsi="Montserrat"/>
-                          <w:color w:val="464749"/>
-                          <w:sz w:val="30"/>
-                          <w:szCs w:val="30"/>
-                        </w:rPr>
-                      </w:pPr>
-                      <w:r>
-                        <w:rPr>
-                          <w:rFonts w:ascii="Montserrat" w:hAnsi="Montserrat"/>
-                          <w:color w:val="464749"/>
-                          <w:sz w:val="30"/>
-                          <w:szCs w:val="30"/>
-                        </w:rPr>
-                        <w:t>ENG/ Mahmoud Mostafa</w:t>
-                      </w:r>
-                    </w:p>
-                  </w:txbxContent>
-                </v:textbox>
-                <w10:wrap anchorx="margin"/>
-              </v:shape>
-            </w:pict>
-          </mc:Fallback>
-        </mc:AlternateContent>
-      </w:r>
-      <w:r>
-        <w:rPr>
-          <w:noProof/>
-        </w:rPr>
-        <mc:AlternateContent>
-          <mc:Choice Requires="wpg">
-            <w:drawing>
-              <wp:anchor distT="0" distB="0" distL="114300" distR="114300" simplePos="0" relativeHeight="251670528" behindDoc="0" locked="0" layoutInCell="1" allowOverlap="1" wp14:anchorId="17BAEBED" wp14:editId="2B91F94A">
-                <wp:simplePos x="0" y="0"/>
-                <wp:positionH relativeFrom="column">
-                  <wp:posOffset>-1471930</wp:posOffset>
-                </wp:positionH>
-                <wp:positionV relativeFrom="paragraph">
-                  <wp:posOffset>3460115</wp:posOffset>
-                </wp:positionV>
-                <wp:extent cx="8909050" cy="5616575"/>
-                <wp:effectExtent l="323850" t="457200" r="349250" b="231775"/>
-                <wp:wrapNone/>
-                <wp:docPr id="4" name="Group 4"/>
+                <wp:docPr id="1" name="Group 1"/>
                 <wp:cNvGraphicFramePr/>
                 <a:graphic xmlns:a="http://schemas.openxmlformats.org/drawingml/2006/main">
                   <a:graphicData uri="http://schemas.microsoft.com/office/word/2010/wordprocessingGroup">
@@ -12044,9 +11340,9 @@
                       <wpg:grpSpPr>
                         <a:xfrm>
                           <a:off x="0" y="0"/>
-                          <a:ext cx="8909050" cy="5616575"/>
+                          <a:ext cx="8906862" cy="5618884"/>
                           <a:chOff x="0" y="0"/>
-                          <a:chExt cx="8909212" cy="5616575"/>
+                          <a:chExt cx="8906862" cy="5618884"/>
                         </a:xfrm>
                       </wpg:grpSpPr>
                       <wps:wsp>
@@ -12054,8 +11350,8 @@
                         <wps:cNvSpPr/>
                         <wps:spPr>
                           <a:xfrm>
-                            <a:off x="6661150" y="1358900"/>
-                            <a:ext cx="2248062" cy="4257675"/>
+                            <a:off x="6658841" y="1361209"/>
+                            <a:ext cx="2248021" cy="4257675"/>
                           </a:xfrm>
                           <a:custGeom>
                             <a:avLst/>
@@ -12144,7 +11440,7 @@
                         <wps:spPr>
                           <a:xfrm>
                             <a:off x="0" y="0"/>
-                            <a:ext cx="8761889" cy="2142698"/>
+                            <a:ext cx="8761730" cy="2142698"/>
                           </a:xfrm>
                           <a:custGeom>
                             <a:avLst/>
@@ -12233,8 +11529,8 @@
                         <wpg:cNvGrpSpPr/>
                         <wpg:grpSpPr>
                           <a:xfrm>
-                            <a:off x="54610" y="741680"/>
-                            <a:ext cx="6814820" cy="2211070"/>
+                            <a:off x="53686" y="741218"/>
+                            <a:ext cx="6814696" cy="2211070"/>
                             <a:chOff x="0" y="-84973"/>
                             <a:chExt cx="6815254" cy="2211675"/>
                           </a:xfrm>
@@ -12664,15 +11960,15 @@
           </mc:Choice>
           <mc:Fallback>
             <w:pict>
-              <v:group w14:anchorId="17BAEBED" id="Group 4" o:spid="_x0000_s1032" style="position:absolute;margin-left:-115.9pt;margin-top:272.45pt;width:701.5pt;height:442.25pt;z-index:251670528;mso-width-relative:margin;mso-height-relative:margin" coordsize="89092,56165" o:gfxdata="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">
-                <v:shape id="Freeform: Shape 5" o:spid="_x0000_s1033" style="position:absolute;left:66611;top:13589;width:22481;height:42576;visibility:visible;mso-wrap-style:square;v-text-anchor:middle" coordsize="2248561,4258251" o:gfxdata="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" path="m,l2248561,4258251e" filled="f" strokeweight="60pt">
+              <v:group w14:anchorId="4870A5B0" id="Group 1" o:spid="_x0000_s1030" style="position:absolute;margin-left:-115.75pt;margin-top:272.45pt;width:701.35pt;height:442.45pt;z-index:251670528;mso-width-relative:margin;mso-height-relative:margin" coordsize="89068,56188" o:gfxdata="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">
+                <v:shape id="Freeform: Shape 5" o:spid="_x0000_s1031" style="position:absolute;left:66588;top:13612;width:22480;height:42576;visibility:visible;mso-wrap-style:square;v-text-anchor:middle" coordsize="2248561,4258251" o:gfxdata="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" path="m,l2248561,4258251e" filled="f" strokeweight="60pt">
                   <v:stroke joinstyle="miter"/>
-                  <v:path arrowok="t" o:connecttype="custom" o:connectlocs="0,0;2248062,4257675" o:connectangles="0,0"/>
+                  <v:path arrowok="t" o:connecttype="custom" o:connectlocs="0,0;2248021,4257675" o:connectangles="0,0"/>
                 </v:shape>
-                <v:shape id="Freeform: Shape 3" o:spid="_x0000_s1034" style="position:absolute;width:87618;height:21426;visibility:visible;mso-wrap-style:square;v-text-anchor:middle" coordsize="8761889,2142698" o:spt="100" o:gfxdata="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" adj="-11796480,,5400" path="m8761889,l6619191,2142698,,655081e" filled="f" strokecolor="#464749" strokeweight="100pt">
+                <v:shape id="Freeform: Shape 3" o:spid="_x0000_s1032" style="position:absolute;width:87617;height:21426;visibility:visible;mso-wrap-style:square;v-text-anchor:middle" coordsize="8761889,2142698" o:spt="100" o:gfxdata="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" adj="-11796480,,5400" path="m8761889,l6619191,2142698,,655081e" filled="f" strokecolor="#464749" strokeweight="100pt">
                   <v:stroke joinstyle="miter"/>
                   <v:formulas/>
-                  <v:path arrowok="t" o:connecttype="custom" o:connectlocs="8761889,0;6619191,2142698;0,655081" o:connectangles="0,0,0" textboxrect="0,0,8761889,2142698"/>
+                  <v:path arrowok="t" o:connecttype="custom" o:connectlocs="8761730,0;6619071,2142698;0,655081" o:connectangles="0,0,0" textboxrect="0,0,8761889,2142698"/>
                   <v:textbox>
                     <w:txbxContent>
                       <w:p>
@@ -12683,12 +11979,12 @@
                     </w:txbxContent>
                   </v:textbox>
                 </v:shape>
-                <v:group id="Group 10" o:spid="_x0000_s1035" style="position:absolute;left:546;top:7416;width:68148;height:22111" coordorigin=",-849" coordsize="68152,22116" o:gfxdata="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">
-                  <v:shape id="Freeform: Shape 7" o:spid="_x0000_s1036" style="position:absolute;top:5087;width:60236;height:16180;visibility:visible;mso-wrap-style:square;v-text-anchor:middle" coordsize="6023619,1618360" o:gfxdata="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" path="m,327496l5677259,1618360,6023619,e" filled="f" strokeweight="60pt">
+                <v:group id="Group 10" o:spid="_x0000_s1033" style="position:absolute;left:536;top:7412;width:68147;height:22110" coordorigin=",-849" coordsize="68152,22116" o:gfxdata="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">
+                  <v:shape id="Freeform: Shape 7" o:spid="_x0000_s1034" style="position:absolute;top:5087;width:60236;height:16180;visibility:visible;mso-wrap-style:square;v-text-anchor:middle" coordsize="6023619,1618360" o:gfxdata="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" path="m,327496l5677259,1618360,6023619,e" filled="f" strokeweight="60pt">
                     <v:stroke endcap="round"/>
                     <v:path arrowok="t" o:connecttype="custom" o:connectlocs="0,327420;5677251,1617984;6023610,0" o:connectangles="0,0,0"/>
                   </v:shape>
-                  <v:shape id="Freeform: Shape 8" o:spid="_x0000_s1037" style="position:absolute;left:56540;top:-849;width:11612;height:7249;visibility:visible;mso-wrap-style:square;v-text-anchor:middle" coordsize="1161232,725070" o:gfxdata="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" path="m734886,725070l,556776c59720,-143941,1033092,-121057,1161232,281895l734886,725070xe" fillcolor="#6f7bf7" stroked="f" strokeweight="1pt">
+                  <v:shape id="Freeform: Shape 8" o:spid="_x0000_s1035" style="position:absolute;left:56540;top:-849;width:11612;height:7249;visibility:visible;mso-wrap-style:square;v-text-anchor:middle" coordsize="1161232,725070" o:gfxdata="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" path="m734886,725070l,556776c59720,-143941,1033092,-121057,1161232,281895l734886,725070xe" fillcolor="#6f7bf7" stroked="f" strokeweight="1pt">
                     <v:fill color2="#6f7bf7" angle="170" colors="0 #6f7bf7;23593f #8fd6f5;50463f #86bcf6;1 #6f7bf7" focus="100%" type="gradient">
                       <o:fill v:ext="view" type="gradientUnscaled"/>
                     </v:fill>
@@ -12702,18 +11998,1912 @@
         </mc:AlternateContent>
       </w:r>
       <w:r>
+        <w:rPr>
+          <w:noProof/>
+        </w:rPr>
+        <mc:AlternateContent>
+          <mc:Choice Requires="wps">
+            <w:drawing>
+              <wp:anchor distT="0" distB="0" distL="114300" distR="114300" simplePos="0" relativeHeight="251674624" behindDoc="0" locked="0" layoutInCell="1" allowOverlap="1" wp14:anchorId="480F1D69" wp14:editId="5F89D20B">
+                <wp:simplePos x="0" y="0"/>
+                <wp:positionH relativeFrom="margin">
+                  <wp:posOffset>-235585</wp:posOffset>
+                </wp:positionH>
+                <wp:positionV relativeFrom="paragraph">
+                  <wp:posOffset>7567930</wp:posOffset>
+                </wp:positionV>
+                <wp:extent cx="5961380" cy="723265"/>
+                <wp:effectExtent l="0" t="0" r="0" b="635"/>
+                <wp:wrapNone/>
+                <wp:docPr id="32" name="Text Box 32"/>
+                <wp:cNvGraphicFramePr/>
+                <a:graphic xmlns:a="http://schemas.openxmlformats.org/drawingml/2006/main">
+                  <a:graphicData uri="http://schemas.microsoft.com/office/word/2010/wordprocessingShape">
+                    <wps:wsp>
+                      <wps:cNvSpPr txBox="1"/>
+                      <wps:spPr>
+                        <a:xfrm>
+                          <a:off x="0" y="0"/>
+                          <a:ext cx="5961380" cy="723265"/>
+                        </a:xfrm>
+                        <a:prstGeom prst="rect">
+                          <a:avLst/>
+                        </a:prstGeom>
+                        <a:noFill/>
+                        <a:ln w="6350">
+                          <a:noFill/>
+                        </a:ln>
+                      </wps:spPr>
+                      <wps:txbx>
+                        <w:txbxContent>
+                          <w:p>
+                            <w:pPr>
+                              <w:spacing w:after="0" w:line="240" w:lineRule="auto"/>
+                              <w:rPr>
+                                <w:rFonts w:ascii="Montserrat" w:hAnsi="Montserrat" w:cstheme="majorHAnsi"/>
+                                <w:color w:val="808080" w:themeColor="background1" w:themeShade="80"/>
+                                <w:sz w:val="24"/>
+                                <w:szCs w:val="24"/>
+                              </w:rPr>
+                            </w:pPr>
+                            <w:r>
+                              <w:rPr>
+                                <w:rFonts w:ascii="Montserrat" w:hAnsi="Montserrat" w:cstheme="majorHAnsi"/>
+                                <w:color w:val="808080" w:themeColor="background1" w:themeShade="80"/>
+                                <w:sz w:val="24"/>
+                                <w:szCs w:val="24"/>
+                              </w:rPr>
+                              <w:t>Alhusseain Shalaby</w:t>
+                            </w:r>
+                            <w:r>
+                              <w:rPr>
+                                <w:rFonts w:ascii="Montserrat" w:hAnsi="Montserrat" w:cstheme="majorHAnsi"/>
+                                <w:color w:val="808080" w:themeColor="background1" w:themeShade="80"/>
+                                <w:sz w:val="24"/>
+                                <w:szCs w:val="24"/>
+                              </w:rPr>
+                              <w:t xml:space="preserve"> - </w:t>
+                            </w:r>
+                            <w:r>
+                              <w:rPr>
+                                <w:rFonts w:ascii="Montserrat" w:hAnsi="Montserrat" w:cstheme="majorHAnsi"/>
+                                <w:color w:val="808080" w:themeColor="background1" w:themeShade="80"/>
+                                <w:sz w:val="24"/>
+                                <w:szCs w:val="24"/>
+                              </w:rPr>
+                              <w:t xml:space="preserve">Akram </w:t>
+                            </w:r>
+                            <w:r>
+                              <w:rPr>
+                                <w:rFonts w:ascii="Montserrat" w:hAnsi="Montserrat" w:cstheme="majorHAnsi"/>
+                                <w:color w:val="808080" w:themeColor="background1" w:themeShade="80"/>
+                                <w:sz w:val="24"/>
+                                <w:szCs w:val="24"/>
+                              </w:rPr>
+                              <w:t>Hany</w:t>
+                            </w:r>
+                            <w:r>
+                              <w:rPr>
+                                <w:rFonts w:ascii="Montserrat" w:hAnsi="Montserrat" w:cstheme="majorHAnsi"/>
+                                <w:color w:val="808080" w:themeColor="background1" w:themeShade="80"/>
+                                <w:sz w:val="24"/>
+                                <w:szCs w:val="24"/>
+                              </w:rPr>
+                              <w:t xml:space="preserve"> – Amir Anwar </w:t>
+                            </w:r>
+                          </w:p>
+                          <w:p>
+                            <w:pPr>
+                              <w:spacing w:after="0" w:line="240" w:lineRule="auto"/>
+                              <w:rPr>
+                                <w:rFonts w:ascii="Montserrat" w:hAnsi="Montserrat" w:cstheme="majorHAnsi"/>
+                                <w:color w:val="808080" w:themeColor="background1" w:themeShade="80"/>
+                                <w:sz w:val="24"/>
+                                <w:szCs w:val="24"/>
+                              </w:rPr>
+                            </w:pPr>
+                            <w:r>
+                              <w:rPr>
+                                <w:rFonts w:ascii="Montserrat" w:hAnsi="Montserrat" w:cstheme="majorHAnsi"/>
+                                <w:color w:val="808080" w:themeColor="background1" w:themeShade="80"/>
+                                <w:sz w:val="24"/>
+                                <w:szCs w:val="24"/>
+                              </w:rPr>
+                              <w:t>Amir Ashraf</w:t>
+                            </w:r>
+                            <w:r>
+                              <w:rPr>
+                                <w:rFonts w:ascii="Montserrat" w:hAnsi="Montserrat" w:cstheme="majorHAnsi"/>
+                                <w:color w:val="808080" w:themeColor="background1" w:themeShade="80"/>
+                                <w:sz w:val="24"/>
+                                <w:szCs w:val="24"/>
+                              </w:rPr>
+                              <w:t xml:space="preserve"> – Ekwan Ehab - </w:t>
+                            </w:r>
+                            <w:r>
+                              <w:rPr>
+                                <w:rFonts w:ascii="Montserrat" w:hAnsi="Montserrat" w:cstheme="majorHAnsi"/>
+                                <w:color w:val="808080" w:themeColor="background1" w:themeShade="80"/>
+                                <w:sz w:val="24"/>
+                                <w:szCs w:val="24"/>
+                              </w:rPr>
+                              <w:t>Albashir Altayeb</w:t>
+                            </w:r>
+                          </w:p>
+                          <w:p>
+                            <w:pPr>
+                              <w:spacing w:after="0" w:line="240" w:lineRule="auto"/>
+                              <w:rPr>
+                                <w:rFonts w:ascii="Montserrat" w:hAnsi="Montserrat" w:cstheme="majorHAnsi"/>
+                                <w:color w:val="808080" w:themeColor="background1" w:themeShade="80"/>
+                                <w:sz w:val="24"/>
+                                <w:szCs w:val="24"/>
+                              </w:rPr>
+                            </w:pPr>
+                            <w:r>
+                              <w:rPr>
+                                <w:rFonts w:ascii="Montserrat" w:hAnsi="Montserrat" w:cstheme="majorHAnsi"/>
+                                <w:color w:val="808080" w:themeColor="background1" w:themeShade="80"/>
+                                <w:sz w:val="24"/>
+                                <w:szCs w:val="24"/>
+                              </w:rPr>
+                              <w:t xml:space="preserve">Enji Ashraf - </w:t>
+                            </w:r>
+                            <w:r>
+                              <w:rPr>
+                                <w:rFonts w:ascii="Montserrat" w:hAnsi="Montserrat" w:cstheme="majorHAnsi"/>
+                                <w:color w:val="808080" w:themeColor="background1" w:themeShade="80"/>
+                                <w:sz w:val="24"/>
+                                <w:szCs w:val="24"/>
+                              </w:rPr>
+                              <w:t>Amira Hisham</w:t>
+                            </w:r>
+                            <w:r>
+                              <w:rPr>
+                                <w:rFonts w:ascii="Montserrat" w:hAnsi="Montserrat" w:cstheme="majorHAnsi"/>
+                                <w:color w:val="808080" w:themeColor="background1" w:themeShade="80"/>
+                                <w:sz w:val="24"/>
+                                <w:szCs w:val="24"/>
+                              </w:rPr>
+                              <w:t xml:space="preserve"> -</w:t>
+                            </w:r>
+                            <w:r>
+                              <w:rPr>
+                                <w:rFonts w:ascii="Montserrat" w:hAnsi="Montserrat" w:cstheme="majorHAnsi"/>
+                                <w:color w:val="808080" w:themeColor="background1" w:themeShade="80"/>
+                                <w:sz w:val="24"/>
+                                <w:szCs w:val="24"/>
+                              </w:rPr>
+                              <w:t xml:space="preserve"> </w:t>
+                            </w:r>
+                            <w:r>
+                              <w:rPr>
+                                <w:rFonts w:ascii="Montserrat" w:hAnsi="Montserrat" w:cstheme="majorHAnsi"/>
+                                <w:color w:val="808080" w:themeColor="background1" w:themeShade="80"/>
+                                <w:sz w:val="24"/>
+                                <w:szCs w:val="24"/>
+                              </w:rPr>
+                              <w:t xml:space="preserve">Omnia </w:t>
+                            </w:r>
+                            <w:r>
+                              <w:rPr>
+                                <w:rFonts w:ascii="Montserrat" w:hAnsi="Montserrat" w:cstheme="majorHAnsi"/>
+                                <w:color w:val="808080" w:themeColor="background1" w:themeShade="80"/>
+                                <w:sz w:val="24"/>
+                                <w:szCs w:val="24"/>
+                              </w:rPr>
+                              <w:t>Mostafa</w:t>
+                            </w:r>
+                          </w:p>
+                        </w:txbxContent>
+                      </wps:txbx>
+                      <wps:bodyPr rot="0" spcFirstLastPara="0" vertOverflow="overflow" horzOverflow="overflow" vert="horz" wrap="square" lIns="91440" tIns="45720" rIns="91440" bIns="45720" numCol="1" spcCol="0" rtlCol="0" fromWordArt="0" anchor="t" anchorCtr="0" forceAA="0" compatLnSpc="1">
+                        <a:prstTxWarp prst="textNoShape">
+                          <a:avLst/>
+                        </a:prstTxWarp>
+                        <a:noAutofit/>
+                      </wps:bodyPr>
+                    </wps:wsp>
+                  </a:graphicData>
+                </a:graphic>
+                <wp14:sizeRelH relativeFrom="margin">
+                  <wp14:pctWidth>0</wp14:pctWidth>
+                </wp14:sizeRelH>
+                <wp14:sizeRelV relativeFrom="margin">
+                  <wp14:pctHeight>0</wp14:pctHeight>
+                </wp14:sizeRelV>
+              </wp:anchor>
+            </w:drawing>
+          </mc:Choice>
+          <mc:Fallback>
+            <w:pict>
+              <v:shape w14:anchorId="480F1D69" id="Text Box 32" o:spid="_x0000_s1036" type="#_x0000_t202" style="position:absolute;margin-left:-18.55pt;margin-top:595.9pt;width:469.4pt;height:56.95pt;z-index:251674624;visibility:visible;mso-wrap-style:square;mso-width-percent:0;mso-height-percent:0;mso-wrap-distance-left:9pt;mso-wrap-distance-top:0;mso-wrap-distance-right:9pt;mso-wrap-distance-bottom:0;mso-position-horizontal:absolute;mso-position-horizontal-relative:margin;mso-position-vertical:absolute;mso-position-vertical-relative:text;mso-width-percent:0;mso-height-percent:0;mso-width-relative:margin;mso-height-relative:margin;v-text-anchor:top" o:gfxdata="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" filled="f" stroked="f" strokeweight=".5pt">
+                <v:textbox>
+                  <w:txbxContent>
+                    <w:p>
+                      <w:pPr>
+                        <w:spacing w:after="0" w:line="240" w:lineRule="auto"/>
+                        <w:rPr>
+                          <w:rFonts w:ascii="Montserrat" w:hAnsi="Montserrat" w:cstheme="majorHAnsi"/>
+                          <w:color w:val="808080" w:themeColor="background1" w:themeShade="80"/>
+                          <w:sz w:val="24"/>
+                          <w:szCs w:val="24"/>
+                        </w:rPr>
+                      </w:pPr>
+                      <w:r>
+                        <w:rPr>
+                          <w:rFonts w:ascii="Montserrat" w:hAnsi="Montserrat" w:cstheme="majorHAnsi"/>
+                          <w:color w:val="808080" w:themeColor="background1" w:themeShade="80"/>
+                          <w:sz w:val="24"/>
+                          <w:szCs w:val="24"/>
+                        </w:rPr>
+                        <w:t>Alhusseain Shalaby</w:t>
+                      </w:r>
+                      <w:r>
+                        <w:rPr>
+                          <w:rFonts w:ascii="Montserrat" w:hAnsi="Montserrat" w:cstheme="majorHAnsi"/>
+                          <w:color w:val="808080" w:themeColor="background1" w:themeShade="80"/>
+                          <w:sz w:val="24"/>
+                          <w:szCs w:val="24"/>
+                        </w:rPr>
+                        <w:t xml:space="preserve"> - </w:t>
+                      </w:r>
+                      <w:r>
+                        <w:rPr>
+                          <w:rFonts w:ascii="Montserrat" w:hAnsi="Montserrat" w:cstheme="majorHAnsi"/>
+                          <w:color w:val="808080" w:themeColor="background1" w:themeShade="80"/>
+                          <w:sz w:val="24"/>
+                          <w:szCs w:val="24"/>
+                        </w:rPr>
+                        <w:t xml:space="preserve">Akram </w:t>
+                      </w:r>
+                      <w:r>
+                        <w:rPr>
+                          <w:rFonts w:ascii="Montserrat" w:hAnsi="Montserrat" w:cstheme="majorHAnsi"/>
+                          <w:color w:val="808080" w:themeColor="background1" w:themeShade="80"/>
+                          <w:sz w:val="24"/>
+                          <w:szCs w:val="24"/>
+                        </w:rPr>
+                        <w:t>Hany</w:t>
+                      </w:r>
+                      <w:r>
+                        <w:rPr>
+                          <w:rFonts w:ascii="Montserrat" w:hAnsi="Montserrat" w:cstheme="majorHAnsi"/>
+                          <w:color w:val="808080" w:themeColor="background1" w:themeShade="80"/>
+                          <w:sz w:val="24"/>
+                          <w:szCs w:val="24"/>
+                        </w:rPr>
+                        <w:t xml:space="preserve"> – Amir Anwar </w:t>
+                      </w:r>
+                    </w:p>
+                    <w:p>
+                      <w:pPr>
+                        <w:spacing w:after="0" w:line="240" w:lineRule="auto"/>
+                        <w:rPr>
+                          <w:rFonts w:ascii="Montserrat" w:hAnsi="Montserrat" w:cstheme="majorHAnsi"/>
+                          <w:color w:val="808080" w:themeColor="background1" w:themeShade="80"/>
+                          <w:sz w:val="24"/>
+                          <w:szCs w:val="24"/>
+                        </w:rPr>
+                      </w:pPr>
+                      <w:r>
+                        <w:rPr>
+                          <w:rFonts w:ascii="Montserrat" w:hAnsi="Montserrat" w:cstheme="majorHAnsi"/>
+                          <w:color w:val="808080" w:themeColor="background1" w:themeShade="80"/>
+                          <w:sz w:val="24"/>
+                          <w:szCs w:val="24"/>
+                        </w:rPr>
+                        <w:t>Amir Ashraf</w:t>
+                      </w:r>
+                      <w:r>
+                        <w:rPr>
+                          <w:rFonts w:ascii="Montserrat" w:hAnsi="Montserrat" w:cstheme="majorHAnsi"/>
+                          <w:color w:val="808080" w:themeColor="background1" w:themeShade="80"/>
+                          <w:sz w:val="24"/>
+                          <w:szCs w:val="24"/>
+                        </w:rPr>
+                        <w:t xml:space="preserve"> – Ekwan Ehab - </w:t>
+                      </w:r>
+                      <w:r>
+                        <w:rPr>
+                          <w:rFonts w:ascii="Montserrat" w:hAnsi="Montserrat" w:cstheme="majorHAnsi"/>
+                          <w:color w:val="808080" w:themeColor="background1" w:themeShade="80"/>
+                          <w:sz w:val="24"/>
+                          <w:szCs w:val="24"/>
+                        </w:rPr>
+                        <w:t>Albashir Altayeb</w:t>
+                      </w:r>
+                    </w:p>
+                    <w:p>
+                      <w:pPr>
+                        <w:spacing w:after="0" w:line="240" w:lineRule="auto"/>
+                        <w:rPr>
+                          <w:rFonts w:ascii="Montserrat" w:hAnsi="Montserrat" w:cstheme="majorHAnsi"/>
+                          <w:color w:val="808080" w:themeColor="background1" w:themeShade="80"/>
+                          <w:sz w:val="24"/>
+                          <w:szCs w:val="24"/>
+                        </w:rPr>
+                      </w:pPr>
+                      <w:r>
+                        <w:rPr>
+                          <w:rFonts w:ascii="Montserrat" w:hAnsi="Montserrat" w:cstheme="majorHAnsi"/>
+                          <w:color w:val="808080" w:themeColor="background1" w:themeShade="80"/>
+                          <w:sz w:val="24"/>
+                          <w:szCs w:val="24"/>
+                        </w:rPr>
+                        <w:t xml:space="preserve">Enji Ashraf - </w:t>
+                      </w:r>
+                      <w:r>
+                        <w:rPr>
+                          <w:rFonts w:ascii="Montserrat" w:hAnsi="Montserrat" w:cstheme="majorHAnsi"/>
+                          <w:color w:val="808080" w:themeColor="background1" w:themeShade="80"/>
+                          <w:sz w:val="24"/>
+                          <w:szCs w:val="24"/>
+                        </w:rPr>
+                        <w:t>Amira Hisham</w:t>
+                      </w:r>
+                      <w:r>
+                        <w:rPr>
+                          <w:rFonts w:ascii="Montserrat" w:hAnsi="Montserrat" w:cstheme="majorHAnsi"/>
+                          <w:color w:val="808080" w:themeColor="background1" w:themeShade="80"/>
+                          <w:sz w:val="24"/>
+                          <w:szCs w:val="24"/>
+                        </w:rPr>
+                        <w:t xml:space="preserve"> -</w:t>
+                      </w:r>
+                      <w:r>
+                        <w:rPr>
+                          <w:rFonts w:ascii="Montserrat" w:hAnsi="Montserrat" w:cstheme="majorHAnsi"/>
+                          <w:color w:val="808080" w:themeColor="background1" w:themeShade="80"/>
+                          <w:sz w:val="24"/>
+                          <w:szCs w:val="24"/>
+                        </w:rPr>
+                        <w:t xml:space="preserve"> </w:t>
+                      </w:r>
+                      <w:r>
+                        <w:rPr>
+                          <w:rFonts w:ascii="Montserrat" w:hAnsi="Montserrat" w:cstheme="majorHAnsi"/>
+                          <w:color w:val="808080" w:themeColor="background1" w:themeShade="80"/>
+                          <w:sz w:val="24"/>
+                          <w:szCs w:val="24"/>
+                        </w:rPr>
+                        <w:t xml:space="preserve">Omnia </w:t>
+                      </w:r>
+                      <w:r>
+                        <w:rPr>
+                          <w:rFonts w:ascii="Montserrat" w:hAnsi="Montserrat" w:cstheme="majorHAnsi"/>
+                          <w:color w:val="808080" w:themeColor="background1" w:themeShade="80"/>
+                          <w:sz w:val="24"/>
+                          <w:szCs w:val="24"/>
+                        </w:rPr>
+                        <w:t>Mostafa</w:t>
+                      </w:r>
+                    </w:p>
+                  </w:txbxContent>
+                </v:textbox>
+                <w10:wrap anchorx="margin"/>
+              </v:shape>
+            </w:pict>
+          </mc:Fallback>
+        </mc:AlternateContent>
+      </w:r>
+      <w:r>
+        <w:rPr>
+          <w:noProof/>
+        </w:rPr>
+        <mc:AlternateContent>
+          <mc:Choice Requires="wps">
+            <w:drawing>
+              <wp:anchor distT="0" distB="0" distL="114300" distR="114300" simplePos="0" relativeHeight="251672576" behindDoc="0" locked="0" layoutInCell="1" allowOverlap="1" wp14:anchorId="40B60345" wp14:editId="255A7C3D">
+                <wp:simplePos x="0" y="0"/>
+                <wp:positionH relativeFrom="margin">
+                  <wp:posOffset>-235585</wp:posOffset>
+                </wp:positionH>
+                <wp:positionV relativeFrom="paragraph">
+                  <wp:posOffset>6570345</wp:posOffset>
+                </wp:positionV>
+                <wp:extent cx="3657600" cy="1022985"/>
+                <wp:effectExtent l="0" t="0" r="0" b="5715"/>
+                <wp:wrapNone/>
+                <wp:docPr id="203" name="Text Box 203"/>
+                <wp:cNvGraphicFramePr/>
+                <a:graphic xmlns:a="http://schemas.openxmlformats.org/drawingml/2006/main">
+                  <a:graphicData uri="http://schemas.microsoft.com/office/word/2010/wordprocessingShape">
+                    <wps:wsp>
+                      <wps:cNvSpPr txBox="1"/>
+                      <wps:spPr>
+                        <a:xfrm>
+                          <a:off x="0" y="0"/>
+                          <a:ext cx="3657600" cy="1022985"/>
+                        </a:xfrm>
+                        <a:prstGeom prst="rect">
+                          <a:avLst/>
+                        </a:prstGeom>
+                        <a:noFill/>
+                        <a:ln w="6350">
+                          <a:noFill/>
+                        </a:ln>
+                      </wps:spPr>
+                      <wps:txbx>
+                        <w:txbxContent>
+                          <w:p>
+                            <w:pPr>
+                              <w:spacing w:after="0" w:line="240" w:lineRule="auto"/>
+                              <w:rPr>
+                                <w:rFonts w:ascii="Montserrat" w:hAnsi="Montserrat"/>
+                                <w:color w:val="6F7BF7"/>
+                                <w:sz w:val="60"/>
+                                <w:szCs w:val="60"/>
+                              </w:rPr>
+                            </w:pPr>
+                            <w:r>
+                              <w:rPr>
+                                <w:rFonts w:ascii="Montserrat" w:hAnsi="Montserrat"/>
+                                <w:color w:val="6F7BF7"/>
+                                <w:sz w:val="60"/>
+                                <w:szCs w:val="60"/>
+                              </w:rPr>
+                              <w:t>Section: 6</w:t>
+                            </w:r>
+                          </w:p>
+                          <w:p>
+                            <w:pPr>
+                              <w:spacing w:after="0" w:line="240" w:lineRule="auto"/>
+                              <w:rPr>
+                                <w:rFonts w:ascii="Montserrat" w:hAnsi="Montserrat"/>
+                                <w:color w:val="464749"/>
+                                <w:sz w:val="30"/>
+                                <w:szCs w:val="30"/>
+                              </w:rPr>
+                            </w:pPr>
+                            <w:r>
+                              <w:rPr>
+                                <w:rFonts w:ascii="Montserrat" w:hAnsi="Montserrat"/>
+                                <w:color w:val="464749"/>
+                                <w:sz w:val="30"/>
+                                <w:szCs w:val="30"/>
+                              </w:rPr>
+                              <w:t>ENG/ Mahmoud Mostafa</w:t>
+                            </w:r>
+                          </w:p>
+                        </w:txbxContent>
+                      </wps:txbx>
+                      <wps:bodyPr rot="0" spcFirstLastPara="0" vertOverflow="overflow" horzOverflow="overflow" vert="horz" wrap="square" lIns="91440" tIns="45720" rIns="91440" bIns="45720" numCol="1" spcCol="0" rtlCol="0" fromWordArt="0" anchor="t" anchorCtr="0" forceAA="0" compatLnSpc="1">
+                        <a:prstTxWarp prst="textNoShape">
+                          <a:avLst/>
+                        </a:prstTxWarp>
+                        <a:noAutofit/>
+                      </wps:bodyPr>
+                    </wps:wsp>
+                  </a:graphicData>
+                </a:graphic>
+                <wp14:sizeRelH relativeFrom="margin">
+                  <wp14:pctWidth>0</wp14:pctWidth>
+                </wp14:sizeRelH>
+                <wp14:sizeRelV relativeFrom="margin">
+                  <wp14:pctHeight>0</wp14:pctHeight>
+                </wp14:sizeRelV>
+              </wp:anchor>
+            </w:drawing>
+          </mc:Choice>
+          <mc:Fallback>
+            <w:pict>
+              <v:shape w14:anchorId="40B60345" id="Text Box 203" o:spid="_x0000_s1037" type="#_x0000_t202" style="position:absolute;margin-left:-18.55pt;margin-top:517.35pt;width:4in;height:80.55pt;z-index:251672576;visibility:visible;mso-wrap-style:square;mso-width-percent:0;mso-height-percent:0;mso-wrap-distance-left:9pt;mso-wrap-distance-top:0;mso-wrap-distance-right:9pt;mso-wrap-distance-bottom:0;mso-position-horizontal:absolute;mso-position-horizontal-relative:margin;mso-position-vertical:absolute;mso-position-vertical-relative:text;mso-width-percent:0;mso-height-percent:0;mso-width-relative:margin;mso-height-relative:margin;v-text-anchor:top" o:gfxdata="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" filled="f" stroked="f" strokeweight=".5pt">
+                <v:textbox>
+                  <w:txbxContent>
+                    <w:p>
+                      <w:pPr>
+                        <w:spacing w:after="0" w:line="240" w:lineRule="auto"/>
+                        <w:rPr>
+                          <w:rFonts w:ascii="Montserrat" w:hAnsi="Montserrat"/>
+                          <w:color w:val="6F7BF7"/>
+                          <w:sz w:val="60"/>
+                          <w:szCs w:val="60"/>
+                        </w:rPr>
+                      </w:pPr>
+                      <w:r>
+                        <w:rPr>
+                          <w:rFonts w:ascii="Montserrat" w:hAnsi="Montserrat"/>
+                          <w:color w:val="6F7BF7"/>
+                          <w:sz w:val="60"/>
+                          <w:szCs w:val="60"/>
+                        </w:rPr>
+                        <w:t>Section: 6</w:t>
+                      </w:r>
+                    </w:p>
+                    <w:p>
+                      <w:pPr>
+                        <w:spacing w:after="0" w:line="240" w:lineRule="auto"/>
+                        <w:rPr>
+                          <w:rFonts w:ascii="Montserrat" w:hAnsi="Montserrat"/>
+                          <w:color w:val="464749"/>
+                          <w:sz w:val="30"/>
+                          <w:szCs w:val="30"/>
+                        </w:rPr>
+                      </w:pPr>
+                      <w:r>
+                        <w:rPr>
+                          <w:rFonts w:ascii="Montserrat" w:hAnsi="Montserrat"/>
+                          <w:color w:val="464749"/>
+                          <w:sz w:val="30"/>
+                          <w:szCs w:val="30"/>
+                        </w:rPr>
+                        <w:t>ENG/ Mahmoud Mostafa</w:t>
+                      </w:r>
+                    </w:p>
+                  </w:txbxContent>
+                </v:textbox>
+                <w10:wrap anchorx="margin"/>
+              </v:shape>
+            </w:pict>
+          </mc:Fallback>
+        </mc:AlternateContent>
+      </w:r>
+      <w:r>
         <w:t xml:space="preserve">      </w:t>
       </w:r>
     </w:p>
+    <w:p/>
+    <w:p/>
+    <w:p/>
+    <w:p/>
+    <w:p/>
+    <w:p/>
+    <w:p/>
+    <w:p/>
+    <w:p/>
+    <w:p/>
+    <w:p/>
+    <w:p/>
+    <w:p/>
+    <w:p/>
+    <w:p/>
+    <w:p/>
+    <w:p/>
+    <w:p/>
+    <w:p/>
+    <w:p/>
+    <w:p/>
+    <w:p/>
+    <w:p/>
+    <w:p/>
+    <w:p/>
+    <w:p/>
+    <w:p>
+      <w:pPr>
+        <w:pStyle w:val="Heading1"/>
+      </w:pPr>
+      <w:r>
+        <w:lastRenderedPageBreak/>
+        <w:t>Task Sheet</w:t>
+      </w:r>
+    </w:p>
+    <w:tbl>
+      <w:tblPr>
+        <w:tblStyle w:val="TableGrid"/>
+        <w:tblpPr w:leftFromText="180" w:rightFromText="180" w:horzAnchor="margin" w:tblpY="600"/>
+        <w:tblW w:w="4821" w:type="pct"/>
+        <w:tblBorders>
+          <w:insideH w:val="none" w:sz="0" w:space="0" w:color="auto"/>
+          <w:insideV w:val="none" w:sz="0" w:space="0" w:color="auto"/>
+        </w:tblBorders>
+        <w:tblLook w:val="04A0" w:firstRow="1" w:lastRow="0" w:firstColumn="1" w:lastColumn="0" w:noHBand="0" w:noVBand="1"/>
+      </w:tblPr>
+      <w:tblGrid>
+        <w:gridCol w:w="3054"/>
+        <w:gridCol w:w="5961"/>
+      </w:tblGrid>
+      <w:tr>
+        <w:trPr>
+          <w:trHeight w:val="1105"/>
+        </w:trPr>
+        <w:tc>
+          <w:tcPr>
+            <w:tcW w:w="1694" w:type="pct"/>
+            <w:shd w:val="clear" w:color="auto" w:fill="8EAADB" w:themeFill="accent1" w:themeFillTint="99"/>
+          </w:tcPr>
+          <w:p>
+            <w:pPr>
+              <w:spacing w:before="360"/>
+              <w:jc w:val="center"/>
+              <w:rPr>
+                <w:rFonts w:ascii="Montserrat" w:hAnsi="Montserrat"/>
+                <w:b/>
+                <w:bCs/>
+                <w:color w:val="000000" w:themeColor="text1"/>
+                <w:sz w:val="28"/>
+                <w:szCs w:val="28"/>
+              </w:rPr>
+            </w:pPr>
+            <w:r>
+              <w:rPr>
+                <w:rFonts w:ascii="Montserrat" w:hAnsi="Montserrat"/>
+                <w:b/>
+                <w:bCs/>
+                <w:color w:val="000000" w:themeColor="text1"/>
+                <w:sz w:val="28"/>
+                <w:szCs w:val="28"/>
+              </w:rPr>
+              <w:t>Member</w:t>
+            </w:r>
+          </w:p>
+        </w:tc>
+        <w:tc>
+          <w:tcPr>
+            <w:tcW w:w="3306" w:type="pct"/>
+            <w:shd w:val="clear" w:color="auto" w:fill="8EAADB" w:themeFill="accent1" w:themeFillTint="99"/>
+          </w:tcPr>
+          <w:p>
+            <w:pPr>
+              <w:spacing w:before="360"/>
+              <w:jc w:val="center"/>
+              <w:rPr>
+                <w:rFonts w:ascii="Montserrat" w:hAnsi="Montserrat"/>
+                <w:b/>
+                <w:bCs/>
+                <w:color w:val="000000" w:themeColor="text1"/>
+                <w:sz w:val="28"/>
+                <w:szCs w:val="28"/>
+              </w:rPr>
+            </w:pPr>
+            <w:r>
+              <w:rPr>
+                <w:rFonts w:ascii="Montserrat" w:hAnsi="Montserrat"/>
+                <w:b/>
+                <w:bCs/>
+                <w:color w:val="000000" w:themeColor="text1"/>
+                <w:sz w:val="28"/>
+                <w:szCs w:val="28"/>
+              </w:rPr>
+              <w:t>Tasks Participated in</w:t>
+            </w:r>
+          </w:p>
+        </w:tc>
+      </w:tr>
+      <w:tr>
+        <w:trPr>
+          <w:trHeight w:val="1105"/>
+        </w:trPr>
+        <w:tc>
+          <w:tcPr>
+            <w:tcW w:w="1694" w:type="pct"/>
+          </w:tcPr>
+          <w:p>
+            <w:pPr>
+              <w:spacing w:before="360"/>
+              <w:jc w:val="center"/>
+              <w:rPr>
+                <w:rFonts w:ascii="Montserrat" w:hAnsi="Montserrat"/>
+                <w:color w:val="000000" w:themeColor="text1"/>
+                <w:sz w:val="28"/>
+                <w:szCs w:val="28"/>
+              </w:rPr>
+            </w:pPr>
+            <w:r>
+              <w:rPr>
+                <w:rFonts w:ascii="Montserrat" w:hAnsi="Montserrat" w:cstheme="majorHAnsi"/>
+                <w:color w:val="000000" w:themeColor="text1"/>
+                <w:sz w:val="28"/>
+                <w:szCs w:val="28"/>
+              </w:rPr>
+              <w:t>Amir Anwar</w:t>
+            </w:r>
+          </w:p>
+        </w:tc>
+        <w:tc>
+          <w:tcPr>
+            <w:tcW w:w="3306" w:type="pct"/>
+          </w:tcPr>
+          <w:p>
+            <w:pPr>
+              <w:pStyle w:val="ListParagraph"/>
+              <w:numPr>
+                <w:ilvl w:val="0"/>
+                <w:numId w:val="5"/>
+              </w:numPr>
+              <w:spacing w:before="100" w:beforeAutospacing="1"/>
+              <w:rPr>
+                <w:rFonts w:ascii="Montserrat" w:hAnsi="Montserrat"/>
+                <w:color w:val="000000" w:themeColor="text1"/>
+                <w:sz w:val="24"/>
+                <w:szCs w:val="24"/>
+              </w:rPr>
+            </w:pPr>
+            <w:r>
+              <w:rPr>
+                <w:rFonts w:ascii="Montserrat" w:hAnsi="Montserrat"/>
+                <w:color w:val="000000" w:themeColor="text1"/>
+                <w:sz w:val="24"/>
+                <w:szCs w:val="24"/>
+              </w:rPr>
+              <w:t>Merging &amp; formatting</w:t>
+            </w:r>
+          </w:p>
+        </w:tc>
+      </w:tr>
+      <w:tr>
+        <w:trPr>
+          <w:trHeight w:val="1178"/>
+        </w:trPr>
+        <w:tc>
+          <w:tcPr>
+            <w:tcW w:w="1694" w:type="pct"/>
+            <w:shd w:val="clear" w:color="auto" w:fill="D5DCE4" w:themeFill="text2" w:themeFillTint="33"/>
+          </w:tcPr>
+          <w:p>
+            <w:pPr>
+              <w:spacing w:before="360"/>
+              <w:jc w:val="center"/>
+              <w:rPr>
+                <w:rFonts w:ascii="Montserrat" w:hAnsi="Montserrat"/>
+                <w:color w:val="000000" w:themeColor="text1"/>
+                <w:sz w:val="28"/>
+                <w:szCs w:val="28"/>
+              </w:rPr>
+            </w:pPr>
+            <w:r>
+              <w:rPr>
+                <w:rFonts w:ascii="Montserrat" w:hAnsi="Montserrat" w:cstheme="majorHAnsi"/>
+                <w:color w:val="000000" w:themeColor="text1"/>
+                <w:sz w:val="28"/>
+                <w:szCs w:val="28"/>
+              </w:rPr>
+              <w:t>Alhusseain Shalaby</w:t>
+            </w:r>
+          </w:p>
+        </w:tc>
+        <w:tc>
+          <w:tcPr>
+            <w:tcW w:w="3306" w:type="pct"/>
+            <w:shd w:val="clear" w:color="auto" w:fill="D5DCE4" w:themeFill="text2" w:themeFillTint="33"/>
+          </w:tcPr>
+          <w:p>
+            <w:pPr>
+              <w:pStyle w:val="ListParagraph"/>
+              <w:numPr>
+                <w:ilvl w:val="0"/>
+                <w:numId w:val="4"/>
+              </w:numPr>
+              <w:spacing w:before="100" w:beforeAutospacing="1"/>
+              <w:rPr>
+                <w:rFonts w:ascii="Montserrat" w:hAnsi="Montserrat"/>
+                <w:color w:val="000000" w:themeColor="text1"/>
+                <w:sz w:val="24"/>
+                <w:szCs w:val="24"/>
+              </w:rPr>
+            </w:pPr>
+            <w:r>
+              <w:rPr>
+                <w:rFonts w:ascii="Montserrat" w:hAnsi="Montserrat"/>
+                <w:color w:val="000000" w:themeColor="text1"/>
+                <w:sz w:val="24"/>
+                <w:szCs w:val="24"/>
+              </w:rPr>
+              <w:t>Revisor</w:t>
+            </w:r>
+          </w:p>
+        </w:tc>
+      </w:tr>
+      <w:tr>
+        <w:trPr>
+          <w:trHeight w:val="1105"/>
+        </w:trPr>
+        <w:tc>
+          <w:tcPr>
+            <w:tcW w:w="1694" w:type="pct"/>
+          </w:tcPr>
+          <w:p>
+            <w:pPr>
+              <w:spacing w:before="360"/>
+              <w:jc w:val="center"/>
+              <w:rPr>
+                <w:rFonts w:ascii="Montserrat" w:hAnsi="Montserrat"/>
+                <w:color w:val="000000" w:themeColor="text1"/>
+                <w:sz w:val="28"/>
+                <w:szCs w:val="28"/>
+              </w:rPr>
+            </w:pPr>
+            <w:r>
+              <w:rPr>
+                <w:rFonts w:ascii="Montserrat" w:hAnsi="Montserrat" w:cstheme="majorHAnsi"/>
+                <w:color w:val="000000" w:themeColor="text1"/>
+                <w:sz w:val="28"/>
+                <w:szCs w:val="28"/>
+              </w:rPr>
+              <w:t xml:space="preserve">Akram </w:t>
+            </w:r>
+            <w:r>
+              <w:rPr>
+                <w:rFonts w:ascii="Montserrat" w:hAnsi="Montserrat" w:cstheme="majorHAnsi"/>
+                <w:color w:val="000000" w:themeColor="text1"/>
+                <w:sz w:val="28"/>
+                <w:szCs w:val="28"/>
+              </w:rPr>
+              <w:t>Hany</w:t>
+            </w:r>
+          </w:p>
+        </w:tc>
+        <w:tc>
+          <w:tcPr>
+            <w:tcW w:w="3306" w:type="pct"/>
+          </w:tcPr>
+          <w:p>
+            <w:pPr>
+              <w:spacing w:before="100" w:beforeAutospacing="1"/>
+              <w:rPr>
+                <w:rFonts w:ascii="Montserrat" w:hAnsi="Montserrat"/>
+                <w:color w:val="000000" w:themeColor="text1"/>
+                <w:sz w:val="24"/>
+                <w:szCs w:val="24"/>
+              </w:rPr>
+            </w:pPr>
+          </w:p>
+        </w:tc>
+      </w:tr>
+      <w:tr>
+        <w:trPr>
+          <w:trHeight w:val="1105"/>
+        </w:trPr>
+        <w:tc>
+          <w:tcPr>
+            <w:tcW w:w="1694" w:type="pct"/>
+            <w:shd w:val="clear" w:color="auto" w:fill="D5DCE4" w:themeFill="text2" w:themeFillTint="33"/>
+          </w:tcPr>
+          <w:p>
+            <w:pPr>
+              <w:spacing w:before="360"/>
+              <w:jc w:val="center"/>
+              <w:rPr>
+                <w:rFonts w:ascii="Montserrat" w:hAnsi="Montserrat"/>
+                <w:color w:val="000000" w:themeColor="text1"/>
+                <w:sz w:val="28"/>
+                <w:szCs w:val="28"/>
+              </w:rPr>
+            </w:pPr>
+            <w:r>
+              <w:rPr>
+                <w:rFonts w:ascii="Montserrat" w:hAnsi="Montserrat" w:cstheme="majorHAnsi"/>
+                <w:color w:val="000000" w:themeColor="text1"/>
+                <w:sz w:val="28"/>
+                <w:szCs w:val="28"/>
+              </w:rPr>
+              <w:t>Amir Ashraf</w:t>
+            </w:r>
+          </w:p>
+        </w:tc>
+        <w:tc>
+          <w:tcPr>
+            <w:tcW w:w="3306" w:type="pct"/>
+            <w:shd w:val="clear" w:color="auto" w:fill="D5DCE4" w:themeFill="text2" w:themeFillTint="33"/>
+          </w:tcPr>
+          <w:p>
+            <w:pPr>
+              <w:spacing w:before="100" w:beforeAutospacing="1"/>
+              <w:rPr>
+                <w:rFonts w:ascii="Montserrat" w:hAnsi="Montserrat"/>
+                <w:color w:val="000000" w:themeColor="text1"/>
+                <w:sz w:val="24"/>
+                <w:szCs w:val="24"/>
+              </w:rPr>
+            </w:pPr>
+          </w:p>
+        </w:tc>
+      </w:tr>
+      <w:tr>
+        <w:trPr>
+          <w:trHeight w:val="1105"/>
+        </w:trPr>
+        <w:tc>
+          <w:tcPr>
+            <w:tcW w:w="1694" w:type="pct"/>
+          </w:tcPr>
+          <w:p>
+            <w:pPr>
+              <w:spacing w:before="360"/>
+              <w:jc w:val="center"/>
+              <w:rPr>
+                <w:rFonts w:ascii="Montserrat" w:hAnsi="Montserrat"/>
+                <w:color w:val="000000" w:themeColor="text1"/>
+                <w:sz w:val="28"/>
+                <w:szCs w:val="28"/>
+              </w:rPr>
+            </w:pPr>
+            <w:r>
+              <w:rPr>
+                <w:rFonts w:ascii="Montserrat" w:hAnsi="Montserrat" w:cstheme="majorHAnsi"/>
+                <w:color w:val="000000" w:themeColor="text1"/>
+                <w:sz w:val="28"/>
+                <w:szCs w:val="28"/>
+              </w:rPr>
+              <w:t>Ekwan Ehab</w:t>
+            </w:r>
+          </w:p>
+        </w:tc>
+        <w:tc>
+          <w:tcPr>
+            <w:tcW w:w="3306" w:type="pct"/>
+          </w:tcPr>
+          <w:p>
+            <w:pPr>
+              <w:spacing w:before="100" w:beforeAutospacing="1"/>
+              <w:rPr>
+                <w:rFonts w:ascii="Montserrat" w:hAnsi="Montserrat"/>
+                <w:color w:val="000000" w:themeColor="text1"/>
+                <w:sz w:val="24"/>
+                <w:szCs w:val="24"/>
+              </w:rPr>
+            </w:pPr>
+          </w:p>
+        </w:tc>
+      </w:tr>
+      <w:tr>
+        <w:trPr>
+          <w:trHeight w:val="1178"/>
+        </w:trPr>
+        <w:tc>
+          <w:tcPr>
+            <w:tcW w:w="1694" w:type="pct"/>
+            <w:shd w:val="clear" w:color="auto" w:fill="D5DCE4" w:themeFill="text2" w:themeFillTint="33"/>
+          </w:tcPr>
+          <w:p>
+            <w:pPr>
+              <w:spacing w:before="360"/>
+              <w:jc w:val="center"/>
+              <w:rPr>
+                <w:rFonts w:ascii="Montserrat" w:hAnsi="Montserrat"/>
+                <w:color w:val="000000" w:themeColor="text1"/>
+                <w:sz w:val="28"/>
+                <w:szCs w:val="28"/>
+              </w:rPr>
+            </w:pPr>
+            <w:r>
+              <w:rPr>
+                <w:rFonts w:ascii="Montserrat" w:hAnsi="Montserrat" w:cstheme="majorHAnsi"/>
+                <w:color w:val="000000" w:themeColor="text1"/>
+                <w:sz w:val="28"/>
+                <w:szCs w:val="28"/>
+              </w:rPr>
+              <w:t>Albashir Altayeb</w:t>
+            </w:r>
+          </w:p>
+        </w:tc>
+        <w:tc>
+          <w:tcPr>
+            <w:tcW w:w="3306" w:type="pct"/>
+            <w:shd w:val="clear" w:color="auto" w:fill="D5DCE4" w:themeFill="text2" w:themeFillTint="33"/>
+          </w:tcPr>
+          <w:p>
+            <w:pPr>
+              <w:spacing w:before="100" w:beforeAutospacing="1"/>
+              <w:rPr>
+                <w:rFonts w:ascii="Montserrat" w:hAnsi="Montserrat"/>
+                <w:color w:val="000000" w:themeColor="text1"/>
+                <w:sz w:val="24"/>
+                <w:szCs w:val="24"/>
+              </w:rPr>
+            </w:pPr>
+          </w:p>
+        </w:tc>
+      </w:tr>
+      <w:tr>
+        <w:trPr>
+          <w:trHeight w:val="1105"/>
+        </w:trPr>
+        <w:tc>
+          <w:tcPr>
+            <w:tcW w:w="1694" w:type="pct"/>
+          </w:tcPr>
+          <w:p>
+            <w:pPr>
+              <w:spacing w:before="360"/>
+              <w:jc w:val="center"/>
+              <w:rPr>
+                <w:rFonts w:ascii="Montserrat" w:hAnsi="Montserrat"/>
+                <w:color w:val="000000" w:themeColor="text1"/>
+                <w:sz w:val="28"/>
+                <w:szCs w:val="28"/>
+              </w:rPr>
+            </w:pPr>
+            <w:r>
+              <w:rPr>
+                <w:rFonts w:ascii="Montserrat" w:hAnsi="Montserrat" w:cstheme="majorHAnsi"/>
+                <w:color w:val="000000" w:themeColor="text1"/>
+                <w:sz w:val="28"/>
+                <w:szCs w:val="28"/>
+              </w:rPr>
+              <w:t>Enji Ashraf</w:t>
+            </w:r>
+          </w:p>
+        </w:tc>
+        <w:tc>
+          <w:tcPr>
+            <w:tcW w:w="3306" w:type="pct"/>
+          </w:tcPr>
+          <w:p>
+            <w:pPr>
+              <w:pStyle w:val="ListParagraph"/>
+              <w:numPr>
+                <w:ilvl w:val="0"/>
+                <w:numId w:val="3"/>
+              </w:numPr>
+              <w:spacing w:before="100" w:beforeAutospacing="1"/>
+              <w:rPr>
+                <w:rFonts w:ascii="Montserrat" w:hAnsi="Montserrat"/>
+                <w:color w:val="000000" w:themeColor="text1"/>
+                <w:sz w:val="24"/>
+                <w:szCs w:val="24"/>
+              </w:rPr>
+            </w:pPr>
+            <w:r>
+              <w:rPr>
+                <w:rFonts w:ascii="Montserrat" w:hAnsi="Montserrat"/>
+                <w:color w:val="000000" w:themeColor="text1"/>
+                <w:sz w:val="24"/>
+                <w:szCs w:val="24"/>
+              </w:rPr>
+              <w:t xml:space="preserve">Background </w:t>
+            </w:r>
+            <w:r>
+              <w:rPr>
+                <w:rFonts w:ascii="Montserrat" w:hAnsi="Montserrat"/>
+                <w:color w:val="000000" w:themeColor="text1"/>
+                <w:sz w:val="24"/>
+                <w:szCs w:val="24"/>
+              </w:rPr>
+              <w:t>(research)</w:t>
+            </w:r>
+          </w:p>
+        </w:tc>
+      </w:tr>
+      <w:tr>
+        <w:trPr>
+          <w:trHeight w:val="1105"/>
+        </w:trPr>
+        <w:tc>
+          <w:tcPr>
+            <w:tcW w:w="1694" w:type="pct"/>
+            <w:shd w:val="clear" w:color="auto" w:fill="D5DCE4" w:themeFill="text2" w:themeFillTint="33"/>
+          </w:tcPr>
+          <w:p>
+            <w:pPr>
+              <w:spacing w:before="360"/>
+              <w:jc w:val="center"/>
+              <w:rPr>
+                <w:rFonts w:ascii="Montserrat" w:hAnsi="Montserrat"/>
+                <w:color w:val="000000" w:themeColor="text1"/>
+                <w:sz w:val="28"/>
+                <w:szCs w:val="28"/>
+              </w:rPr>
+            </w:pPr>
+            <w:r>
+              <w:rPr>
+                <w:rFonts w:ascii="Montserrat" w:hAnsi="Montserrat" w:cstheme="majorHAnsi"/>
+                <w:color w:val="000000" w:themeColor="text1"/>
+                <w:sz w:val="28"/>
+                <w:szCs w:val="28"/>
+              </w:rPr>
+              <w:t>Amira Hisham</w:t>
+            </w:r>
+          </w:p>
+        </w:tc>
+        <w:tc>
+          <w:tcPr>
+            <w:tcW w:w="3306" w:type="pct"/>
+            <w:shd w:val="clear" w:color="auto" w:fill="D5DCE4" w:themeFill="text2" w:themeFillTint="33"/>
+          </w:tcPr>
+          <w:p>
+            <w:pPr>
+              <w:pStyle w:val="ListParagraph"/>
+              <w:numPr>
+                <w:ilvl w:val="0"/>
+                <w:numId w:val="2"/>
+              </w:numPr>
+              <w:spacing w:before="100" w:beforeAutospacing="1"/>
+              <w:rPr>
+                <w:rFonts w:ascii="Montserrat" w:hAnsi="Montserrat"/>
+                <w:color w:val="000000" w:themeColor="text1"/>
+                <w:sz w:val="24"/>
+                <w:szCs w:val="24"/>
+              </w:rPr>
+            </w:pPr>
+            <w:r>
+              <w:rPr>
+                <w:rFonts w:ascii="Montserrat" w:hAnsi="Montserrat"/>
+                <w:color w:val="000000" w:themeColor="text1"/>
+                <w:sz w:val="28"/>
+                <w:szCs w:val="28"/>
+              </w:rPr>
+              <w:t>Motivation</w:t>
+            </w:r>
+          </w:p>
+          <w:p>
+            <w:pPr>
+              <w:pStyle w:val="ListParagraph"/>
+              <w:spacing w:before="100" w:beforeAutospacing="1"/>
+              <w:rPr>
+                <w:rFonts w:ascii="Montserrat" w:hAnsi="Montserrat"/>
+                <w:color w:val="000000" w:themeColor="text1"/>
+                <w:sz w:val="24"/>
+                <w:szCs w:val="24"/>
+              </w:rPr>
+            </w:pPr>
+          </w:p>
+        </w:tc>
+      </w:tr>
+      <w:tr>
+        <w:trPr>
+          <w:trHeight w:val="1105"/>
+        </w:trPr>
+        <w:tc>
+          <w:tcPr>
+            <w:tcW w:w="1694" w:type="pct"/>
+          </w:tcPr>
+          <w:p>
+            <w:pPr>
+              <w:spacing w:before="360"/>
+              <w:jc w:val="center"/>
+              <w:rPr>
+                <w:rFonts w:ascii="Montserrat" w:hAnsi="Montserrat"/>
+                <w:color w:val="000000" w:themeColor="text1"/>
+                <w:sz w:val="28"/>
+                <w:szCs w:val="28"/>
+              </w:rPr>
+            </w:pPr>
+            <w:r>
+              <w:rPr>
+                <w:rFonts w:ascii="Montserrat" w:hAnsi="Montserrat" w:cstheme="majorHAnsi"/>
+                <w:color w:val="000000" w:themeColor="text1"/>
+                <w:sz w:val="28"/>
+                <w:szCs w:val="28"/>
+              </w:rPr>
+              <w:t xml:space="preserve">Omnia </w:t>
+            </w:r>
+            <w:r>
+              <w:rPr>
+                <w:rFonts w:ascii="Montserrat" w:hAnsi="Montserrat" w:cstheme="majorHAnsi"/>
+                <w:color w:val="000000" w:themeColor="text1"/>
+                <w:sz w:val="28"/>
+                <w:szCs w:val="28"/>
+              </w:rPr>
+              <w:t>Mostafa</w:t>
+            </w:r>
+          </w:p>
+        </w:tc>
+        <w:tc>
+          <w:tcPr>
+            <w:tcW w:w="3306" w:type="pct"/>
+          </w:tcPr>
+          <w:p>
+            <w:pPr>
+              <w:pStyle w:val="ListParagraph"/>
+              <w:numPr>
+                <w:ilvl w:val="0"/>
+                <w:numId w:val="2"/>
+              </w:numPr>
+              <w:spacing w:before="100" w:beforeAutospacing="1"/>
+              <w:rPr>
+                <w:rFonts w:ascii="Montserrat" w:hAnsi="Montserrat"/>
+                <w:color w:val="000000" w:themeColor="text1"/>
+                <w:sz w:val="24"/>
+                <w:szCs w:val="24"/>
+              </w:rPr>
+            </w:pPr>
+            <w:r>
+              <w:rPr>
+                <w:rFonts w:ascii="Montserrat" w:hAnsi="Montserrat"/>
+                <w:color w:val="000000" w:themeColor="text1"/>
+                <w:sz w:val="24"/>
+                <w:szCs w:val="24"/>
+              </w:rPr>
+              <w:t xml:space="preserve">Background </w:t>
+            </w:r>
+            <w:r>
+              <w:rPr>
+                <w:rFonts w:ascii="Montserrat" w:hAnsi="Montserrat"/>
+                <w:color w:val="000000" w:themeColor="text1"/>
+                <w:sz w:val="24"/>
+                <w:szCs w:val="24"/>
+              </w:rPr>
+              <w:t>(research)</w:t>
+            </w:r>
+          </w:p>
+        </w:tc>
+      </w:tr>
+    </w:tbl>
+    <w:p/>
     <w:sectPr>
+      <w:footerReference w:type="default" r:id="rId9"/>
       <w:pgSz w:w="12240" w:h="15840" w:code="1"/>
       <w:pgMar w:top="1440" w:right="1440" w:bottom="1440" w:left="1440" w:header="720" w:footer="720" w:gutter="0"/>
+      <w:pgNumType w:start="1"/>
       <w:cols w:space="720"/>
-      <w:vAlign w:val="center"/>
+      <w:titlePg/>
       <w:docGrid w:linePitch="360"/>
     </w:sectPr>
   </w:body>
 </w:document>
+</file>
+
+<file path=word/endnotes.xml><?xml version="1.0" encoding="utf-8"?>
+<w:endnotes xmlns:wpc="http://schemas.microsoft.com/office/word/2010/wordprocessingCanvas" xmlns:cx="http://schemas.microsoft.com/office/drawing/2014/chartex" xmlns:cx1="http://schemas.microsoft.com/office/drawing/2015/9/8/chartex" xmlns:cx2="http://schemas.microsoft.com/office/drawing/2015/10/21/chartex" xmlns:cx3="http://schemas.microsoft.com/office/drawing/2016/5/9/chartex" xmlns:cx4="http://schemas.microsoft.com/office/drawing/2016/5/10/chartex" xmlns:cx5="http://schemas.microsoft.com/office/drawing/2016/5/11/chartex" xmlns:cx6="http://schemas.microsoft.com/office/drawing/2016/5/12/chartex" xmlns:cx7="http://schemas.microsoft.com/office/drawing/2016/5/13/chartex" xmlns:cx8="http://schemas.microsoft.com/office/drawing/2016/5/14/chartex" xmlns:mc="http://schemas.openxmlformats.org/markup-compatibility/2006" xmlns:aink="http://schemas.microsoft.com/office/drawing/2016/ink" xmlns:am3d="http://schemas.microsoft.com/office/drawing/2017/model3d" xmlns:o="urn:schemas-microsoft-com:office:office" xmlns:r="http://schemas.openxmlformats.org/officeDocument/2006/relationships" xmlns:m="http://schemas.openxmlformats.org/officeDocument/2006/math" xmlns:v="urn:schemas-microsoft-com:vml" xmlns:wp14="http://schemas.microsoft.com/office/word/2010/wordprocessingDrawing" xmlns:wp="http://schemas.openxmlformats.org/drawingml/2006/wordprocessingDrawing" xmlns:w10="urn:schemas-microsoft-com:office:word" xmlns:w="http://schemas.openxmlformats.org/wordprocessingml/2006/main" xmlns:w14="http://schemas.microsoft.com/office/word/2010/wordml" xmlns:w15="http://schemas.microsoft.com/office/word/2012/wordml" xmlns:w16cex="http://schemas.microsoft.com/office/word/2018/wordml/cex" xmlns:w16cid="http://schemas.microsoft.com/office/word/2016/wordml/cid" xmlns:w16="http://schemas.microsoft.com/office/word/2018/wordml" xmlns:w16sdtdh="http://schemas.microsoft.com/office/word/2020/wordml/sdtdatahash" xmlns:w16se="http://schemas.microsoft.com/office/word/2015/wordml/symex" xmlns:wpg="http://schemas.microsoft.com/office/word/2010/wordprocessingGroup" xmlns:wpi="http://schemas.microsoft.com/office/word/2010/wordprocessingInk" xmlns:wne="http://schemas.microsoft.com/office/word/2006/wordml" xmlns:wps="http://schemas.microsoft.com/office/word/2010/wordprocessingShape" mc:Ignorable="w14 w15 w16se w16cid w16 w16cex w16sdtdh wp14">
+  <w:endnote w:type="separator" w:id="-1">
+    <w:p>
+      <w:pPr>
+        <w:spacing w:after="0" w:line="240" w:lineRule="auto"/>
+      </w:pPr>
+      <w:r>
+        <w:separator/>
+      </w:r>
+    </w:p>
+  </w:endnote>
+  <w:endnote w:type="continuationSeparator" w:id="0">
+    <w:p>
+      <w:pPr>
+        <w:spacing w:after="0" w:line="240" w:lineRule="auto"/>
+      </w:pPr>
+      <w:r>
+        <w:continuationSeparator/>
+      </w:r>
+    </w:p>
+  </w:endnote>
+</w:endnotes>
+</file>
+
+<file path=word/footer1.xml><?xml version="1.0" encoding="utf-8"?>
+<w:ftr xmlns:wpc="http://schemas.microsoft.com/office/word/2010/wordprocessingCanvas" xmlns:cx="http://schemas.microsoft.com/office/drawing/2014/chartex" xmlns:cx1="http://schemas.microsoft.com/office/drawing/2015/9/8/chartex" xmlns:cx2="http://schemas.microsoft.com/office/drawing/2015/10/21/chartex" xmlns:cx3="http://schemas.microsoft.com/office/drawing/2016/5/9/chartex" xmlns:cx4="http://schemas.microsoft.com/office/drawing/2016/5/10/chartex" xmlns:cx5="http://schemas.microsoft.com/office/drawing/2016/5/11/chartex" xmlns:cx6="http://schemas.microsoft.com/office/drawing/2016/5/12/chartex" xmlns:cx7="http://schemas.microsoft.com/office/drawing/2016/5/13/chartex" xmlns:cx8="http://schemas.microsoft.com/office/drawing/2016/5/14/chartex" xmlns:mc="http://schemas.openxmlformats.org/markup-compatibility/2006" xmlns:aink="http://schemas.microsoft.com/office/drawing/2016/ink" xmlns:am3d="http://schemas.microsoft.com/office/drawing/2017/model3d" xmlns:o="urn:schemas-microsoft-com:office:office" xmlns:r="http://schemas.openxmlformats.org/officeDocument/2006/relationships" xmlns:m="http://schemas.openxmlformats.org/officeDocument/2006/math" xmlns:v="urn:schemas-microsoft-com:vml" xmlns:wp14="http://schemas.microsoft.com/office/word/2010/wordprocessingDrawing" xmlns:wp="http://schemas.openxmlformats.org/drawingml/2006/wordprocessingDrawing" xmlns:w10="urn:schemas-microsoft-com:office:word" xmlns:w="http://schemas.openxmlformats.org/wordprocessingml/2006/main" xmlns:w14="http://schemas.microsoft.com/office/word/2010/wordml" xmlns:w15="http://schemas.microsoft.com/office/word/2012/wordml" xmlns:w16cex="http://schemas.microsoft.com/office/word/2018/wordml/cex" xmlns:w16cid="http://schemas.microsoft.com/office/word/2016/wordml/cid" xmlns:w16="http://schemas.microsoft.com/office/word/2018/wordml" xmlns:w16sdtdh="http://schemas.microsoft.com/office/word/2020/wordml/sdtdatahash" xmlns:w16se="http://schemas.microsoft.com/office/word/2015/wordml/symex" xmlns:wpg="http://schemas.microsoft.com/office/word/2010/wordprocessingGroup" xmlns:wpi="http://schemas.microsoft.com/office/word/2010/wordprocessingInk" xmlns:wne="http://schemas.microsoft.com/office/word/2006/wordml" xmlns:wps="http://schemas.microsoft.com/office/word/2010/wordprocessingShape" mc:Ignorable="w14 w15 w16se w16cid w16 w16cex w16sdtdh wp14">
+  <w:sdt>
+    <w:sdtPr>
+      <w:id w:val="-763145415"/>
+      <w:docPartObj>
+        <w:docPartGallery w:val="Page Numbers (Bottom of Page)"/>
+        <w:docPartUnique/>
+      </w:docPartObj>
+    </w:sdtPr>
+    <w:sdtEndPr>
+      <w:rPr>
+        <w:noProof/>
+      </w:rPr>
+    </w:sdtEndPr>
+    <w:sdtContent>
+      <w:p>
+        <w:pPr>
+          <w:pStyle w:val="Footer"/>
+        </w:pPr>
+        <w:r>
+          <w:fldChar w:fldCharType="begin"/>
+        </w:r>
+        <w:r>
+          <w:instrText xml:space="preserve"> PAGE   \* MERGEFORMAT </w:instrText>
+        </w:r>
+        <w:r>
+          <w:fldChar w:fldCharType="separate"/>
+        </w:r>
+        <w:r>
+          <w:rPr>
+            <w:noProof/>
+          </w:rPr>
+          <w:t>2</w:t>
+        </w:r>
+        <w:r>
+          <w:rPr>
+            <w:noProof/>
+          </w:rPr>
+          <w:fldChar w:fldCharType="end"/>
+        </w:r>
+      </w:p>
+    </w:sdtContent>
+  </w:sdt>
+  <w:p>
+    <w:pPr>
+      <w:pStyle w:val="Footer"/>
+    </w:pPr>
+  </w:p>
+</w:ftr>
+</file>
+
+<file path=word/footnotes.xml><?xml version="1.0" encoding="utf-8"?>
+<w:footnotes xmlns:wpc="http://schemas.microsoft.com/office/word/2010/wordprocessingCanvas" xmlns:cx="http://schemas.microsoft.com/office/drawing/2014/chartex" xmlns:cx1="http://schemas.microsoft.com/office/drawing/2015/9/8/chartex" xmlns:cx2="http://schemas.microsoft.com/office/drawing/2015/10/21/chartex" xmlns:cx3="http://schemas.microsoft.com/office/drawing/2016/5/9/chartex" xmlns:cx4="http://schemas.microsoft.com/office/drawing/2016/5/10/chartex" xmlns:cx5="http://schemas.microsoft.com/office/drawing/2016/5/11/chartex" xmlns:cx6="http://schemas.microsoft.com/office/drawing/2016/5/12/chartex" xmlns:cx7="http://schemas.microsoft.com/office/drawing/2016/5/13/chartex" xmlns:cx8="http://schemas.microsoft.com/office/drawing/2016/5/14/chartex" xmlns:mc="http://schemas.openxmlformats.org/markup-compatibility/2006" xmlns:aink="http://schemas.microsoft.com/office/drawing/2016/ink" xmlns:am3d="http://schemas.microsoft.com/office/drawing/2017/model3d" xmlns:o="urn:schemas-microsoft-com:office:office" xmlns:r="http://schemas.openxmlformats.org/officeDocument/2006/relationships" xmlns:m="http://schemas.openxmlformats.org/officeDocument/2006/math" xmlns:v="urn:schemas-microsoft-com:vml" xmlns:wp14="http://schemas.microsoft.com/office/word/2010/wordprocessingDrawing" xmlns:wp="http://schemas.openxmlformats.org/drawingml/2006/wordprocessingDrawing" xmlns:w10="urn:schemas-microsoft-com:office:word" xmlns:w="http://schemas.openxmlformats.org/wordprocessingml/2006/main" xmlns:w14="http://schemas.microsoft.com/office/word/2010/wordml" xmlns:w15="http://schemas.microsoft.com/office/word/2012/wordml" xmlns:w16cex="http://schemas.microsoft.com/office/word/2018/wordml/cex" xmlns:w16cid="http://schemas.microsoft.com/office/word/2016/wordml/cid" xmlns:w16="http://schemas.microsoft.com/office/word/2018/wordml" xmlns:w16sdtdh="http://schemas.microsoft.com/office/word/2020/wordml/sdtdatahash" xmlns:w16se="http://schemas.microsoft.com/office/word/2015/wordml/symex" xmlns:wpg="http://schemas.microsoft.com/office/word/2010/wordprocessingGroup" xmlns:wpi="http://schemas.microsoft.com/office/word/2010/wordprocessingInk" xmlns:wne="http://schemas.microsoft.com/office/word/2006/wordml" xmlns:wps="http://schemas.microsoft.com/office/word/2010/wordprocessingShape" mc:Ignorable="w14 w15 w16se w16cid w16 w16cex w16sdtdh wp14">
+  <w:footnote w:type="separator" w:id="-1">
+    <w:p>
+      <w:pPr>
+        <w:spacing w:after="0" w:line="240" w:lineRule="auto"/>
+      </w:pPr>
+      <w:r>
+        <w:separator/>
+      </w:r>
+    </w:p>
+  </w:footnote>
+  <w:footnote w:type="continuationSeparator" w:id="0">
+    <w:p>
+      <w:pPr>
+        <w:spacing w:after="0" w:line="240" w:lineRule="auto"/>
+      </w:pPr>
+      <w:r>
+        <w:continuationSeparator/>
+      </w:r>
+    </w:p>
+  </w:footnote>
+</w:footnotes>
+</file>
+
+<file path=word/numbering.xml><?xml version="1.0" encoding="utf-8"?>
+<w:numbering xmlns:wpc="http://schemas.microsoft.com/office/word/2010/wordprocessingCanvas" xmlns:cx="http://schemas.microsoft.com/office/drawing/2014/chartex" xmlns:cx1="http://schemas.microsoft.com/office/drawing/2015/9/8/chartex" xmlns:cx2="http://schemas.microsoft.com/office/drawing/2015/10/21/chartex" xmlns:cx3="http://schemas.microsoft.com/office/drawing/2016/5/9/chartex" xmlns:cx4="http://schemas.microsoft.com/office/drawing/2016/5/10/chartex" xmlns:cx5="http://schemas.microsoft.com/office/drawing/2016/5/11/chartex" xmlns:cx6="http://schemas.microsoft.com/office/drawing/2016/5/12/chartex" xmlns:cx7="http://schemas.microsoft.com/office/drawing/2016/5/13/chartex" xmlns:cx8="http://schemas.microsoft.com/office/drawing/2016/5/14/chartex" xmlns:mc="http://schemas.openxmlformats.org/markup-compatibility/2006" xmlns:aink="http://schemas.microsoft.com/office/drawing/2016/ink" xmlns:am3d="http://schemas.microsoft.com/office/drawing/2017/model3d" xmlns:o="urn:schemas-microsoft-com:office:office" xmlns:r="http://schemas.openxmlformats.org/officeDocument/2006/relationships" xmlns:m="http://schemas.openxmlformats.org/officeDocument/2006/math" xmlns:v="urn:schemas-microsoft-com:vml" xmlns:wp14="http://schemas.microsoft.com/office/word/2010/wordprocessingDrawing" xmlns:wp="http://schemas.openxmlformats.org/drawingml/2006/wordprocessingDrawing" xmlns:w10="urn:schemas-microsoft-com:office:word" xmlns:w="http://schemas.openxmlformats.org/wordprocessingml/2006/main" xmlns:w14="http://schemas.microsoft.com/office/word/2010/wordml" xmlns:w15="http://schemas.microsoft.com/office/word/2012/wordml" xmlns:w16cex="http://schemas.microsoft.com/office/word/2018/wordml/cex" xmlns:w16cid="http://schemas.microsoft.com/office/word/2016/wordml/cid" xmlns:w16="http://schemas.microsoft.com/office/word/2018/wordml" xmlns:w16sdtdh="http://schemas.microsoft.com/office/word/2020/wordml/sdtdatahash" xmlns:w16se="http://schemas.microsoft.com/office/word/2015/wordml/symex" xmlns:wpg="http://schemas.microsoft.com/office/word/2010/wordprocessingGroup" xmlns:wpi="http://schemas.microsoft.com/office/word/2010/wordprocessingInk" xmlns:wne="http://schemas.microsoft.com/office/word/2006/wordml" xmlns:wps="http://schemas.microsoft.com/office/word/2010/wordprocessingShape" mc:Ignorable="w14 w15 w16se w16cid w16 w16cex w16sdtdh wp14">
+  <w:abstractNum w:abstractNumId="0" w15:restartNumberingAfterBreak="0">
+    <w:nsid w:val="0E684CA6"/>
+    <w:multiLevelType w:val="hybridMultilevel"/>
+    <w:tmpl w:val="ACD4D1BA"/>
+    <w:lvl w:ilvl="0" w:tplc="1A20B04A">
+      <w:numFmt w:val="bullet"/>
+      <w:lvlText w:val=""/>
+      <w:lvlJc w:val="left"/>
+      <w:pPr>
+        <w:ind w:left="720" w:hanging="360"/>
+      </w:pPr>
+      <w:rPr>
+        <w:rFonts w:ascii="Symbol" w:eastAsiaTheme="minorHAnsi" w:hAnsi="Symbol" w:cstheme="minorBidi" w:hint="default"/>
+      </w:rPr>
+    </w:lvl>
+    <w:lvl w:ilvl="1" w:tplc="04090003" w:tentative="1">
+      <w:start w:val="1"/>
+      <w:numFmt w:val="bullet"/>
+      <w:lvlText w:val="o"/>
+      <w:lvlJc w:val="left"/>
+      <w:pPr>
+        <w:ind w:left="1440" w:hanging="360"/>
+      </w:pPr>
+      <w:rPr>
+        <w:rFonts w:ascii="Courier New" w:hAnsi="Courier New" w:cs="Courier New" w:hint="default"/>
+      </w:rPr>
+    </w:lvl>
+    <w:lvl w:ilvl="2" w:tplc="04090005" w:tentative="1">
+      <w:start w:val="1"/>
+      <w:numFmt w:val="bullet"/>
+      <w:lvlText w:val=""/>
+      <w:lvlJc w:val="left"/>
+      <w:pPr>
+        <w:ind w:left="2160" w:hanging="360"/>
+      </w:pPr>
+      <w:rPr>
+        <w:rFonts w:ascii="Wingdings" w:hAnsi="Wingdings" w:hint="default"/>
+      </w:rPr>
+    </w:lvl>
+    <w:lvl w:ilvl="3" w:tplc="04090001" w:tentative="1">
+      <w:start w:val="1"/>
+      <w:numFmt w:val="bullet"/>
+      <w:lvlText w:val=""/>
+      <w:lvlJc w:val="left"/>
+      <w:pPr>
+        <w:ind w:left="2880" w:hanging="360"/>
+      </w:pPr>
+      <w:rPr>
+        <w:rFonts w:ascii="Symbol" w:hAnsi="Symbol" w:hint="default"/>
+      </w:rPr>
+    </w:lvl>
+    <w:lvl w:ilvl="4" w:tplc="04090003" w:tentative="1">
+      <w:start w:val="1"/>
+      <w:numFmt w:val="bullet"/>
+      <w:lvlText w:val="o"/>
+      <w:lvlJc w:val="left"/>
+      <w:pPr>
+        <w:ind w:left="3600" w:hanging="360"/>
+      </w:pPr>
+      <w:rPr>
+        <w:rFonts w:ascii="Courier New" w:hAnsi="Courier New" w:cs="Courier New" w:hint="default"/>
+      </w:rPr>
+    </w:lvl>
+    <w:lvl w:ilvl="5" w:tplc="04090005" w:tentative="1">
+      <w:start w:val="1"/>
+      <w:numFmt w:val="bullet"/>
+      <w:lvlText w:val=""/>
+      <w:lvlJc w:val="left"/>
+      <w:pPr>
+        <w:ind w:left="4320" w:hanging="360"/>
+      </w:pPr>
+      <w:rPr>
+        <w:rFonts w:ascii="Wingdings" w:hAnsi="Wingdings" w:hint="default"/>
+      </w:rPr>
+    </w:lvl>
+    <w:lvl w:ilvl="6" w:tplc="04090001" w:tentative="1">
+      <w:start w:val="1"/>
+      <w:numFmt w:val="bullet"/>
+      <w:lvlText w:val=""/>
+      <w:lvlJc w:val="left"/>
+      <w:pPr>
+        <w:ind w:left="5040" w:hanging="360"/>
+      </w:pPr>
+      <w:rPr>
+        <w:rFonts w:ascii="Symbol" w:hAnsi="Symbol" w:hint="default"/>
+      </w:rPr>
+    </w:lvl>
+    <w:lvl w:ilvl="7" w:tplc="04090003" w:tentative="1">
+      <w:start w:val="1"/>
+      <w:numFmt w:val="bullet"/>
+      <w:lvlText w:val="o"/>
+      <w:lvlJc w:val="left"/>
+      <w:pPr>
+        <w:ind w:left="5760" w:hanging="360"/>
+      </w:pPr>
+      <w:rPr>
+        <w:rFonts w:ascii="Courier New" w:hAnsi="Courier New" w:cs="Courier New" w:hint="default"/>
+      </w:rPr>
+    </w:lvl>
+    <w:lvl w:ilvl="8" w:tplc="04090005" w:tentative="1">
+      <w:start w:val="1"/>
+      <w:numFmt w:val="bullet"/>
+      <w:lvlText w:val=""/>
+      <w:lvlJc w:val="left"/>
+      <w:pPr>
+        <w:ind w:left="6480" w:hanging="360"/>
+      </w:pPr>
+      <w:rPr>
+        <w:rFonts w:ascii="Wingdings" w:hAnsi="Wingdings" w:hint="default"/>
+      </w:rPr>
+    </w:lvl>
+  </w:abstractNum>
+  <w:abstractNum w:abstractNumId="1" w15:restartNumberingAfterBreak="0">
+    <w:nsid w:val="25584AA1"/>
+    <w:multiLevelType w:val="hybridMultilevel"/>
+    <w:tmpl w:val="0AAEEFAA"/>
+    <w:lvl w:ilvl="0" w:tplc="F62474A2">
+      <w:numFmt w:val="bullet"/>
+      <w:lvlText w:val=""/>
+      <w:lvlJc w:val="left"/>
+      <w:pPr>
+        <w:ind w:left="720" w:hanging="360"/>
+      </w:pPr>
+      <w:rPr>
+        <w:rFonts w:ascii="Symbol" w:eastAsiaTheme="minorHAnsi" w:hAnsi="Symbol" w:cstheme="minorBidi" w:hint="default"/>
+      </w:rPr>
+    </w:lvl>
+    <w:lvl w:ilvl="1" w:tplc="04090003" w:tentative="1">
+      <w:start w:val="1"/>
+      <w:numFmt w:val="bullet"/>
+      <w:lvlText w:val="o"/>
+      <w:lvlJc w:val="left"/>
+      <w:pPr>
+        <w:ind w:left="1440" w:hanging="360"/>
+      </w:pPr>
+      <w:rPr>
+        <w:rFonts w:ascii="Courier New" w:hAnsi="Courier New" w:cs="Courier New" w:hint="default"/>
+      </w:rPr>
+    </w:lvl>
+    <w:lvl w:ilvl="2" w:tplc="04090005" w:tentative="1">
+      <w:start w:val="1"/>
+      <w:numFmt w:val="bullet"/>
+      <w:lvlText w:val=""/>
+      <w:lvlJc w:val="left"/>
+      <w:pPr>
+        <w:ind w:left="2160" w:hanging="360"/>
+      </w:pPr>
+      <w:rPr>
+        <w:rFonts w:ascii="Wingdings" w:hAnsi="Wingdings" w:hint="default"/>
+      </w:rPr>
+    </w:lvl>
+    <w:lvl w:ilvl="3" w:tplc="04090001" w:tentative="1">
+      <w:start w:val="1"/>
+      <w:numFmt w:val="bullet"/>
+      <w:lvlText w:val=""/>
+      <w:lvlJc w:val="left"/>
+      <w:pPr>
+        <w:ind w:left="2880" w:hanging="360"/>
+      </w:pPr>
+      <w:rPr>
+        <w:rFonts w:ascii="Symbol" w:hAnsi="Symbol" w:hint="default"/>
+      </w:rPr>
+    </w:lvl>
+    <w:lvl w:ilvl="4" w:tplc="04090003" w:tentative="1">
+      <w:start w:val="1"/>
+      <w:numFmt w:val="bullet"/>
+      <w:lvlText w:val="o"/>
+      <w:lvlJc w:val="left"/>
+      <w:pPr>
+        <w:ind w:left="3600" w:hanging="360"/>
+      </w:pPr>
+      <w:rPr>
+        <w:rFonts w:ascii="Courier New" w:hAnsi="Courier New" w:cs="Courier New" w:hint="default"/>
+      </w:rPr>
+    </w:lvl>
+    <w:lvl w:ilvl="5" w:tplc="04090005" w:tentative="1">
+      <w:start w:val="1"/>
+      <w:numFmt w:val="bullet"/>
+      <w:lvlText w:val=""/>
+      <w:lvlJc w:val="left"/>
+      <w:pPr>
+        <w:ind w:left="4320" w:hanging="360"/>
+      </w:pPr>
+      <w:rPr>
+        <w:rFonts w:ascii="Wingdings" w:hAnsi="Wingdings" w:hint="default"/>
+      </w:rPr>
+    </w:lvl>
+    <w:lvl w:ilvl="6" w:tplc="04090001" w:tentative="1">
+      <w:start w:val="1"/>
+      <w:numFmt w:val="bullet"/>
+      <w:lvlText w:val=""/>
+      <w:lvlJc w:val="left"/>
+      <w:pPr>
+        <w:ind w:left="5040" w:hanging="360"/>
+      </w:pPr>
+      <w:rPr>
+        <w:rFonts w:ascii="Symbol" w:hAnsi="Symbol" w:hint="default"/>
+      </w:rPr>
+    </w:lvl>
+    <w:lvl w:ilvl="7" w:tplc="04090003" w:tentative="1">
+      <w:start w:val="1"/>
+      <w:numFmt w:val="bullet"/>
+      <w:lvlText w:val="o"/>
+      <w:lvlJc w:val="left"/>
+      <w:pPr>
+        <w:ind w:left="5760" w:hanging="360"/>
+      </w:pPr>
+      <w:rPr>
+        <w:rFonts w:ascii="Courier New" w:hAnsi="Courier New" w:cs="Courier New" w:hint="default"/>
+      </w:rPr>
+    </w:lvl>
+    <w:lvl w:ilvl="8" w:tplc="04090005" w:tentative="1">
+      <w:start w:val="1"/>
+      <w:numFmt w:val="bullet"/>
+      <w:lvlText w:val=""/>
+      <w:lvlJc w:val="left"/>
+      <w:pPr>
+        <w:ind w:left="6480" w:hanging="360"/>
+      </w:pPr>
+      <w:rPr>
+        <w:rFonts w:ascii="Wingdings" w:hAnsi="Wingdings" w:hint="default"/>
+      </w:rPr>
+    </w:lvl>
+  </w:abstractNum>
+  <w:abstractNum w:abstractNumId="2" w15:restartNumberingAfterBreak="0">
+    <w:nsid w:val="321F7F63"/>
+    <w:multiLevelType w:val="hybridMultilevel"/>
+    <w:tmpl w:val="46D0E690"/>
+    <w:lvl w:ilvl="0" w:tplc="BD8AF16C">
+      <w:numFmt w:val="bullet"/>
+      <w:lvlText w:val=""/>
+      <w:lvlJc w:val="left"/>
+      <w:pPr>
+        <w:ind w:left="720" w:hanging="360"/>
+      </w:pPr>
+      <w:rPr>
+        <w:rFonts w:ascii="Symbol" w:eastAsiaTheme="minorHAnsi" w:hAnsi="Symbol" w:cstheme="minorBidi" w:hint="default"/>
+      </w:rPr>
+    </w:lvl>
+    <w:lvl w:ilvl="1" w:tplc="04090003" w:tentative="1">
+      <w:start w:val="1"/>
+      <w:numFmt w:val="bullet"/>
+      <w:lvlText w:val="o"/>
+      <w:lvlJc w:val="left"/>
+      <w:pPr>
+        <w:ind w:left="1440" w:hanging="360"/>
+      </w:pPr>
+      <w:rPr>
+        <w:rFonts w:ascii="Courier New" w:hAnsi="Courier New" w:cs="Courier New" w:hint="default"/>
+      </w:rPr>
+    </w:lvl>
+    <w:lvl w:ilvl="2" w:tplc="04090005" w:tentative="1">
+      <w:start w:val="1"/>
+      <w:numFmt w:val="bullet"/>
+      <w:lvlText w:val=""/>
+      <w:lvlJc w:val="left"/>
+      <w:pPr>
+        <w:ind w:left="2160" w:hanging="360"/>
+      </w:pPr>
+      <w:rPr>
+        <w:rFonts w:ascii="Wingdings" w:hAnsi="Wingdings" w:hint="default"/>
+      </w:rPr>
+    </w:lvl>
+    <w:lvl w:ilvl="3" w:tplc="04090001" w:tentative="1">
+      <w:start w:val="1"/>
+      <w:numFmt w:val="bullet"/>
+      <w:lvlText w:val=""/>
+      <w:lvlJc w:val="left"/>
+      <w:pPr>
+        <w:ind w:left="2880" w:hanging="360"/>
+      </w:pPr>
+      <w:rPr>
+        <w:rFonts w:ascii="Symbol" w:hAnsi="Symbol" w:hint="default"/>
+      </w:rPr>
+    </w:lvl>
+    <w:lvl w:ilvl="4" w:tplc="04090003" w:tentative="1">
+      <w:start w:val="1"/>
+      <w:numFmt w:val="bullet"/>
+      <w:lvlText w:val="o"/>
+      <w:lvlJc w:val="left"/>
+      <w:pPr>
+        <w:ind w:left="3600" w:hanging="360"/>
+      </w:pPr>
+      <w:rPr>
+        <w:rFonts w:ascii="Courier New" w:hAnsi="Courier New" w:cs="Courier New" w:hint="default"/>
+      </w:rPr>
+    </w:lvl>
+    <w:lvl w:ilvl="5" w:tplc="04090005" w:tentative="1">
+      <w:start w:val="1"/>
+      <w:numFmt w:val="bullet"/>
+      <w:lvlText w:val=""/>
+      <w:lvlJc w:val="left"/>
+      <w:pPr>
+        <w:ind w:left="4320" w:hanging="360"/>
+      </w:pPr>
+      <w:rPr>
+        <w:rFonts w:ascii="Wingdings" w:hAnsi="Wingdings" w:hint="default"/>
+      </w:rPr>
+    </w:lvl>
+    <w:lvl w:ilvl="6" w:tplc="04090001" w:tentative="1">
+      <w:start w:val="1"/>
+      <w:numFmt w:val="bullet"/>
+      <w:lvlText w:val=""/>
+      <w:lvlJc w:val="left"/>
+      <w:pPr>
+        <w:ind w:left="5040" w:hanging="360"/>
+      </w:pPr>
+      <w:rPr>
+        <w:rFonts w:ascii="Symbol" w:hAnsi="Symbol" w:hint="default"/>
+      </w:rPr>
+    </w:lvl>
+    <w:lvl w:ilvl="7" w:tplc="04090003" w:tentative="1">
+      <w:start w:val="1"/>
+      <w:numFmt w:val="bullet"/>
+      <w:lvlText w:val="o"/>
+      <w:lvlJc w:val="left"/>
+      <w:pPr>
+        <w:ind w:left="5760" w:hanging="360"/>
+      </w:pPr>
+      <w:rPr>
+        <w:rFonts w:ascii="Courier New" w:hAnsi="Courier New" w:cs="Courier New" w:hint="default"/>
+      </w:rPr>
+    </w:lvl>
+    <w:lvl w:ilvl="8" w:tplc="04090005" w:tentative="1">
+      <w:start w:val="1"/>
+      <w:numFmt w:val="bullet"/>
+      <w:lvlText w:val=""/>
+      <w:lvlJc w:val="left"/>
+      <w:pPr>
+        <w:ind w:left="6480" w:hanging="360"/>
+      </w:pPr>
+      <w:rPr>
+        <w:rFonts w:ascii="Wingdings" w:hAnsi="Wingdings" w:hint="default"/>
+      </w:rPr>
+    </w:lvl>
+  </w:abstractNum>
+  <w:abstractNum w:abstractNumId="3" w15:restartNumberingAfterBreak="0">
+    <w:nsid w:val="47361AC0"/>
+    <w:multiLevelType w:val="hybridMultilevel"/>
+    <w:tmpl w:val="C8E699F8"/>
+    <w:lvl w:ilvl="0" w:tplc="5F72F23E">
+      <w:numFmt w:val="bullet"/>
+      <w:lvlText w:val=""/>
+      <w:lvlJc w:val="left"/>
+      <w:pPr>
+        <w:ind w:left="720" w:hanging="360"/>
+      </w:pPr>
+      <w:rPr>
+        <w:rFonts w:ascii="Symbol" w:eastAsiaTheme="minorHAnsi" w:hAnsi="Symbol" w:cstheme="minorBidi" w:hint="default"/>
+      </w:rPr>
+    </w:lvl>
+    <w:lvl w:ilvl="1" w:tplc="04090003" w:tentative="1">
+      <w:start w:val="1"/>
+      <w:numFmt w:val="bullet"/>
+      <w:lvlText w:val="o"/>
+      <w:lvlJc w:val="left"/>
+      <w:pPr>
+        <w:ind w:left="1440" w:hanging="360"/>
+      </w:pPr>
+      <w:rPr>
+        <w:rFonts w:ascii="Courier New" w:hAnsi="Courier New" w:cs="Courier New" w:hint="default"/>
+      </w:rPr>
+    </w:lvl>
+    <w:lvl w:ilvl="2" w:tplc="04090005" w:tentative="1">
+      <w:start w:val="1"/>
+      <w:numFmt w:val="bullet"/>
+      <w:lvlText w:val=""/>
+      <w:lvlJc w:val="left"/>
+      <w:pPr>
+        <w:ind w:left="2160" w:hanging="360"/>
+      </w:pPr>
+      <w:rPr>
+        <w:rFonts w:ascii="Wingdings" w:hAnsi="Wingdings" w:hint="default"/>
+      </w:rPr>
+    </w:lvl>
+    <w:lvl w:ilvl="3" w:tplc="04090001" w:tentative="1">
+      <w:start w:val="1"/>
+      <w:numFmt w:val="bullet"/>
+      <w:lvlText w:val=""/>
+      <w:lvlJc w:val="left"/>
+      <w:pPr>
+        <w:ind w:left="2880" w:hanging="360"/>
+      </w:pPr>
+      <w:rPr>
+        <w:rFonts w:ascii="Symbol" w:hAnsi="Symbol" w:hint="default"/>
+      </w:rPr>
+    </w:lvl>
+    <w:lvl w:ilvl="4" w:tplc="04090003" w:tentative="1">
+      <w:start w:val="1"/>
+      <w:numFmt w:val="bullet"/>
+      <w:lvlText w:val="o"/>
+      <w:lvlJc w:val="left"/>
+      <w:pPr>
+        <w:ind w:left="3600" w:hanging="360"/>
+      </w:pPr>
+      <w:rPr>
+        <w:rFonts w:ascii="Courier New" w:hAnsi="Courier New" w:cs="Courier New" w:hint="default"/>
+      </w:rPr>
+    </w:lvl>
+    <w:lvl w:ilvl="5" w:tplc="04090005" w:tentative="1">
+      <w:start w:val="1"/>
+      <w:numFmt w:val="bullet"/>
+      <w:lvlText w:val=""/>
+      <w:lvlJc w:val="left"/>
+      <w:pPr>
+        <w:ind w:left="4320" w:hanging="360"/>
+      </w:pPr>
+      <w:rPr>
+        <w:rFonts w:ascii="Wingdings" w:hAnsi="Wingdings" w:hint="default"/>
+      </w:rPr>
+    </w:lvl>
+    <w:lvl w:ilvl="6" w:tplc="04090001" w:tentative="1">
+      <w:start w:val="1"/>
+      <w:numFmt w:val="bullet"/>
+      <w:lvlText w:val=""/>
+      <w:lvlJc w:val="left"/>
+      <w:pPr>
+        <w:ind w:left="5040" w:hanging="360"/>
+      </w:pPr>
+      <w:rPr>
+        <w:rFonts w:ascii="Symbol" w:hAnsi="Symbol" w:hint="default"/>
+      </w:rPr>
+    </w:lvl>
+    <w:lvl w:ilvl="7" w:tplc="04090003" w:tentative="1">
+      <w:start w:val="1"/>
+      <w:numFmt w:val="bullet"/>
+      <w:lvlText w:val="o"/>
+      <w:lvlJc w:val="left"/>
+      <w:pPr>
+        <w:ind w:left="5760" w:hanging="360"/>
+      </w:pPr>
+      <w:rPr>
+        <w:rFonts w:ascii="Courier New" w:hAnsi="Courier New" w:cs="Courier New" w:hint="default"/>
+      </w:rPr>
+    </w:lvl>
+    <w:lvl w:ilvl="8" w:tplc="04090005" w:tentative="1">
+      <w:start w:val="1"/>
+      <w:numFmt w:val="bullet"/>
+      <w:lvlText w:val=""/>
+      <w:lvlJc w:val="left"/>
+      <w:pPr>
+        <w:ind w:left="6480" w:hanging="360"/>
+      </w:pPr>
+      <w:rPr>
+        <w:rFonts w:ascii="Wingdings" w:hAnsi="Wingdings" w:hint="default"/>
+      </w:rPr>
+    </w:lvl>
+  </w:abstractNum>
+  <w:abstractNum w:abstractNumId="4" w15:restartNumberingAfterBreak="0">
+    <w:nsid w:val="5CC777E7"/>
+    <w:multiLevelType w:val="hybridMultilevel"/>
+    <w:tmpl w:val="72105780"/>
+    <w:lvl w:ilvl="0" w:tplc="B42460A8">
+      <w:numFmt w:val="bullet"/>
+      <w:lvlText w:val=""/>
+      <w:lvlJc w:val="left"/>
+      <w:pPr>
+        <w:ind w:left="720" w:hanging="360"/>
+      </w:pPr>
+      <w:rPr>
+        <w:rFonts w:ascii="Symbol" w:eastAsiaTheme="minorHAnsi" w:hAnsi="Symbol" w:cstheme="minorBidi" w:hint="default"/>
+      </w:rPr>
+    </w:lvl>
+    <w:lvl w:ilvl="1" w:tplc="04090003" w:tentative="1">
+      <w:start w:val="1"/>
+      <w:numFmt w:val="bullet"/>
+      <w:lvlText w:val="o"/>
+      <w:lvlJc w:val="left"/>
+      <w:pPr>
+        <w:ind w:left="1440" w:hanging="360"/>
+      </w:pPr>
+      <w:rPr>
+        <w:rFonts w:ascii="Courier New" w:hAnsi="Courier New" w:cs="Courier New" w:hint="default"/>
+      </w:rPr>
+    </w:lvl>
+    <w:lvl w:ilvl="2" w:tplc="04090005" w:tentative="1">
+      <w:start w:val="1"/>
+      <w:numFmt w:val="bullet"/>
+      <w:lvlText w:val=""/>
+      <w:lvlJc w:val="left"/>
+      <w:pPr>
+        <w:ind w:left="2160" w:hanging="360"/>
+      </w:pPr>
+      <w:rPr>
+        <w:rFonts w:ascii="Wingdings" w:hAnsi="Wingdings" w:hint="default"/>
+      </w:rPr>
+    </w:lvl>
+    <w:lvl w:ilvl="3" w:tplc="04090001" w:tentative="1">
+      <w:start w:val="1"/>
+      <w:numFmt w:val="bullet"/>
+      <w:lvlText w:val=""/>
+      <w:lvlJc w:val="left"/>
+      <w:pPr>
+        <w:ind w:left="2880" w:hanging="360"/>
+      </w:pPr>
+      <w:rPr>
+        <w:rFonts w:ascii="Symbol" w:hAnsi="Symbol" w:hint="default"/>
+      </w:rPr>
+    </w:lvl>
+    <w:lvl w:ilvl="4" w:tplc="04090003" w:tentative="1">
+      <w:start w:val="1"/>
+      <w:numFmt w:val="bullet"/>
+      <w:lvlText w:val="o"/>
+      <w:lvlJc w:val="left"/>
+      <w:pPr>
+        <w:ind w:left="3600" w:hanging="360"/>
+      </w:pPr>
+      <w:rPr>
+        <w:rFonts w:ascii="Courier New" w:hAnsi="Courier New" w:cs="Courier New" w:hint="default"/>
+      </w:rPr>
+    </w:lvl>
+    <w:lvl w:ilvl="5" w:tplc="04090005" w:tentative="1">
+      <w:start w:val="1"/>
+      <w:numFmt w:val="bullet"/>
+      <w:lvlText w:val=""/>
+      <w:lvlJc w:val="left"/>
+      <w:pPr>
+        <w:ind w:left="4320" w:hanging="360"/>
+      </w:pPr>
+      <w:rPr>
+        <w:rFonts w:ascii="Wingdings" w:hAnsi="Wingdings" w:hint="default"/>
+      </w:rPr>
+    </w:lvl>
+    <w:lvl w:ilvl="6" w:tplc="04090001" w:tentative="1">
+      <w:start w:val="1"/>
+      <w:numFmt w:val="bullet"/>
+      <w:lvlText w:val=""/>
+      <w:lvlJc w:val="left"/>
+      <w:pPr>
+        <w:ind w:left="5040" w:hanging="360"/>
+      </w:pPr>
+      <w:rPr>
+        <w:rFonts w:ascii="Symbol" w:hAnsi="Symbol" w:hint="default"/>
+      </w:rPr>
+    </w:lvl>
+    <w:lvl w:ilvl="7" w:tplc="04090003" w:tentative="1">
+      <w:start w:val="1"/>
+      <w:numFmt w:val="bullet"/>
+      <w:lvlText w:val="o"/>
+      <w:lvlJc w:val="left"/>
+      <w:pPr>
+        <w:ind w:left="5760" w:hanging="360"/>
+      </w:pPr>
+      <w:rPr>
+        <w:rFonts w:ascii="Courier New" w:hAnsi="Courier New" w:cs="Courier New" w:hint="default"/>
+      </w:rPr>
+    </w:lvl>
+    <w:lvl w:ilvl="8" w:tplc="04090005" w:tentative="1">
+      <w:start w:val="1"/>
+      <w:numFmt w:val="bullet"/>
+      <w:lvlText w:val=""/>
+      <w:lvlJc w:val="left"/>
+      <w:pPr>
+        <w:ind w:left="6480" w:hanging="360"/>
+      </w:pPr>
+      <w:rPr>
+        <w:rFonts w:ascii="Wingdings" w:hAnsi="Wingdings" w:hint="default"/>
+      </w:rPr>
+    </w:lvl>
+  </w:abstractNum>
+  <w:num w:numId="1">
+    <w:abstractNumId w:val="4"/>
+  </w:num>
+  <w:num w:numId="2">
+    <w:abstractNumId w:val="2"/>
+  </w:num>
+  <w:num w:numId="3">
+    <w:abstractNumId w:val="1"/>
+  </w:num>
+  <w:num w:numId="4">
+    <w:abstractNumId w:val="0"/>
+  </w:num>
+  <w:num w:numId="5">
+    <w:abstractNumId w:val="3"/>
+  </w:num>
+</w:numbering>
 </file>
 
 <file path=word/styles.xml><?xml version="1.0" encoding="utf-8"?>
@@ -13116,10 +14306,54 @@
     <w:qFormat/>
     <w:rsid w:val="006C430C"/>
   </w:style>
+  <w:style w:type="paragraph" w:styleId="Heading1">
+    <w:name w:val="heading 1"/>
+    <w:basedOn w:val="Normal"/>
+    <w:next w:val="Normal"/>
+    <w:link w:val="Heading1Char"/>
+    <w:autoRedefine/>
+    <w:uiPriority w:val="9"/>
+    <w:qFormat/>
+    <w:rsid w:val="00933B9A"/>
+    <w:pPr>
+      <w:keepNext/>
+      <w:keepLines/>
+      <w:spacing w:before="240" w:after="0"/>
+      <w:outlineLvl w:val="0"/>
+    </w:pPr>
+    <w:rPr>
+      <w:rFonts w:ascii="Montserrat" w:eastAsiaTheme="majorEastAsia" w:hAnsi="Montserrat" w:cs="Lato"/>
+      <w:b/>
+      <w:color w:val="606EF6"/>
+      <w:sz w:val="36"/>
+      <w:szCs w:val="36"/>
+    </w:rPr>
+  </w:style>
+  <w:style w:type="paragraph" w:styleId="Heading2">
+    <w:name w:val="heading 2"/>
+    <w:basedOn w:val="Normal"/>
+    <w:next w:val="Normal"/>
+    <w:link w:val="Heading2Char"/>
+    <w:uiPriority w:val="9"/>
+    <w:unhideWhenUsed/>
+    <w:qFormat/>
+    <w:rsid w:val="00933B9A"/>
+    <w:pPr>
+      <w:keepNext/>
+      <w:keepLines/>
+      <w:spacing w:before="40" w:after="0"/>
+      <w:outlineLvl w:val="1"/>
+    </w:pPr>
+    <w:rPr>
+      <w:rFonts w:asciiTheme="majorHAnsi" w:eastAsiaTheme="majorEastAsia" w:hAnsiTheme="majorHAnsi" w:cstheme="majorBidi"/>
+      <w:color w:val="2F5496" w:themeColor="accent1" w:themeShade="BF"/>
+      <w:sz w:val="26"/>
+      <w:szCs w:val="26"/>
+    </w:rPr>
+  </w:style>
   <w:style w:type="character" w:default="1" w:styleId="DefaultParagraphFont">
     <w:name w:val="Default Paragraph Font"/>
     <w:uiPriority w:val="1"/>
-    <w:semiHidden/>
     <w:unhideWhenUsed/>
   </w:style>
   <w:style w:type="table" w:default="1" w:styleId="TableNormal">
@@ -13223,6 +14457,88 @@
     <w:rPr>
       <w:rFonts w:eastAsiaTheme="minorEastAsia"/>
     </w:rPr>
+  </w:style>
+  <w:style w:type="paragraph" w:styleId="Header">
+    <w:name w:val="header"/>
+    <w:basedOn w:val="Normal"/>
+    <w:link w:val="HeaderChar"/>
+    <w:uiPriority w:val="99"/>
+    <w:unhideWhenUsed/>
+    <w:rsid w:val="006D4B72"/>
+    <w:pPr>
+      <w:tabs>
+        <w:tab w:val="center" w:pos="4513"/>
+        <w:tab w:val="right" w:pos="9026"/>
+      </w:tabs>
+      <w:spacing w:after="0" w:line="240" w:lineRule="auto"/>
+    </w:pPr>
+  </w:style>
+  <w:style w:type="character" w:customStyle="1" w:styleId="HeaderChar">
+    <w:name w:val="Header Char"/>
+    <w:basedOn w:val="DefaultParagraphFont"/>
+    <w:link w:val="Header"/>
+    <w:uiPriority w:val="99"/>
+    <w:rsid w:val="006D4B72"/>
+  </w:style>
+  <w:style w:type="paragraph" w:styleId="Footer">
+    <w:name w:val="footer"/>
+    <w:basedOn w:val="Normal"/>
+    <w:link w:val="FooterChar"/>
+    <w:uiPriority w:val="99"/>
+    <w:unhideWhenUsed/>
+    <w:rsid w:val="006D4B72"/>
+    <w:pPr>
+      <w:tabs>
+        <w:tab w:val="center" w:pos="4513"/>
+        <w:tab w:val="right" w:pos="9026"/>
+      </w:tabs>
+      <w:spacing w:after="0" w:line="240" w:lineRule="auto"/>
+    </w:pPr>
+  </w:style>
+  <w:style w:type="character" w:customStyle="1" w:styleId="FooterChar">
+    <w:name w:val="Footer Char"/>
+    <w:basedOn w:val="DefaultParagraphFont"/>
+    <w:link w:val="Footer"/>
+    <w:uiPriority w:val="99"/>
+    <w:rsid w:val="006D4B72"/>
+  </w:style>
+  <w:style w:type="character" w:customStyle="1" w:styleId="Heading1Char">
+    <w:name w:val="Heading 1 Char"/>
+    <w:basedOn w:val="DefaultParagraphFont"/>
+    <w:link w:val="Heading1"/>
+    <w:uiPriority w:val="9"/>
+    <w:rsid w:val="00933B9A"/>
+    <w:rPr>
+      <w:rFonts w:ascii="Montserrat" w:eastAsiaTheme="majorEastAsia" w:hAnsi="Montserrat" w:cs="Lato"/>
+      <w:b/>
+      <w:color w:val="606EF6"/>
+      <w:sz w:val="36"/>
+      <w:szCs w:val="36"/>
+    </w:rPr>
+  </w:style>
+  <w:style w:type="character" w:customStyle="1" w:styleId="Heading2Char">
+    <w:name w:val="Heading 2 Char"/>
+    <w:basedOn w:val="DefaultParagraphFont"/>
+    <w:link w:val="Heading2"/>
+    <w:uiPriority w:val="9"/>
+    <w:rsid w:val="00933B9A"/>
+    <w:rPr>
+      <w:rFonts w:asciiTheme="majorHAnsi" w:eastAsiaTheme="majorEastAsia" w:hAnsiTheme="majorHAnsi" w:cstheme="majorBidi"/>
+      <w:color w:val="2F5496" w:themeColor="accent1" w:themeShade="BF"/>
+      <w:sz w:val="26"/>
+      <w:szCs w:val="26"/>
+    </w:rPr>
+  </w:style>
+  <w:style w:type="paragraph" w:styleId="ListParagraph">
+    <w:name w:val="List Paragraph"/>
+    <w:basedOn w:val="Normal"/>
+    <w:uiPriority w:val="34"/>
+    <w:qFormat/>
+    <w:rsid w:val="001813D9"/>
+    <w:pPr>
+      <w:ind w:left="720"/>
+      <w:contextualSpacing/>
+    </w:pPr>
   </w:style>
 </w:styles>
 </file>

</xml_diff>

<commit_message>
🚧 Task sheet style edits
</commit_message>
<xml_diff>
--- a/physics-project-sec6-power-bank.docx
+++ b/physics-project-sec6-power-bank.docx
@@ -12585,7 +12585,6 @@
         <w:tblW w:w="4821" w:type="pct"/>
         <w:tblBorders>
           <w:insideH w:val="none" w:sz="0" w:space="0" w:color="auto"/>
-          <w:insideV w:val="none" w:sz="0" w:space="0" w:color="auto"/>
         </w:tblBorders>
         <w:tblLook w:val="04A0" w:firstRow="1" w:lastRow="0" w:firstColumn="1" w:lastColumn="0" w:noHBand="0" w:noVBand="1"/>
       </w:tblPr>
@@ -12611,8 +12610,8 @@
                 <w:b/>
                 <w:bCs/>
                 <w:color w:val="000000" w:themeColor="text1"/>
-                <w:sz w:val="28"/>
-                <w:szCs w:val="28"/>
+                <w:sz w:val="32"/>
+                <w:szCs w:val="32"/>
               </w:rPr>
             </w:pPr>
             <w:r>
@@ -12621,8 +12620,8 @@
                 <w:b/>
                 <w:bCs/>
                 <w:color w:val="000000" w:themeColor="text1"/>
-                <w:sz w:val="28"/>
-                <w:szCs w:val="28"/>
+                <w:sz w:val="32"/>
+                <w:szCs w:val="32"/>
               </w:rPr>
               <w:t>Member</w:t>
             </w:r>
@@ -12642,8 +12641,8 @@
                 <w:b/>
                 <w:bCs/>
                 <w:color w:val="000000" w:themeColor="text1"/>
-                <w:sz w:val="28"/>
-                <w:szCs w:val="28"/>
+                <w:sz w:val="32"/>
+                <w:szCs w:val="32"/>
               </w:rPr>
             </w:pPr>
             <w:r>
@@ -12652,8 +12651,8 @@
                 <w:b/>
                 <w:bCs/>
                 <w:color w:val="000000" w:themeColor="text1"/>
-                <w:sz w:val="28"/>
-                <w:szCs w:val="28"/>
+                <w:sz w:val="32"/>
+                <w:szCs w:val="32"/>
               </w:rPr>
               <w:t>Tasks Participated in</w:t>
             </w:r>
@@ -12674,17 +12673,21 @@
               <w:jc w:val="center"/>
               <w:rPr>
                 <w:rFonts w:ascii="Montserrat" w:hAnsi="Montserrat"/>
+                <w:b/>
+                <w:bCs/>
                 <w:color w:val="000000" w:themeColor="text1"/>
-                <w:sz w:val="28"/>
-                <w:szCs w:val="28"/>
+                <w:sz w:val="26"/>
+                <w:szCs w:val="26"/>
               </w:rPr>
             </w:pPr>
             <w:r>
               <w:rPr>
                 <w:rFonts w:ascii="Montserrat" w:hAnsi="Montserrat" w:cstheme="majorHAnsi"/>
+                <w:b/>
+                <w:bCs/>
                 <w:color w:val="000000" w:themeColor="text1"/>
-                <w:sz w:val="28"/>
-                <w:szCs w:val="28"/>
+                <w:sz w:val="26"/>
+                <w:szCs w:val="26"/>
               </w:rPr>
               <w:t>Amir Anwar</w:t>
             </w:r>
@@ -12701,7 +12704,7 @@
                 <w:ilvl w:val="0"/>
                 <w:numId w:val="5"/>
               </w:numPr>
-              <w:spacing w:before="100" w:beforeAutospacing="1"/>
+              <w:spacing w:before="360" w:after="100" w:afterAutospacing="1"/>
               <w:rPr>
                 <w:rFonts w:ascii="Montserrat" w:hAnsi="Montserrat"/>
                 <w:color w:val="000000" w:themeColor="text1"/>
@@ -12736,17 +12739,21 @@
               <w:jc w:val="center"/>
               <w:rPr>
                 <w:rFonts w:ascii="Montserrat" w:hAnsi="Montserrat"/>
+                <w:b/>
+                <w:bCs/>
                 <w:color w:val="000000" w:themeColor="text1"/>
-                <w:sz w:val="28"/>
-                <w:szCs w:val="28"/>
+                <w:sz w:val="26"/>
+                <w:szCs w:val="26"/>
               </w:rPr>
             </w:pPr>
             <w:r>
               <w:rPr>
                 <w:rFonts w:ascii="Montserrat" w:hAnsi="Montserrat" w:cstheme="majorHAnsi"/>
+                <w:b/>
+                <w:bCs/>
                 <w:color w:val="000000" w:themeColor="text1"/>
-                <w:sz w:val="28"/>
-                <w:szCs w:val="28"/>
+                <w:sz w:val="26"/>
+                <w:szCs w:val="26"/>
               </w:rPr>
               <w:t>Alhusseain Shalaby</w:t>
             </w:r>
@@ -12764,7 +12771,7 @@
                 <w:ilvl w:val="0"/>
                 <w:numId w:val="4"/>
               </w:numPr>
-              <w:spacing w:before="100" w:beforeAutospacing="1"/>
+              <w:spacing w:before="360" w:after="100" w:afterAutospacing="1"/>
               <w:rPr>
                 <w:rFonts w:ascii="Montserrat" w:hAnsi="Montserrat"/>
                 <w:color w:val="000000" w:themeColor="text1"/>
@@ -12798,26 +12805,32 @@
               <w:jc w:val="center"/>
               <w:rPr>
                 <w:rFonts w:ascii="Montserrat" w:hAnsi="Montserrat"/>
+                <w:b/>
+                <w:bCs/>
                 <w:color w:val="000000" w:themeColor="text1"/>
-                <w:sz w:val="28"/>
-                <w:szCs w:val="28"/>
+                <w:sz w:val="26"/>
+                <w:szCs w:val="26"/>
               </w:rPr>
             </w:pPr>
             <w:r>
               <w:rPr>
                 <w:rFonts w:ascii="Montserrat" w:hAnsi="Montserrat" w:cstheme="majorHAnsi"/>
+                <w:b/>
+                <w:bCs/>
                 <w:color w:val="000000" w:themeColor="text1"/>
-                <w:sz w:val="28"/>
-                <w:szCs w:val="28"/>
+                <w:sz w:val="26"/>
+                <w:szCs w:val="26"/>
               </w:rPr>
               <w:t xml:space="preserve">Akram </w:t>
             </w:r>
             <w:r>
               <w:rPr>
                 <w:rFonts w:ascii="Montserrat" w:hAnsi="Montserrat" w:cstheme="majorHAnsi"/>
+                <w:b/>
+                <w:bCs/>
                 <w:color w:val="000000" w:themeColor="text1"/>
-                <w:sz w:val="28"/>
-                <w:szCs w:val="28"/>
+                <w:sz w:val="26"/>
+                <w:szCs w:val="26"/>
               </w:rPr>
               <w:t>Hany</w:t>
             </w:r>
@@ -12829,7 +12842,7 @@
           </w:tcPr>
           <w:p>
             <w:pPr>
-              <w:spacing w:before="100" w:beforeAutospacing="1"/>
+              <w:spacing w:before="360" w:after="100" w:afterAutospacing="1"/>
               <w:rPr>
                 <w:rFonts w:ascii="Montserrat" w:hAnsi="Montserrat"/>
                 <w:color w:val="000000" w:themeColor="text1"/>
@@ -12855,17 +12868,21 @@
               <w:jc w:val="center"/>
               <w:rPr>
                 <w:rFonts w:ascii="Montserrat" w:hAnsi="Montserrat"/>
+                <w:b/>
+                <w:bCs/>
                 <w:color w:val="000000" w:themeColor="text1"/>
-                <w:sz w:val="28"/>
-                <w:szCs w:val="28"/>
+                <w:sz w:val="26"/>
+                <w:szCs w:val="26"/>
               </w:rPr>
             </w:pPr>
             <w:r>
               <w:rPr>
                 <w:rFonts w:ascii="Montserrat" w:hAnsi="Montserrat" w:cstheme="majorHAnsi"/>
+                <w:b/>
+                <w:bCs/>
                 <w:color w:val="000000" w:themeColor="text1"/>
-                <w:sz w:val="28"/>
-                <w:szCs w:val="28"/>
+                <w:sz w:val="26"/>
+                <w:szCs w:val="26"/>
               </w:rPr>
               <w:t>Amir Ashraf</w:t>
             </w:r>
@@ -12878,7 +12895,7 @@
           </w:tcPr>
           <w:p>
             <w:pPr>
-              <w:spacing w:before="100" w:beforeAutospacing="1"/>
+              <w:spacing w:before="360" w:after="100" w:afterAutospacing="1"/>
               <w:rPr>
                 <w:rFonts w:ascii="Montserrat" w:hAnsi="Montserrat"/>
                 <w:color w:val="000000" w:themeColor="text1"/>
@@ -12903,17 +12920,21 @@
               <w:jc w:val="center"/>
               <w:rPr>
                 <w:rFonts w:ascii="Montserrat" w:hAnsi="Montserrat"/>
+                <w:b/>
+                <w:bCs/>
                 <w:color w:val="000000" w:themeColor="text1"/>
-                <w:sz w:val="28"/>
-                <w:szCs w:val="28"/>
+                <w:sz w:val="26"/>
+                <w:szCs w:val="26"/>
               </w:rPr>
             </w:pPr>
             <w:r>
               <w:rPr>
                 <w:rFonts w:ascii="Montserrat" w:hAnsi="Montserrat" w:cstheme="majorHAnsi"/>
+                <w:b/>
+                <w:bCs/>
                 <w:color w:val="000000" w:themeColor="text1"/>
-                <w:sz w:val="28"/>
-                <w:szCs w:val="28"/>
+                <w:sz w:val="26"/>
+                <w:szCs w:val="26"/>
               </w:rPr>
               <w:t>Ekwan Ehab</w:t>
             </w:r>
@@ -12925,7 +12946,7 @@
           </w:tcPr>
           <w:p>
             <w:pPr>
-              <w:spacing w:before="100" w:beforeAutospacing="1"/>
+              <w:spacing w:before="360" w:after="100" w:afterAutospacing="1"/>
               <w:rPr>
                 <w:rFonts w:ascii="Montserrat" w:hAnsi="Montserrat"/>
                 <w:color w:val="000000" w:themeColor="text1"/>
@@ -12951,17 +12972,21 @@
               <w:jc w:val="center"/>
               <w:rPr>
                 <w:rFonts w:ascii="Montserrat" w:hAnsi="Montserrat"/>
+                <w:b/>
+                <w:bCs/>
                 <w:color w:val="000000" w:themeColor="text1"/>
-                <w:sz w:val="28"/>
-                <w:szCs w:val="28"/>
+                <w:sz w:val="26"/>
+                <w:szCs w:val="26"/>
               </w:rPr>
             </w:pPr>
             <w:r>
               <w:rPr>
                 <w:rFonts w:ascii="Montserrat" w:hAnsi="Montserrat" w:cstheme="majorHAnsi"/>
+                <w:b/>
+                <w:bCs/>
                 <w:color w:val="000000" w:themeColor="text1"/>
-                <w:sz w:val="28"/>
-                <w:szCs w:val="28"/>
+                <w:sz w:val="26"/>
+                <w:szCs w:val="26"/>
               </w:rPr>
               <w:t>Albashir Altayeb</w:t>
             </w:r>
@@ -12974,7 +12999,7 @@
           </w:tcPr>
           <w:p>
             <w:pPr>
-              <w:spacing w:before="100" w:beforeAutospacing="1"/>
+              <w:spacing w:before="360" w:after="100" w:afterAutospacing="1"/>
               <w:rPr>
                 <w:rFonts w:ascii="Montserrat" w:hAnsi="Montserrat"/>
                 <w:color w:val="000000" w:themeColor="text1"/>
@@ -12999,17 +13024,21 @@
               <w:jc w:val="center"/>
               <w:rPr>
                 <w:rFonts w:ascii="Montserrat" w:hAnsi="Montserrat"/>
+                <w:b/>
+                <w:bCs/>
                 <w:color w:val="000000" w:themeColor="text1"/>
-                <w:sz w:val="28"/>
-                <w:szCs w:val="28"/>
+                <w:sz w:val="26"/>
+                <w:szCs w:val="26"/>
               </w:rPr>
             </w:pPr>
             <w:r>
               <w:rPr>
                 <w:rFonts w:ascii="Montserrat" w:hAnsi="Montserrat" w:cstheme="majorHAnsi"/>
+                <w:b/>
+                <w:bCs/>
                 <w:color w:val="000000" w:themeColor="text1"/>
-                <w:sz w:val="28"/>
-                <w:szCs w:val="28"/>
+                <w:sz w:val="26"/>
+                <w:szCs w:val="26"/>
               </w:rPr>
               <w:t>Enji Ashraf</w:t>
             </w:r>
@@ -13026,7 +13055,7 @@
                 <w:ilvl w:val="0"/>
                 <w:numId w:val="3"/>
               </w:numPr>
-              <w:spacing w:before="100" w:beforeAutospacing="1"/>
+              <w:spacing w:before="360" w:after="100" w:afterAutospacing="1"/>
               <w:rPr>
                 <w:rFonts w:ascii="Montserrat" w:hAnsi="Montserrat"/>
                 <w:color w:val="000000" w:themeColor="text1"/>
@@ -13070,17 +13099,21 @@
               <w:jc w:val="center"/>
               <w:rPr>
                 <w:rFonts w:ascii="Montserrat" w:hAnsi="Montserrat"/>
+                <w:b/>
+                <w:bCs/>
                 <w:color w:val="000000" w:themeColor="text1"/>
-                <w:sz w:val="28"/>
-                <w:szCs w:val="28"/>
+                <w:sz w:val="26"/>
+                <w:szCs w:val="26"/>
               </w:rPr>
             </w:pPr>
             <w:r>
               <w:rPr>
                 <w:rFonts w:ascii="Montserrat" w:hAnsi="Montserrat" w:cstheme="majorHAnsi"/>
+                <w:b/>
+                <w:bCs/>
                 <w:color w:val="000000" w:themeColor="text1"/>
-                <w:sz w:val="28"/>
-                <w:szCs w:val="28"/>
+                <w:sz w:val="26"/>
+                <w:szCs w:val="26"/>
               </w:rPr>
               <w:t>Amira Hisham</w:t>
             </w:r>
@@ -13098,7 +13131,7 @@
                 <w:ilvl w:val="0"/>
                 <w:numId w:val="2"/>
               </w:numPr>
-              <w:spacing w:before="100" w:beforeAutospacing="1"/>
+              <w:spacing w:before="360" w:after="100" w:afterAutospacing="1"/>
               <w:rPr>
                 <w:rFonts w:ascii="Montserrat" w:hAnsi="Montserrat"/>
                 <w:color w:val="000000" w:themeColor="text1"/>
@@ -13110,8 +13143,8 @@
               <w:rPr>
                 <w:rFonts w:ascii="Montserrat" w:hAnsi="Montserrat"/>
                 <w:color w:val="000000" w:themeColor="text1"/>
-                <w:sz w:val="28"/>
-                <w:szCs w:val="28"/>
+                <w:sz w:val="24"/>
+                <w:szCs w:val="24"/>
               </w:rPr>
               <w:t>Motivation</w:t>
             </w:r>
@@ -13119,7 +13152,7 @@
           <w:p>
             <w:pPr>
               <w:pStyle w:val="ListParagraph"/>
-              <w:spacing w:before="100" w:beforeAutospacing="1"/>
+              <w:spacing w:before="360" w:after="100" w:afterAutospacing="1"/>
               <w:rPr>
                 <w:rFonts w:ascii="Montserrat" w:hAnsi="Montserrat"/>
                 <w:color w:val="000000" w:themeColor="text1"/>
@@ -13144,26 +13177,32 @@
               <w:jc w:val="center"/>
               <w:rPr>
                 <w:rFonts w:ascii="Montserrat" w:hAnsi="Montserrat"/>
+                <w:b/>
+                <w:bCs/>
                 <w:color w:val="000000" w:themeColor="text1"/>
-                <w:sz w:val="28"/>
-                <w:szCs w:val="28"/>
+                <w:sz w:val="26"/>
+                <w:szCs w:val="26"/>
               </w:rPr>
             </w:pPr>
             <w:r>
               <w:rPr>
                 <w:rFonts w:ascii="Montserrat" w:hAnsi="Montserrat" w:cstheme="majorHAnsi"/>
+                <w:b/>
+                <w:bCs/>
                 <w:color w:val="000000" w:themeColor="text1"/>
-                <w:sz w:val="28"/>
-                <w:szCs w:val="28"/>
+                <w:sz w:val="26"/>
+                <w:szCs w:val="26"/>
               </w:rPr>
               <w:t xml:space="preserve">Omnia </w:t>
             </w:r>
             <w:r>
               <w:rPr>
                 <w:rFonts w:ascii="Montserrat" w:hAnsi="Montserrat" w:cstheme="majorHAnsi"/>
+                <w:b/>
+                <w:bCs/>
                 <w:color w:val="000000" w:themeColor="text1"/>
-                <w:sz w:val="28"/>
-                <w:szCs w:val="28"/>
+                <w:sz w:val="26"/>
+                <w:szCs w:val="26"/>
               </w:rPr>
               <w:t>Mostafa</w:t>
             </w:r>
@@ -13180,7 +13219,7 @@
                 <w:ilvl w:val="0"/>
                 <w:numId w:val="2"/>
               </w:numPr>
-              <w:spacing w:before="100" w:beforeAutospacing="1"/>
+              <w:spacing w:before="360" w:after="100" w:afterAutospacing="1"/>
               <w:rPr>
                 <w:rFonts w:ascii="Montserrat" w:hAnsi="Montserrat"/>
                 <w:color w:val="000000" w:themeColor="text1"/>
@@ -14354,6 +14393,7 @@
   <w:style w:type="character" w:default="1" w:styleId="DefaultParagraphFont">
     <w:name w:val="Default Paragraph Font"/>
     <w:uiPriority w:val="1"/>
+    <w:semiHidden/>
     <w:unhideWhenUsed/>
   </w:style>
   <w:style w:type="table" w:default="1" w:styleId="TableNormal">

</xml_diff>

<commit_message>
🎇 Motivation & Background & refs & table of contents
</commit_message>
<xml_diff>
--- a/physics-project-sec6-power-bank.docx
+++ b/physics-project-sec6-power-bank.docx
@@ -12046,6 +12046,7 @@
                                 <w:szCs w:val="24"/>
                               </w:rPr>
                             </w:pPr>
+                            <w:proofErr w:type="spellStart"/>
                             <w:r>
                               <w:rPr>
                                 <w:rFonts w:ascii="Montserrat" w:hAnsi="Montserrat" w:cstheme="majorHAnsi"/>
@@ -12053,8 +12054,29 @@
                                 <w:sz w:val="24"/>
                                 <w:szCs w:val="24"/>
                               </w:rPr>
-                              <w:t>Alhusseain Shalaby</w:t>
+                              <w:t>Alhusseain</w:t>
                             </w:r>
+                            <w:proofErr w:type="spellEnd"/>
+                            <w:r>
+                              <w:rPr>
+                                <w:rFonts w:ascii="Montserrat" w:hAnsi="Montserrat" w:cstheme="majorHAnsi"/>
+                                <w:color w:val="808080" w:themeColor="background1" w:themeShade="80"/>
+                                <w:sz w:val="24"/>
+                                <w:szCs w:val="24"/>
+                              </w:rPr>
+                              <w:t xml:space="preserve"> </w:t>
+                            </w:r>
+                            <w:proofErr w:type="spellStart"/>
+                            <w:r>
+                              <w:rPr>
+                                <w:rFonts w:ascii="Montserrat" w:hAnsi="Montserrat" w:cstheme="majorHAnsi"/>
+                                <w:color w:val="808080" w:themeColor="background1" w:themeShade="80"/>
+                                <w:sz w:val="24"/>
+                                <w:szCs w:val="24"/>
+                              </w:rPr>
+                              <w:t>Shalaby</w:t>
+                            </w:r>
+                            <w:proofErr w:type="spellEnd"/>
                             <w:r>
                               <w:rPr>
                                 <w:rFonts w:ascii="Montserrat" w:hAnsi="Montserrat" w:cstheme="majorHAnsi"/>
@@ -12064,6 +12086,7 @@
                               </w:rPr>
                               <w:t xml:space="preserve"> - </w:t>
                             </w:r>
+                            <w:proofErr w:type="spellStart"/>
                             <w:r>
                               <w:rPr>
                                 <w:rFonts w:ascii="Montserrat" w:hAnsi="Montserrat" w:cstheme="majorHAnsi"/>
@@ -12071,7 +12094,17 @@
                                 <w:sz w:val="24"/>
                                 <w:szCs w:val="24"/>
                               </w:rPr>
-                              <w:t xml:space="preserve">Akram </w:t>
+                              <w:t>Akram</w:t>
+                            </w:r>
+                            <w:proofErr w:type="spellEnd"/>
+                            <w:r>
+                              <w:rPr>
+                                <w:rFonts w:ascii="Montserrat" w:hAnsi="Montserrat" w:cstheme="majorHAnsi"/>
+                                <w:color w:val="808080" w:themeColor="background1" w:themeShade="80"/>
+                                <w:sz w:val="24"/>
+                                <w:szCs w:val="24"/>
+                              </w:rPr>
+                              <w:t xml:space="preserve"> </w:t>
                             </w:r>
                             <w:r>
                               <w:rPr>
@@ -12230,6 +12263,7 @@
                           <w:szCs w:val="24"/>
                         </w:rPr>
                       </w:pPr>
+                      <w:proofErr w:type="spellStart"/>
                       <w:r>
                         <w:rPr>
                           <w:rFonts w:ascii="Montserrat" w:hAnsi="Montserrat" w:cstheme="majorHAnsi"/>
@@ -12237,8 +12271,29 @@
                           <w:sz w:val="24"/>
                           <w:szCs w:val="24"/>
                         </w:rPr>
-                        <w:t>Alhusseain Shalaby</w:t>
+                        <w:t>Alhusseain</w:t>
                       </w:r>
+                      <w:proofErr w:type="spellEnd"/>
+                      <w:r>
+                        <w:rPr>
+                          <w:rFonts w:ascii="Montserrat" w:hAnsi="Montserrat" w:cstheme="majorHAnsi"/>
+                          <w:color w:val="808080" w:themeColor="background1" w:themeShade="80"/>
+                          <w:sz w:val="24"/>
+                          <w:szCs w:val="24"/>
+                        </w:rPr>
+                        <w:t xml:space="preserve"> </w:t>
+                      </w:r>
+                      <w:proofErr w:type="spellStart"/>
+                      <w:r>
+                        <w:rPr>
+                          <w:rFonts w:ascii="Montserrat" w:hAnsi="Montserrat" w:cstheme="majorHAnsi"/>
+                          <w:color w:val="808080" w:themeColor="background1" w:themeShade="80"/>
+                          <w:sz w:val="24"/>
+                          <w:szCs w:val="24"/>
+                        </w:rPr>
+                        <w:t>Shalaby</w:t>
+                      </w:r>
+                      <w:proofErr w:type="spellEnd"/>
                       <w:r>
                         <w:rPr>
                           <w:rFonts w:ascii="Montserrat" w:hAnsi="Montserrat" w:cstheme="majorHAnsi"/>
@@ -12248,6 +12303,7 @@
                         </w:rPr>
                         <w:t xml:space="preserve"> - </w:t>
                       </w:r>
+                      <w:proofErr w:type="spellStart"/>
                       <w:r>
                         <w:rPr>
                           <w:rFonts w:ascii="Montserrat" w:hAnsi="Montserrat" w:cstheme="majorHAnsi"/>
@@ -12255,7 +12311,17 @@
                           <w:sz w:val="24"/>
                           <w:szCs w:val="24"/>
                         </w:rPr>
-                        <w:t xml:space="preserve">Akram </w:t>
+                        <w:t>Akram</w:t>
+                      </w:r>
+                      <w:proofErr w:type="spellEnd"/>
+                      <w:r>
+                        <w:rPr>
+                          <w:rFonts w:ascii="Montserrat" w:hAnsi="Montserrat" w:cstheme="majorHAnsi"/>
+                          <w:color w:val="808080" w:themeColor="background1" w:themeShade="80"/>
+                          <w:sz w:val="24"/>
+                          <w:szCs w:val="24"/>
+                        </w:rPr>
+                        <w:t xml:space="preserve"> </w:t>
                       </w:r>
                       <w:r>
                         <w:rPr>
@@ -12573,10 +12639,12 @@
       <w:pPr>
         <w:pStyle w:val="Heading1"/>
       </w:pPr>
+      <w:bookmarkStart w:id="0" w:name="_Toc90131910"/>
       <w:r>
         <w:lastRenderedPageBreak/>
         <w:t>Task Sheet</w:t>
       </w:r>
+      <w:bookmarkEnd w:id="0"/>
     </w:p>
     <w:tbl>
       <w:tblPr>
@@ -13250,6 +13318,1451 @@
       </w:tr>
     </w:tbl>
     <w:p/>
+    <w:p/>
+    <w:p>
+      <w:pPr>
+        <w:pStyle w:val="Heading1"/>
+      </w:pPr>
+      <w:bookmarkStart w:id="1" w:name="_Toc90131911"/>
+      <w:r>
+        <w:t>Motivation:</w:t>
+      </w:r>
+      <w:bookmarkEnd w:id="1"/>
+    </w:p>
+    <w:p>
+      <w:pPr>
+        <w:spacing w:before="240" w:line="240" w:lineRule="auto"/>
+        <w:ind w:firstLine="720"/>
+        <w:jc w:val="lowKashida"/>
+        <w:rPr>
+          <w:rFonts w:ascii="Montserrat" w:hAnsi="Montserrat"/>
+          <w:sz w:val="26"/>
+          <w:szCs w:val="26"/>
+        </w:rPr>
+      </w:pPr>
+      <w:r>
+        <w:rPr>
+          <w:rFonts w:ascii="Montserrat" w:hAnsi="Montserrat"/>
+          <w:sz w:val="26"/>
+          <w:szCs w:val="26"/>
+        </w:rPr>
+        <w:t>Our objective is not only to provide an alternative power source for electronics in a situation where normal electric power supply is unreachable, but to also ensure that the backup source is environmentally friendly.</w:t>
+      </w:r>
+    </w:p>
+    <w:p>
+      <w:pPr>
+        <w:spacing w:before="240" w:line="240" w:lineRule="auto"/>
+        <w:ind w:firstLine="720"/>
+        <w:jc w:val="lowKashida"/>
+        <w:rPr>
+          <w:rFonts w:ascii="Montserrat" w:hAnsi="Montserrat"/>
+          <w:sz w:val="26"/>
+          <w:szCs w:val="26"/>
+        </w:rPr>
+      </w:pPr>
+      <w:r>
+        <w:rPr>
+          <w:rFonts w:ascii="Montserrat" w:hAnsi="Montserrat"/>
+          <w:sz w:val="26"/>
+          <w:szCs w:val="26"/>
+        </w:rPr>
+        <w:t>Hence, the introduction of “Power Banks”, solar-powered ones specifically, as they provide a clean, eco-friendly source of energy and less wastes along with a pure DC current good for the battery life. Solar power banks can be either stationary or portable, with the latter being the focus of our project, since portable banks eliminate the problem of unavailability of outlets and allow the user to move around while charging their phone with an unlimited power supply.</w:t>
+      </w:r>
+    </w:p>
+    <w:p>
+      <w:pPr>
+        <w:spacing w:before="240" w:line="240" w:lineRule="auto"/>
+        <w:ind w:firstLine="720"/>
+        <w:jc w:val="lowKashida"/>
+        <w:rPr>
+          <w:rFonts w:ascii="Montserrat" w:hAnsi="Montserrat"/>
+          <w:sz w:val="26"/>
+          <w:szCs w:val="26"/>
+        </w:rPr>
+      </w:pPr>
+      <w:r>
+        <w:rPr>
+          <w:rFonts w:ascii="Montserrat" w:hAnsi="Montserrat"/>
+          <w:sz w:val="26"/>
+          <w:szCs w:val="26"/>
+        </w:rPr>
+        <w:t xml:space="preserve">Anyone can benefit from solar power banks, from students using their phones for studying to construction engineers, </w:t>
+      </w:r>
+      <w:r>
+        <w:rPr>
+          <w:rFonts w:ascii="Montserrat" w:hAnsi="Montserrat"/>
+          <w:sz w:val="26"/>
+          <w:szCs w:val="26"/>
+        </w:rPr>
+        <w:t>travelers</w:t>
+      </w:r>
+      <w:r>
+        <w:rPr>
+          <w:rFonts w:ascii="Montserrat" w:hAnsi="Montserrat"/>
+          <w:sz w:val="26"/>
+          <w:szCs w:val="26"/>
+        </w:rPr>
+        <w:t xml:space="preserve"> and hikers spending their whole day outdoors.</w:t>
+      </w:r>
+      <w:sdt>
+        <w:sdtPr>
+          <w:rPr>
+            <w:rFonts w:ascii="Montserrat" w:hAnsi="Montserrat"/>
+            <w:color w:val="606EF6"/>
+            <w:sz w:val="26"/>
+            <w:szCs w:val="26"/>
+          </w:rPr>
+          <w:id w:val="-1959173782"/>
+          <w:citation/>
+        </w:sdtPr>
+        <w:sdtContent>
+          <w:r>
+            <w:rPr>
+              <w:rFonts w:ascii="Montserrat" w:hAnsi="Montserrat"/>
+              <w:color w:val="606EF6"/>
+              <w:sz w:val="26"/>
+              <w:szCs w:val="26"/>
+            </w:rPr>
+            <w:fldChar w:fldCharType="begin"/>
+          </w:r>
+          <w:r>
+            <w:rPr>
+              <w:rFonts w:ascii="Montserrat" w:hAnsi="Montserrat"/>
+              <w:color w:val="606EF6"/>
+              <w:sz w:val="26"/>
+              <w:szCs w:val="26"/>
+            </w:rPr>
+            <w:instrText xml:space="preserve"> CITATION htt \l 1033 </w:instrText>
+          </w:r>
+          <w:r>
+            <w:rPr>
+              <w:rFonts w:ascii="Montserrat" w:hAnsi="Montserrat"/>
+              <w:color w:val="606EF6"/>
+              <w:sz w:val="26"/>
+              <w:szCs w:val="26"/>
+            </w:rPr>
+            <w:fldChar w:fldCharType="separate"/>
+          </w:r>
+          <w:r>
+            <w:rPr>
+              <w:rFonts w:ascii="Montserrat" w:hAnsi="Montserrat"/>
+              <w:noProof/>
+              <w:color w:val="606EF6"/>
+              <w:sz w:val="26"/>
+              <w:szCs w:val="26"/>
+            </w:rPr>
+            <w:t xml:space="preserve"> (1)</w:t>
+          </w:r>
+          <w:r>
+            <w:rPr>
+              <w:rFonts w:ascii="Montserrat" w:hAnsi="Montserrat"/>
+              <w:color w:val="606EF6"/>
+              <w:sz w:val="26"/>
+              <w:szCs w:val="26"/>
+            </w:rPr>
+            <w:fldChar w:fldCharType="end"/>
+          </w:r>
+        </w:sdtContent>
+      </w:sdt>
+    </w:p>
+    <w:p>
+      <w:pPr>
+        <w:spacing w:before="240" w:line="240" w:lineRule="auto"/>
+        <w:jc w:val="lowKashida"/>
+        <w:rPr>
+          <w:rFonts w:ascii="Montserrat" w:hAnsi="Montserrat"/>
+          <w:sz w:val="28"/>
+          <w:szCs w:val="28"/>
+        </w:rPr>
+      </w:pPr>
+    </w:p>
+    <w:p>
+      <w:pPr>
+        <w:pStyle w:val="Heading1"/>
+      </w:pPr>
+      <w:bookmarkStart w:id="2" w:name="_Toc90131912"/>
+      <w:r>
+        <w:t>Background</w:t>
+      </w:r>
+      <w:r>
+        <w:t>:</w:t>
+      </w:r>
+      <w:bookmarkEnd w:id="2"/>
+    </w:p>
+    <w:p>
+      <w:pPr>
+        <w:spacing w:before="240" w:line="276" w:lineRule="auto"/>
+        <w:ind w:firstLine="720"/>
+        <w:jc w:val="lowKashida"/>
+        <w:rPr>
+          <w:rFonts w:ascii="Montserrat" w:hAnsi="Montserrat"/>
+          <w:sz w:val="26"/>
+          <w:szCs w:val="26"/>
+        </w:rPr>
+      </w:pPr>
+      <w:r>
+        <w:rPr>
+          <w:rFonts w:ascii="Montserrat" w:hAnsi="Montserrat"/>
+          <w:sz w:val="26"/>
+          <w:szCs w:val="26"/>
+        </w:rPr>
+        <w:t xml:space="preserve">A solar power bank is an energy-storing device that collects and stores the energy of the sun and uses that energy to power and charge electronic gadgets. It contains a </w:t>
+      </w:r>
+      <w:r>
+        <w:rPr>
+          <w:rFonts w:ascii="Montserrat" w:hAnsi="Montserrat"/>
+          <w:b/>
+          <w:bCs/>
+          <w:sz w:val="26"/>
+          <w:szCs w:val="26"/>
+        </w:rPr>
+        <w:t>Solar panel</w:t>
+      </w:r>
+      <w:r>
+        <w:rPr>
+          <w:rFonts w:ascii="Montserrat" w:hAnsi="Montserrat"/>
+          <w:sz w:val="26"/>
+          <w:szCs w:val="26"/>
+        </w:rPr>
+        <w:t xml:space="preserve"> placed on the surface of the bank body to be in direct contact with sunlight. A solar panel is created by combining photovoltaic cells made out of a semiconducting material (silicone being the most commonly used. When the sun shines over the cells, an electric field is created, thus converting sunlight hitting it into electricity. Power produced would then</w:t>
+      </w:r>
+      <w:r>
+        <w:rPr>
+          <w:rFonts w:ascii="Montserrat" w:hAnsi="Montserrat"/>
+          <w:sz w:val="26"/>
+          <w:szCs w:val="26"/>
+        </w:rPr>
+        <w:t xml:space="preserve"> be</w:t>
+      </w:r>
+      <w:r>
+        <w:rPr>
+          <w:rFonts w:ascii="Montserrat" w:hAnsi="Montserrat"/>
+          <w:sz w:val="26"/>
+          <w:szCs w:val="26"/>
+        </w:rPr>
+        <w:t xml:space="preserve"> transmitted to the bank’s </w:t>
+      </w:r>
+      <w:r>
+        <w:rPr>
+          <w:rFonts w:ascii="Montserrat" w:hAnsi="Montserrat"/>
+          <w:b/>
+          <w:bCs/>
+          <w:sz w:val="26"/>
+          <w:szCs w:val="26"/>
+        </w:rPr>
+        <w:t>rechargeable battery</w:t>
+      </w:r>
+      <w:r>
+        <w:rPr>
+          <w:rFonts w:ascii="Montserrat" w:hAnsi="Montserrat"/>
+          <w:sz w:val="26"/>
+          <w:szCs w:val="26"/>
+        </w:rPr>
+        <w:t xml:space="preserve"> through a </w:t>
+      </w:r>
+      <w:r>
+        <w:rPr>
+          <w:rFonts w:ascii="Montserrat" w:hAnsi="Montserrat"/>
+          <w:b/>
+          <w:bCs/>
+          <w:sz w:val="26"/>
+          <w:szCs w:val="26"/>
+        </w:rPr>
+        <w:t>step-up</w:t>
+      </w:r>
+      <w:r>
+        <w:rPr>
+          <w:rFonts w:ascii="Montserrat" w:hAnsi="Montserrat"/>
+          <w:b/>
+          <w:bCs/>
+          <w:sz w:val="26"/>
+          <w:szCs w:val="26"/>
+        </w:rPr>
+        <w:t xml:space="preserve"> booster USB</w:t>
+      </w:r>
+      <w:r>
+        <w:rPr>
+          <w:rFonts w:ascii="Montserrat" w:hAnsi="Montserrat"/>
+          <w:sz w:val="26"/>
+          <w:szCs w:val="26"/>
+        </w:rPr>
+        <w:t xml:space="preserve">. Both The battery and step-up booster are Lithium Ion (Li-ion) (They could be Lithium Polymer (LiPo), but Li-ion ones are cheaper). When an electronic device is then connected to one </w:t>
+      </w:r>
+      <w:r>
+        <w:rPr>
+          <w:rFonts w:ascii="Montserrat" w:hAnsi="Montserrat"/>
+          <w:sz w:val="26"/>
+          <w:szCs w:val="26"/>
+        </w:rPr>
+        <w:t>of the</w:t>
+      </w:r>
+      <w:r>
+        <w:rPr>
+          <w:rFonts w:ascii="Montserrat" w:hAnsi="Montserrat"/>
+          <w:sz w:val="26"/>
+          <w:szCs w:val="26"/>
+        </w:rPr>
+        <w:t xml:space="preserve"> USB ports present on the </w:t>
+      </w:r>
+      <w:r>
+        <w:rPr>
+          <w:rFonts w:ascii="Montserrat" w:hAnsi="Montserrat"/>
+          <w:b/>
+          <w:bCs/>
+          <w:sz w:val="26"/>
+          <w:szCs w:val="26"/>
+        </w:rPr>
+        <w:t>power bank board</w:t>
+      </w:r>
+      <w:r>
+        <w:rPr>
+          <w:rFonts w:ascii="Montserrat" w:hAnsi="Montserrat"/>
+          <w:sz w:val="26"/>
+          <w:szCs w:val="26"/>
+        </w:rPr>
+        <w:t>, power then flows from the battery to the device. In other words, the device is being charged.</w:t>
+      </w:r>
+      <w:sdt>
+        <w:sdtPr>
+          <w:rPr>
+            <w:rFonts w:ascii="Montserrat" w:hAnsi="Montserrat"/>
+            <w:color w:val="606EF6"/>
+            <w:sz w:val="26"/>
+            <w:szCs w:val="26"/>
+          </w:rPr>
+          <w:id w:val="1906952606"/>
+          <w:citation/>
+        </w:sdtPr>
+        <w:sdtContent>
+          <w:r>
+            <w:rPr>
+              <w:rFonts w:ascii="Montserrat" w:hAnsi="Montserrat"/>
+              <w:color w:val="606EF6"/>
+              <w:sz w:val="26"/>
+              <w:szCs w:val="26"/>
+            </w:rPr>
+            <w:fldChar w:fldCharType="begin"/>
+          </w:r>
+          <w:r>
+            <w:rPr>
+              <w:rFonts w:ascii="Montserrat" w:hAnsi="Montserrat"/>
+              <w:color w:val="606EF6"/>
+              <w:sz w:val="26"/>
+              <w:szCs w:val="26"/>
+            </w:rPr>
+            <w:instrText xml:space="preserve"> CITATION htt1 \l 1033 </w:instrText>
+          </w:r>
+          <w:r>
+            <w:rPr>
+              <w:rFonts w:ascii="Montserrat" w:hAnsi="Montserrat"/>
+              <w:color w:val="606EF6"/>
+              <w:sz w:val="26"/>
+              <w:szCs w:val="26"/>
+            </w:rPr>
+            <w:fldChar w:fldCharType="separate"/>
+          </w:r>
+          <w:r>
+            <w:rPr>
+              <w:rFonts w:ascii="Montserrat" w:hAnsi="Montserrat"/>
+              <w:noProof/>
+              <w:color w:val="606EF6"/>
+              <w:sz w:val="26"/>
+              <w:szCs w:val="26"/>
+            </w:rPr>
+            <w:t xml:space="preserve"> (2)</w:t>
+          </w:r>
+          <w:r>
+            <w:rPr>
+              <w:rFonts w:ascii="Montserrat" w:hAnsi="Montserrat"/>
+              <w:color w:val="606EF6"/>
+              <w:sz w:val="26"/>
+              <w:szCs w:val="26"/>
+            </w:rPr>
+            <w:fldChar w:fldCharType="end"/>
+          </w:r>
+        </w:sdtContent>
+      </w:sdt>
+      <w:sdt>
+        <w:sdtPr>
+          <w:rPr>
+            <w:rFonts w:ascii="Montserrat" w:hAnsi="Montserrat"/>
+            <w:color w:val="606EF6"/>
+            <w:sz w:val="26"/>
+            <w:szCs w:val="26"/>
+          </w:rPr>
+          <w:id w:val="-314803920"/>
+          <w:citation/>
+        </w:sdtPr>
+        <w:sdtContent>
+          <w:r>
+            <w:rPr>
+              <w:rFonts w:ascii="Montserrat" w:hAnsi="Montserrat"/>
+              <w:color w:val="606EF6"/>
+              <w:sz w:val="26"/>
+              <w:szCs w:val="26"/>
+            </w:rPr>
+            <w:fldChar w:fldCharType="begin"/>
+          </w:r>
+          <w:r>
+            <w:rPr>
+              <w:rFonts w:ascii="Montserrat" w:hAnsi="Montserrat"/>
+              <w:color w:val="606EF6"/>
+              <w:sz w:val="26"/>
+              <w:szCs w:val="26"/>
+            </w:rPr>
+            <w:instrText xml:space="preserve"> CITATION htt2 \l 1033 </w:instrText>
+          </w:r>
+          <w:r>
+            <w:rPr>
+              <w:rFonts w:ascii="Montserrat" w:hAnsi="Montserrat"/>
+              <w:color w:val="606EF6"/>
+              <w:sz w:val="26"/>
+              <w:szCs w:val="26"/>
+            </w:rPr>
+            <w:fldChar w:fldCharType="separate"/>
+          </w:r>
+          <w:r>
+            <w:rPr>
+              <w:rFonts w:ascii="Montserrat" w:hAnsi="Montserrat"/>
+              <w:noProof/>
+              <w:color w:val="606EF6"/>
+              <w:sz w:val="26"/>
+              <w:szCs w:val="26"/>
+            </w:rPr>
+            <w:t xml:space="preserve"> (3)</w:t>
+          </w:r>
+          <w:r>
+            <w:rPr>
+              <w:rFonts w:ascii="Montserrat" w:hAnsi="Montserrat"/>
+              <w:color w:val="606EF6"/>
+              <w:sz w:val="26"/>
+              <w:szCs w:val="26"/>
+            </w:rPr>
+            <w:fldChar w:fldCharType="end"/>
+          </w:r>
+        </w:sdtContent>
+      </w:sdt>
+    </w:p>
+    <w:p>
+      <w:pPr>
+        <w:spacing w:before="240" w:line="276" w:lineRule="auto"/>
+        <w:jc w:val="lowKashida"/>
+        <w:rPr>
+          <w:rFonts w:ascii="Montserrat" w:hAnsi="Montserrat"/>
+          <w:sz w:val="26"/>
+          <w:szCs w:val="26"/>
+        </w:rPr>
+      </w:pPr>
+      <w:r>
+        <w:rPr>
+          <w:rFonts w:ascii="Montserrat" w:hAnsi="Montserrat"/>
+          <w:sz w:val="26"/>
+          <w:szCs w:val="26"/>
+        </w:rPr>
+        <w:t>There are some features to be considered when using a solar power bank:</w:t>
+      </w:r>
+    </w:p>
+    <w:p>
+      <w:pPr>
+        <w:spacing w:before="240" w:line="276" w:lineRule="auto"/>
+        <w:ind w:left="720"/>
+        <w:rPr>
+          <w:rFonts w:ascii="Montserrat" w:hAnsi="Montserrat"/>
+          <w:sz w:val="26"/>
+          <w:szCs w:val="26"/>
+        </w:rPr>
+      </w:pPr>
+      <w:r>
+        <w:rPr>
+          <w:rFonts w:ascii="Montserrat" w:hAnsi="Montserrat"/>
+          <w:sz w:val="26"/>
+          <w:szCs w:val="26"/>
+        </w:rPr>
+        <w:t>1.</w:t>
+      </w:r>
+      <w:r>
+        <w:rPr>
+          <w:rFonts w:ascii="Montserrat" w:hAnsi="Montserrat"/>
+          <w:sz w:val="26"/>
+          <w:szCs w:val="26"/>
+        </w:rPr>
+        <w:t xml:space="preserve"> </w:t>
+      </w:r>
+      <w:r>
+        <w:rPr>
+          <w:rFonts w:ascii="Montserrat" w:hAnsi="Montserrat"/>
+          <w:b/>
+          <w:bCs/>
+          <w:sz w:val="26"/>
+          <w:szCs w:val="26"/>
+        </w:rPr>
+        <w:t>Efficiency</w:t>
+      </w:r>
+      <w:r>
+        <w:rPr>
+          <w:rFonts w:ascii="Montserrat" w:hAnsi="Montserrat"/>
+          <w:sz w:val="26"/>
+          <w:szCs w:val="26"/>
+        </w:rPr>
+        <w:t>: The more efficient the photovoltaic solar panel, the more energy output it will have per amount of light energy hitting the cell. Most solar panels provide an energy efficiency rating between 11 and 15 percent, which is the percentage of solar energy that is being converted into useable electricity. Solar power efficiency depends on a variety of factors including insolation, temperature, shading and orientation, and advances in technology will inevitably increase efficiency</w:t>
+      </w:r>
+      <w:r>
+        <w:rPr>
+          <w:rFonts w:ascii="Montserrat" w:hAnsi="Montserrat"/>
+          <w:sz w:val="26"/>
+          <w:szCs w:val="26"/>
+        </w:rPr>
+        <w:t>.</w:t>
+      </w:r>
+      <w:sdt>
+        <w:sdtPr>
+          <w:rPr>
+            <w:rFonts w:ascii="Montserrat" w:hAnsi="Montserrat"/>
+            <w:sz w:val="26"/>
+            <w:szCs w:val="26"/>
+          </w:rPr>
+          <w:id w:val="247474880"/>
+          <w:citation/>
+        </w:sdtPr>
+        <w:sdtEndPr>
+          <w:rPr>
+            <w:color w:val="606EF6"/>
+          </w:rPr>
+        </w:sdtEndPr>
+        <w:sdtContent>
+          <w:r>
+            <w:rPr>
+              <w:rFonts w:ascii="Montserrat" w:hAnsi="Montserrat"/>
+              <w:color w:val="606EF6"/>
+              <w:sz w:val="26"/>
+              <w:szCs w:val="26"/>
+            </w:rPr>
+            <w:fldChar w:fldCharType="begin"/>
+          </w:r>
+          <w:r>
+            <w:rPr>
+              <w:rFonts w:ascii="Montserrat" w:hAnsi="Montserrat"/>
+              <w:color w:val="606EF6"/>
+              <w:sz w:val="26"/>
+              <w:szCs w:val="26"/>
+            </w:rPr>
+            <w:instrText xml:space="preserve"> CITATION htt3 \l 1033 </w:instrText>
+          </w:r>
+          <w:r>
+            <w:rPr>
+              <w:rFonts w:ascii="Montserrat" w:hAnsi="Montserrat"/>
+              <w:color w:val="606EF6"/>
+              <w:sz w:val="26"/>
+              <w:szCs w:val="26"/>
+            </w:rPr>
+            <w:fldChar w:fldCharType="separate"/>
+          </w:r>
+          <w:r>
+            <w:rPr>
+              <w:rFonts w:ascii="Montserrat" w:hAnsi="Montserrat"/>
+              <w:noProof/>
+              <w:color w:val="606EF6"/>
+              <w:sz w:val="26"/>
+              <w:szCs w:val="26"/>
+            </w:rPr>
+            <w:t xml:space="preserve"> (4)</w:t>
+          </w:r>
+          <w:r>
+            <w:rPr>
+              <w:rFonts w:ascii="Montserrat" w:hAnsi="Montserrat"/>
+              <w:color w:val="606EF6"/>
+              <w:sz w:val="26"/>
+              <w:szCs w:val="26"/>
+            </w:rPr>
+            <w:fldChar w:fldCharType="end"/>
+          </w:r>
+        </w:sdtContent>
+      </w:sdt>
+    </w:p>
+    <w:p>
+      <w:pPr>
+        <w:spacing w:before="240" w:line="276" w:lineRule="auto"/>
+        <w:ind w:left="720"/>
+        <w:rPr>
+          <w:rFonts w:ascii="Montserrat" w:hAnsi="Montserrat"/>
+          <w:sz w:val="26"/>
+          <w:szCs w:val="26"/>
+        </w:rPr>
+      </w:pPr>
+      <w:r>
+        <w:rPr>
+          <w:rFonts w:ascii="Montserrat" w:hAnsi="Montserrat"/>
+          <w:sz w:val="26"/>
+          <w:szCs w:val="26"/>
+        </w:rPr>
+        <w:t>2.</w:t>
+      </w:r>
+      <w:r>
+        <w:rPr>
+          <w:rFonts w:ascii="Montserrat" w:hAnsi="Montserrat"/>
+          <w:sz w:val="26"/>
+          <w:szCs w:val="26"/>
+        </w:rPr>
+        <w:t xml:space="preserve"> </w:t>
+      </w:r>
+      <w:r>
+        <w:rPr>
+          <w:rFonts w:ascii="Montserrat" w:hAnsi="Montserrat"/>
+          <w:b/>
+          <w:bCs/>
+          <w:sz w:val="26"/>
+          <w:szCs w:val="26"/>
+        </w:rPr>
+        <w:t>Charging Duration</w:t>
+      </w:r>
+      <w:r>
+        <w:rPr>
+          <w:rFonts w:ascii="Montserrat" w:hAnsi="Montserrat"/>
+          <w:sz w:val="26"/>
+          <w:szCs w:val="26"/>
+        </w:rPr>
+        <w:t>: In general, it takes about 25-30 hours in ideal conditions to fully charge the power bank via solar energy and with a full charge, it can charge most cell phones about 12 or more times. However, there are different factors that determine the charging duration of a solar power bank, of which are: The capacity of the solar power bank, weather conditions and the brand or model being used.</w:t>
+      </w:r>
+      <w:sdt>
+        <w:sdtPr>
+          <w:rPr>
+            <w:rFonts w:ascii="Montserrat" w:hAnsi="Montserrat"/>
+            <w:color w:val="606EF6"/>
+            <w:sz w:val="26"/>
+            <w:szCs w:val="26"/>
+          </w:rPr>
+          <w:id w:val="-1252652596"/>
+          <w:citation/>
+        </w:sdtPr>
+        <w:sdtContent>
+          <w:r>
+            <w:rPr>
+              <w:rFonts w:ascii="Montserrat" w:hAnsi="Montserrat"/>
+              <w:color w:val="606EF6"/>
+              <w:sz w:val="26"/>
+              <w:szCs w:val="26"/>
+            </w:rPr>
+            <w:fldChar w:fldCharType="begin"/>
+          </w:r>
+          <w:r>
+            <w:rPr>
+              <w:rFonts w:ascii="Montserrat" w:hAnsi="Montserrat"/>
+              <w:color w:val="606EF6"/>
+              <w:sz w:val="26"/>
+              <w:szCs w:val="26"/>
+            </w:rPr>
+            <w:instrText xml:space="preserve"> CITATION htt4 \l 1033 </w:instrText>
+          </w:r>
+          <w:r>
+            <w:rPr>
+              <w:rFonts w:ascii="Montserrat" w:hAnsi="Montserrat"/>
+              <w:color w:val="606EF6"/>
+              <w:sz w:val="26"/>
+              <w:szCs w:val="26"/>
+            </w:rPr>
+            <w:fldChar w:fldCharType="separate"/>
+          </w:r>
+          <w:r>
+            <w:rPr>
+              <w:rFonts w:ascii="Montserrat" w:hAnsi="Montserrat"/>
+              <w:noProof/>
+              <w:color w:val="606EF6"/>
+              <w:sz w:val="26"/>
+              <w:szCs w:val="26"/>
+            </w:rPr>
+            <w:t xml:space="preserve"> (5)</w:t>
+          </w:r>
+          <w:r>
+            <w:rPr>
+              <w:rFonts w:ascii="Montserrat" w:hAnsi="Montserrat"/>
+              <w:color w:val="606EF6"/>
+              <w:sz w:val="26"/>
+              <w:szCs w:val="26"/>
+            </w:rPr>
+            <w:fldChar w:fldCharType="end"/>
+          </w:r>
+        </w:sdtContent>
+      </w:sdt>
+    </w:p>
+    <w:p>
+      <w:pPr>
+        <w:spacing w:before="240" w:line="276" w:lineRule="auto"/>
+        <w:ind w:left="720"/>
+        <w:rPr>
+          <w:rFonts w:ascii="Montserrat" w:hAnsi="Montserrat"/>
+          <w:sz w:val="26"/>
+          <w:szCs w:val="26"/>
+        </w:rPr>
+      </w:pPr>
+      <w:r>
+        <w:rPr>
+          <w:rFonts w:ascii="Montserrat" w:hAnsi="Montserrat"/>
+          <w:sz w:val="26"/>
+          <w:szCs w:val="26"/>
+        </w:rPr>
+        <w:t>3.</w:t>
+      </w:r>
+      <w:r>
+        <w:rPr>
+          <w:rFonts w:ascii="Montserrat" w:hAnsi="Montserrat"/>
+          <w:sz w:val="26"/>
+          <w:szCs w:val="26"/>
+        </w:rPr>
+        <w:t xml:space="preserve"> </w:t>
+      </w:r>
+      <w:r>
+        <w:rPr>
+          <w:rFonts w:ascii="Montserrat" w:hAnsi="Montserrat"/>
+          <w:b/>
+          <w:bCs/>
+          <w:sz w:val="26"/>
+          <w:szCs w:val="26"/>
+        </w:rPr>
+        <w:t>Charging Capacity:</w:t>
+      </w:r>
+      <w:r>
+        <w:rPr>
+          <w:rFonts w:ascii="Montserrat" w:hAnsi="Montserrat"/>
+          <w:sz w:val="26"/>
+          <w:szCs w:val="26"/>
+        </w:rPr>
+        <w:t xml:space="preserve"> Most portable solar power banks can’t be used for high-power and output less power than stationary ones, which is understandable because its portability is a good enough compensation and the user would still adequately charge one or more of the devices full.</w:t>
+      </w:r>
+      <w:sdt>
+        <w:sdtPr>
+          <w:rPr>
+            <w:rFonts w:ascii="Montserrat" w:hAnsi="Montserrat"/>
+            <w:color w:val="606EF6"/>
+            <w:sz w:val="26"/>
+            <w:szCs w:val="26"/>
+          </w:rPr>
+          <w:id w:val="1175618522"/>
+          <w:citation/>
+        </w:sdtPr>
+        <w:sdtContent>
+          <w:r>
+            <w:rPr>
+              <w:rFonts w:ascii="Montserrat" w:hAnsi="Montserrat"/>
+              <w:color w:val="606EF6"/>
+              <w:sz w:val="26"/>
+              <w:szCs w:val="26"/>
+            </w:rPr>
+            <w:fldChar w:fldCharType="begin"/>
+          </w:r>
+          <w:r>
+            <w:rPr>
+              <w:rFonts w:ascii="Montserrat" w:hAnsi="Montserrat"/>
+              <w:color w:val="606EF6"/>
+              <w:sz w:val="26"/>
+              <w:szCs w:val="26"/>
+            </w:rPr>
+            <w:instrText xml:space="preserve"> CITATION htt1 \l 1033 </w:instrText>
+          </w:r>
+          <w:r>
+            <w:rPr>
+              <w:rFonts w:ascii="Montserrat" w:hAnsi="Montserrat"/>
+              <w:color w:val="606EF6"/>
+              <w:sz w:val="26"/>
+              <w:szCs w:val="26"/>
+            </w:rPr>
+            <w:fldChar w:fldCharType="separate"/>
+          </w:r>
+          <w:r>
+            <w:rPr>
+              <w:rFonts w:ascii="Montserrat" w:hAnsi="Montserrat"/>
+              <w:noProof/>
+              <w:color w:val="606EF6"/>
+              <w:sz w:val="26"/>
+              <w:szCs w:val="26"/>
+            </w:rPr>
+            <w:t xml:space="preserve"> (2)</w:t>
+          </w:r>
+          <w:r>
+            <w:rPr>
+              <w:rFonts w:ascii="Montserrat" w:hAnsi="Montserrat"/>
+              <w:color w:val="606EF6"/>
+              <w:sz w:val="26"/>
+              <w:szCs w:val="26"/>
+            </w:rPr>
+            <w:fldChar w:fldCharType="end"/>
+          </w:r>
+        </w:sdtContent>
+      </w:sdt>
+    </w:p>
+    <w:p>
+      <w:pPr>
+        <w:rPr>
+          <w:rFonts w:ascii="Montserrat" w:hAnsi="Montserrat"/>
+          <w:sz w:val="26"/>
+          <w:szCs w:val="26"/>
+        </w:rPr>
+      </w:pPr>
+      <w:r>
+        <w:rPr>
+          <w:rFonts w:ascii="Montserrat" w:hAnsi="Montserrat"/>
+          <w:sz w:val="26"/>
+          <w:szCs w:val="26"/>
+        </w:rPr>
+        <w:br w:type="page"/>
+      </w:r>
+    </w:p>
+    <w:sdt>
+      <w:sdtPr>
+        <w:id w:val="1173841573"/>
+        <w:docPartObj>
+          <w:docPartGallery w:val="Table of Contents"/>
+          <w:docPartUnique/>
+        </w:docPartObj>
+      </w:sdtPr>
+      <w:sdtEndPr>
+        <w:rPr>
+          <w:rFonts w:asciiTheme="minorHAnsi" w:eastAsiaTheme="minorHAnsi" w:hAnsiTheme="minorHAnsi" w:cstheme="minorBidi"/>
+          <w:b/>
+          <w:bCs/>
+          <w:noProof/>
+          <w:color w:val="auto"/>
+          <w:sz w:val="36"/>
+          <w:szCs w:val="36"/>
+        </w:rPr>
+      </w:sdtEndPr>
+      <w:sdtContent>
+        <w:p>
+          <w:pPr>
+            <w:pStyle w:val="TOCHeading"/>
+            <w:rPr>
+              <w:b/>
+              <w:bCs/>
+              <w:sz w:val="44"/>
+              <w:szCs w:val="44"/>
+            </w:rPr>
+          </w:pPr>
+          <w:r>
+            <w:rPr>
+              <w:b/>
+              <w:bCs/>
+              <w:sz w:val="44"/>
+              <w:szCs w:val="44"/>
+            </w:rPr>
+            <w:t>Table of Contents</w:t>
+          </w:r>
+        </w:p>
+        <w:p/>
+        <w:p>
+          <w:pPr>
+            <w:pStyle w:val="TOC1"/>
+            <w:tabs>
+              <w:tab w:val="right" w:leader="dot" w:pos="9350"/>
+            </w:tabs>
+            <w:rPr>
+              <w:rFonts w:eastAsiaTheme="minorEastAsia"/>
+              <w:noProof/>
+              <w:sz w:val="36"/>
+              <w:szCs w:val="36"/>
+            </w:rPr>
+          </w:pPr>
+          <w:r>
+            <w:rPr>
+              <w:sz w:val="36"/>
+              <w:szCs w:val="36"/>
+            </w:rPr>
+            <w:fldChar w:fldCharType="begin"/>
+          </w:r>
+          <w:r>
+            <w:rPr>
+              <w:sz w:val="36"/>
+              <w:szCs w:val="36"/>
+            </w:rPr>
+            <w:instrText xml:space="preserve"> TOC \o "1-3" \h \z \u </w:instrText>
+          </w:r>
+          <w:r>
+            <w:rPr>
+              <w:sz w:val="36"/>
+              <w:szCs w:val="36"/>
+            </w:rPr>
+            <w:fldChar w:fldCharType="separate"/>
+          </w:r>
+          <w:hyperlink w:anchor="_Toc90131910" w:history="1">
+            <w:r>
+              <w:rPr>
+                <w:rStyle w:val="Hyperlink"/>
+                <w:noProof/>
+                <w:sz w:val="36"/>
+                <w:szCs w:val="36"/>
+              </w:rPr>
+              <w:t>Task Sheet</w:t>
+            </w:r>
+            <w:r>
+              <w:rPr>
+                <w:noProof/>
+                <w:webHidden/>
+                <w:sz w:val="36"/>
+                <w:szCs w:val="36"/>
+              </w:rPr>
+              <w:tab/>
+            </w:r>
+            <w:r>
+              <w:rPr>
+                <w:noProof/>
+                <w:webHidden/>
+                <w:sz w:val="36"/>
+                <w:szCs w:val="36"/>
+              </w:rPr>
+              <w:fldChar w:fldCharType="begin"/>
+            </w:r>
+            <w:r>
+              <w:rPr>
+                <w:noProof/>
+                <w:webHidden/>
+                <w:sz w:val="36"/>
+                <w:szCs w:val="36"/>
+              </w:rPr>
+              <w:instrText xml:space="preserve"> PAGEREF _Toc90131910 \h </w:instrText>
+            </w:r>
+            <w:r>
+              <w:rPr>
+                <w:noProof/>
+                <w:webHidden/>
+                <w:sz w:val="36"/>
+                <w:szCs w:val="36"/>
+              </w:rPr>
+            </w:r>
+            <w:r>
+              <w:rPr>
+                <w:noProof/>
+                <w:webHidden/>
+                <w:sz w:val="36"/>
+                <w:szCs w:val="36"/>
+              </w:rPr>
+              <w:fldChar w:fldCharType="separate"/>
+            </w:r>
+            <w:r>
+              <w:rPr>
+                <w:noProof/>
+                <w:webHidden/>
+                <w:sz w:val="36"/>
+                <w:szCs w:val="36"/>
+              </w:rPr>
+              <w:t>2</w:t>
+            </w:r>
+            <w:r>
+              <w:rPr>
+                <w:noProof/>
+                <w:webHidden/>
+                <w:sz w:val="36"/>
+                <w:szCs w:val="36"/>
+              </w:rPr>
+              <w:fldChar w:fldCharType="end"/>
+            </w:r>
+          </w:hyperlink>
+        </w:p>
+        <w:p>
+          <w:pPr>
+            <w:pStyle w:val="TOC1"/>
+            <w:tabs>
+              <w:tab w:val="right" w:leader="dot" w:pos="9350"/>
+            </w:tabs>
+            <w:rPr>
+              <w:rFonts w:eastAsiaTheme="minorEastAsia"/>
+              <w:noProof/>
+              <w:sz w:val="36"/>
+              <w:szCs w:val="36"/>
+            </w:rPr>
+          </w:pPr>
+          <w:hyperlink w:anchor="_Toc90131911" w:history="1">
+            <w:r>
+              <w:rPr>
+                <w:rStyle w:val="Hyperlink"/>
+                <w:noProof/>
+                <w:sz w:val="36"/>
+                <w:szCs w:val="36"/>
+              </w:rPr>
+              <w:t>Motivation:</w:t>
+            </w:r>
+            <w:r>
+              <w:rPr>
+                <w:noProof/>
+                <w:webHidden/>
+                <w:sz w:val="36"/>
+                <w:szCs w:val="36"/>
+              </w:rPr>
+              <w:tab/>
+            </w:r>
+            <w:r>
+              <w:rPr>
+                <w:noProof/>
+                <w:webHidden/>
+                <w:sz w:val="36"/>
+                <w:szCs w:val="36"/>
+              </w:rPr>
+              <w:fldChar w:fldCharType="begin"/>
+            </w:r>
+            <w:r>
+              <w:rPr>
+                <w:noProof/>
+                <w:webHidden/>
+                <w:sz w:val="36"/>
+                <w:szCs w:val="36"/>
+              </w:rPr>
+              <w:instrText xml:space="preserve"> PAGEREF _Toc90131911 \h </w:instrText>
+            </w:r>
+            <w:r>
+              <w:rPr>
+                <w:noProof/>
+                <w:webHidden/>
+                <w:sz w:val="36"/>
+                <w:szCs w:val="36"/>
+              </w:rPr>
+            </w:r>
+            <w:r>
+              <w:rPr>
+                <w:noProof/>
+                <w:webHidden/>
+                <w:sz w:val="36"/>
+                <w:szCs w:val="36"/>
+              </w:rPr>
+              <w:fldChar w:fldCharType="separate"/>
+            </w:r>
+            <w:r>
+              <w:rPr>
+                <w:noProof/>
+                <w:webHidden/>
+                <w:sz w:val="36"/>
+                <w:szCs w:val="36"/>
+              </w:rPr>
+              <w:t>3</w:t>
+            </w:r>
+            <w:r>
+              <w:rPr>
+                <w:noProof/>
+                <w:webHidden/>
+                <w:sz w:val="36"/>
+                <w:szCs w:val="36"/>
+              </w:rPr>
+              <w:fldChar w:fldCharType="end"/>
+            </w:r>
+          </w:hyperlink>
+        </w:p>
+        <w:p>
+          <w:pPr>
+            <w:pStyle w:val="TOC1"/>
+            <w:tabs>
+              <w:tab w:val="right" w:leader="dot" w:pos="9350"/>
+            </w:tabs>
+            <w:rPr>
+              <w:rFonts w:eastAsiaTheme="minorEastAsia"/>
+              <w:noProof/>
+              <w:sz w:val="36"/>
+              <w:szCs w:val="36"/>
+            </w:rPr>
+          </w:pPr>
+          <w:hyperlink w:anchor="_Toc90131912" w:history="1">
+            <w:r>
+              <w:rPr>
+                <w:rStyle w:val="Hyperlink"/>
+                <w:noProof/>
+                <w:sz w:val="36"/>
+                <w:szCs w:val="36"/>
+              </w:rPr>
+              <w:t>Background:</w:t>
+            </w:r>
+            <w:r>
+              <w:rPr>
+                <w:noProof/>
+                <w:webHidden/>
+                <w:sz w:val="36"/>
+                <w:szCs w:val="36"/>
+              </w:rPr>
+              <w:tab/>
+            </w:r>
+            <w:r>
+              <w:rPr>
+                <w:noProof/>
+                <w:webHidden/>
+                <w:sz w:val="36"/>
+                <w:szCs w:val="36"/>
+              </w:rPr>
+              <w:fldChar w:fldCharType="begin"/>
+            </w:r>
+            <w:r>
+              <w:rPr>
+                <w:noProof/>
+                <w:webHidden/>
+                <w:sz w:val="36"/>
+                <w:szCs w:val="36"/>
+              </w:rPr>
+              <w:instrText xml:space="preserve"> PAGEREF _Toc90131912 \h </w:instrText>
+            </w:r>
+            <w:r>
+              <w:rPr>
+                <w:noProof/>
+                <w:webHidden/>
+                <w:sz w:val="36"/>
+                <w:szCs w:val="36"/>
+              </w:rPr>
+            </w:r>
+            <w:r>
+              <w:rPr>
+                <w:noProof/>
+                <w:webHidden/>
+                <w:sz w:val="36"/>
+                <w:szCs w:val="36"/>
+              </w:rPr>
+              <w:fldChar w:fldCharType="separate"/>
+            </w:r>
+            <w:r>
+              <w:rPr>
+                <w:noProof/>
+                <w:webHidden/>
+                <w:sz w:val="36"/>
+                <w:szCs w:val="36"/>
+              </w:rPr>
+              <w:t>3</w:t>
+            </w:r>
+            <w:r>
+              <w:rPr>
+                <w:noProof/>
+                <w:webHidden/>
+                <w:sz w:val="36"/>
+                <w:szCs w:val="36"/>
+              </w:rPr>
+              <w:fldChar w:fldCharType="end"/>
+            </w:r>
+          </w:hyperlink>
+        </w:p>
+        <w:p>
+          <w:pPr>
+            <w:pStyle w:val="TOC1"/>
+            <w:tabs>
+              <w:tab w:val="right" w:leader="dot" w:pos="9350"/>
+            </w:tabs>
+            <w:rPr>
+              <w:rFonts w:eastAsiaTheme="minorEastAsia"/>
+              <w:noProof/>
+              <w:sz w:val="36"/>
+              <w:szCs w:val="36"/>
+            </w:rPr>
+          </w:pPr>
+          <w:hyperlink w:anchor="_Toc90131913" w:history="1">
+            <w:r>
+              <w:rPr>
+                <w:rStyle w:val="Hyperlink"/>
+                <w:noProof/>
+                <w:sz w:val="36"/>
+                <w:szCs w:val="36"/>
+              </w:rPr>
+              <w:t>References</w:t>
+            </w:r>
+            <w:r>
+              <w:rPr>
+                <w:noProof/>
+                <w:webHidden/>
+                <w:sz w:val="36"/>
+                <w:szCs w:val="36"/>
+              </w:rPr>
+              <w:tab/>
+            </w:r>
+            <w:r>
+              <w:rPr>
+                <w:noProof/>
+                <w:webHidden/>
+                <w:sz w:val="36"/>
+                <w:szCs w:val="36"/>
+              </w:rPr>
+              <w:fldChar w:fldCharType="begin"/>
+            </w:r>
+            <w:r>
+              <w:rPr>
+                <w:noProof/>
+                <w:webHidden/>
+                <w:sz w:val="36"/>
+                <w:szCs w:val="36"/>
+              </w:rPr>
+              <w:instrText xml:space="preserve"> PAGEREF _Toc90131913 \h </w:instrText>
+            </w:r>
+            <w:r>
+              <w:rPr>
+                <w:noProof/>
+                <w:webHidden/>
+                <w:sz w:val="36"/>
+                <w:szCs w:val="36"/>
+              </w:rPr>
+            </w:r>
+            <w:r>
+              <w:rPr>
+                <w:noProof/>
+                <w:webHidden/>
+                <w:sz w:val="36"/>
+                <w:szCs w:val="36"/>
+              </w:rPr>
+              <w:fldChar w:fldCharType="separate"/>
+            </w:r>
+            <w:r>
+              <w:rPr>
+                <w:noProof/>
+                <w:webHidden/>
+                <w:sz w:val="36"/>
+                <w:szCs w:val="36"/>
+              </w:rPr>
+              <w:t>6</w:t>
+            </w:r>
+            <w:r>
+              <w:rPr>
+                <w:noProof/>
+                <w:webHidden/>
+                <w:sz w:val="36"/>
+                <w:szCs w:val="36"/>
+              </w:rPr>
+              <w:fldChar w:fldCharType="end"/>
+            </w:r>
+          </w:hyperlink>
+        </w:p>
+        <w:p>
+          <w:pPr>
+            <w:rPr>
+              <w:sz w:val="36"/>
+              <w:szCs w:val="36"/>
+            </w:rPr>
+          </w:pPr>
+          <w:r>
+            <w:rPr>
+              <w:b/>
+              <w:bCs/>
+              <w:noProof/>
+              <w:sz w:val="36"/>
+              <w:szCs w:val="36"/>
+            </w:rPr>
+            <w:fldChar w:fldCharType="end"/>
+          </w:r>
+        </w:p>
+      </w:sdtContent>
+    </w:sdt>
+    <w:p>
+      <w:pPr>
+        <w:rPr>
+          <w:rFonts w:ascii="Montserrat" w:hAnsi="Montserrat"/>
+          <w:sz w:val="26"/>
+          <w:szCs w:val="26"/>
+        </w:rPr>
+      </w:pPr>
+      <w:r>
+        <w:rPr>
+          <w:rFonts w:ascii="Montserrat" w:hAnsi="Montserrat"/>
+          <w:sz w:val="26"/>
+          <w:szCs w:val="26"/>
+        </w:rPr>
+        <w:br w:type="page"/>
+      </w:r>
+    </w:p>
+    <w:bookmarkStart w:id="3" w:name="_Toc90131913" w:displacedByCustomXml="next"/>
+    <w:sdt>
+      <w:sdtPr>
+        <w:id w:val="853236814"/>
+        <w:docPartObj>
+          <w:docPartGallery w:val="Bibliographies"/>
+          <w:docPartUnique/>
+        </w:docPartObj>
+      </w:sdtPr>
+      <w:sdtEndPr>
+        <w:rPr>
+          <w:rFonts w:asciiTheme="minorHAnsi" w:eastAsiaTheme="minorHAnsi" w:hAnsiTheme="minorHAnsi" w:cstheme="minorBidi"/>
+          <w:b w:val="0"/>
+          <w:color w:val="auto"/>
+          <w:sz w:val="22"/>
+          <w:szCs w:val="22"/>
+        </w:rPr>
+      </w:sdtEndPr>
+      <w:sdtContent>
+        <w:p>
+          <w:pPr>
+            <w:pStyle w:val="Heading1"/>
+          </w:pPr>
+          <w:r>
+            <w:t>References</w:t>
+          </w:r>
+          <w:bookmarkEnd w:id="3"/>
+        </w:p>
+        <w:sdt>
+          <w:sdtPr>
+            <w:rPr>
+              <w:sz w:val="24"/>
+              <w:szCs w:val="24"/>
+            </w:rPr>
+            <w:id w:val="-573587230"/>
+            <w:bibliography/>
+          </w:sdtPr>
+          <w:sdtEndPr>
+            <w:rPr>
+              <w:sz w:val="22"/>
+              <w:szCs w:val="22"/>
+            </w:rPr>
+          </w:sdtEndPr>
+          <w:sdtContent>
+            <w:p>
+              <w:pPr>
+                <w:pStyle w:val="Bibliography"/>
+                <w:rPr>
+                  <w:b/>
+                  <w:bCs/>
+                  <w:noProof/>
+                  <w:sz w:val="28"/>
+                  <w:szCs w:val="28"/>
+                </w:rPr>
+              </w:pPr>
+              <w:r>
+                <w:rPr>
+                  <w:sz w:val="24"/>
+                  <w:szCs w:val="24"/>
+                </w:rPr>
+                <w:fldChar w:fldCharType="begin"/>
+              </w:r>
+              <w:r>
+                <w:rPr>
+                  <w:sz w:val="24"/>
+                  <w:szCs w:val="24"/>
+                </w:rPr>
+                <w:instrText xml:space="preserve"> BIBLIOGRAPHY </w:instrText>
+              </w:r>
+              <w:r>
+                <w:rPr>
+                  <w:sz w:val="24"/>
+                  <w:szCs w:val="24"/>
+                </w:rPr>
+                <w:fldChar w:fldCharType="separate"/>
+              </w:r>
+              <w:r>
+                <w:rPr>
+                  <w:noProof/>
+                  <w:sz w:val="24"/>
+                  <w:szCs w:val="24"/>
+                </w:rPr>
+                <w:t xml:space="preserve">1. </w:t>
+              </w:r>
+              <w:r>
+                <w:rPr>
+                  <w:b/>
+                  <w:bCs/>
+                  <w:noProof/>
+                  <w:sz w:val="24"/>
+                  <w:szCs w:val="24"/>
+                </w:rPr>
+                <w:t>[Online] https://solaric.com.ph/blog/why-get-solar-powerbank/.</w:t>
+              </w:r>
+            </w:p>
+            <w:p>
+              <w:pPr>
+                <w:pStyle w:val="Bibliography"/>
+                <w:rPr>
+                  <w:b/>
+                  <w:bCs/>
+                  <w:noProof/>
+                  <w:sz w:val="24"/>
+                  <w:szCs w:val="24"/>
+                </w:rPr>
+              </w:pPr>
+              <w:r>
+                <w:rPr>
+                  <w:b/>
+                  <w:bCs/>
+                  <w:noProof/>
+                  <w:sz w:val="24"/>
+                  <w:szCs w:val="24"/>
+                </w:rPr>
+                <w:t>2. [Online] https://www.ecomena.org/what-is-a-solar-power-bank/.</w:t>
+              </w:r>
+            </w:p>
+            <w:p>
+              <w:pPr>
+                <w:pStyle w:val="Bibliography"/>
+                <w:rPr>
+                  <w:b/>
+                  <w:bCs/>
+                  <w:noProof/>
+                  <w:sz w:val="24"/>
+                  <w:szCs w:val="24"/>
+                </w:rPr>
+              </w:pPr>
+              <w:r>
+                <w:rPr>
+                  <w:b/>
+                  <w:bCs/>
+                  <w:noProof/>
+                  <w:sz w:val="24"/>
+                  <w:szCs w:val="24"/>
+                </w:rPr>
+                <w:t>3. [Online] https://www.greenmatch.co.uk/blog/2014/08/what-are-pv-panels.</w:t>
+              </w:r>
+            </w:p>
+            <w:p>
+              <w:pPr>
+                <w:pStyle w:val="Bibliography"/>
+                <w:rPr>
+                  <w:b/>
+                  <w:bCs/>
+                  <w:noProof/>
+                  <w:sz w:val="24"/>
+                  <w:szCs w:val="24"/>
+                </w:rPr>
+              </w:pPr>
+              <w:r>
+                <w:rPr>
+                  <w:b/>
+                  <w:bCs/>
+                  <w:noProof/>
+                  <w:sz w:val="24"/>
+                  <w:szCs w:val="24"/>
+                </w:rPr>
+                <w:t>4. [Online] http://solarbyempire.com/why-solar/solar-panel-efficiency.</w:t>
+              </w:r>
+            </w:p>
+            <w:p>
+              <w:pPr>
+                <w:pStyle w:val="Bibliography"/>
+                <w:rPr>
+                  <w:b/>
+                  <w:bCs/>
+                  <w:noProof/>
+                  <w:sz w:val="24"/>
+                  <w:szCs w:val="24"/>
+                </w:rPr>
+              </w:pPr>
+              <w:r>
+                <w:rPr>
+                  <w:b/>
+                  <w:bCs/>
+                  <w:noProof/>
+                  <w:sz w:val="24"/>
+                  <w:szCs w:val="24"/>
+                </w:rPr>
+                <w:t>5. [Online] https://altenergyoptions.com/how-many-amps-does-a-solar-panel-produce/.</w:t>
+              </w:r>
+            </w:p>
+            <w:p>
+              <w:r>
+                <w:rPr>
+                  <w:b/>
+                  <w:bCs/>
+                  <w:noProof/>
+                  <w:sz w:val="24"/>
+                  <w:szCs w:val="24"/>
+                </w:rPr>
+                <w:fldChar w:fldCharType="end"/>
+              </w:r>
+            </w:p>
+          </w:sdtContent>
+        </w:sdt>
+      </w:sdtContent>
+    </w:sdt>
+    <w:p>
+      <w:pPr>
+        <w:spacing w:before="240" w:line="276" w:lineRule="auto"/>
+        <w:ind w:left="720"/>
+        <w:rPr>
+          <w:rFonts w:ascii="Montserrat" w:hAnsi="Montserrat"/>
+          <w:sz w:val="26"/>
+          <w:szCs w:val="26"/>
+        </w:rPr>
+      </w:pPr>
+    </w:p>
     <w:sectPr>
       <w:footerReference w:type="default" r:id="rId9"/>
       <w:pgSz w:w="12240" w:h="15840" w:code="1"/>
@@ -13274,6 +14787,7 @@
         <w:separator/>
       </w:r>
     </w:p>
+    <w:p/>
   </w:endnote>
   <w:endnote w:type="continuationSeparator" w:id="0">
     <w:p>
@@ -13284,6 +14798,7 @@
         <w:continuationSeparator/>
       </w:r>
     </w:p>
+    <w:p/>
   </w:endnote>
 </w:endnotes>
 </file>
@@ -13337,6 +14852,7 @@
       <w:pStyle w:val="Footer"/>
     </w:pPr>
   </w:p>
+  <w:p/>
 </w:ftr>
 </file>
 
@@ -13351,6 +14867,7 @@
         <w:separator/>
       </w:r>
     </w:p>
+    <w:p/>
   </w:footnote>
   <w:footnote w:type="continuationSeparator" w:id="0">
     <w:p>
@@ -13361,6 +14878,7 @@
         <w:continuationSeparator/>
       </w:r>
     </w:p>
+    <w:p/>
   </w:footnote>
 </w:footnotes>
 </file>
@@ -14353,7 +15871,7 @@
     <w:autoRedefine/>
     <w:uiPriority w:val="9"/>
     <w:qFormat/>
-    <w:rsid w:val="00933B9A"/>
+    <w:rsid w:val="00CF5838"/>
     <w:pPr>
       <w:keepNext/>
       <w:keepLines/>
@@ -14364,8 +15882,8 @@
       <w:rFonts w:ascii="Montserrat" w:eastAsiaTheme="majorEastAsia" w:hAnsi="Montserrat" w:cs="Lato"/>
       <w:b/>
       <w:color w:val="606EF6"/>
-      <w:sz w:val="36"/>
-      <w:szCs w:val="36"/>
+      <w:sz w:val="40"/>
+      <w:szCs w:val="40"/>
     </w:rPr>
   </w:style>
   <w:style w:type="paragraph" w:styleId="Heading2">
@@ -14547,13 +16065,13 @@
     <w:basedOn w:val="DefaultParagraphFont"/>
     <w:link w:val="Heading1"/>
     <w:uiPriority w:val="9"/>
-    <w:rsid w:val="00933B9A"/>
+    <w:rsid w:val="00CF5838"/>
     <w:rPr>
       <w:rFonts w:ascii="Montserrat" w:eastAsiaTheme="majorEastAsia" w:hAnsi="Montserrat" w:cs="Lato"/>
       <w:b/>
       <w:color w:val="606EF6"/>
-      <w:sz w:val="36"/>
-      <w:szCs w:val="36"/>
+      <w:sz w:val="40"/>
+      <w:szCs w:val="40"/>
     </w:rPr>
   </w:style>
   <w:style w:type="character" w:customStyle="1" w:styleId="Heading2Char">
@@ -14579,6 +16097,56 @@
       <w:ind w:left="720"/>
       <w:contextualSpacing/>
     </w:pPr>
+  </w:style>
+  <w:style w:type="paragraph" w:styleId="Bibliography">
+    <w:name w:val="Bibliography"/>
+    <w:basedOn w:val="Normal"/>
+    <w:next w:val="Normal"/>
+    <w:uiPriority w:val="37"/>
+    <w:unhideWhenUsed/>
+    <w:rsid w:val="00797F05"/>
+  </w:style>
+  <w:style w:type="paragraph" w:styleId="TOCHeading">
+    <w:name w:val="TOC Heading"/>
+    <w:basedOn w:val="Heading1"/>
+    <w:next w:val="Normal"/>
+    <w:uiPriority w:val="39"/>
+    <w:unhideWhenUsed/>
+    <w:qFormat/>
+    <w:rsid w:val="00710B4A"/>
+    <w:pPr>
+      <w:outlineLvl w:val="9"/>
+    </w:pPr>
+    <w:rPr>
+      <w:rFonts w:asciiTheme="majorHAnsi" w:hAnsiTheme="majorHAnsi" w:cstheme="majorBidi"/>
+      <w:b w:val="0"/>
+      <w:color w:val="2F5496" w:themeColor="accent1" w:themeShade="BF"/>
+      <w:sz w:val="32"/>
+      <w:szCs w:val="32"/>
+    </w:rPr>
+  </w:style>
+  <w:style w:type="paragraph" w:styleId="TOC1">
+    <w:name w:val="toc 1"/>
+    <w:basedOn w:val="Normal"/>
+    <w:next w:val="Normal"/>
+    <w:autoRedefine/>
+    <w:uiPriority w:val="39"/>
+    <w:unhideWhenUsed/>
+    <w:rsid w:val="00710B4A"/>
+    <w:pPr>
+      <w:spacing w:after="100"/>
+    </w:pPr>
+  </w:style>
+  <w:style w:type="character" w:styleId="Hyperlink">
+    <w:name w:val="Hyperlink"/>
+    <w:basedOn w:val="DefaultParagraphFont"/>
+    <w:uiPriority w:val="99"/>
+    <w:unhideWhenUsed/>
+    <w:rsid w:val="00710B4A"/>
+    <w:rPr>
+      <w:color w:val="0563C1" w:themeColor="hyperlink"/>
+      <w:u w:val="single"/>
+    </w:rPr>
   </w:style>
 </w:styles>
 </file>
@@ -14879,11 +16447,47 @@
 </file>
 
 <file path=customXml/item1.xml><?xml version="1.0" encoding="utf-8"?>
-<b:Sources xmlns:b="http://schemas.openxmlformats.org/officeDocument/2006/bibliography" xmlns="http://schemas.openxmlformats.org/officeDocument/2006/bibliography" SelectedStyle="\APASixthEditionOfficeOnline.xsl" StyleName="APA" Version="6"/>
+<b:Sources xmlns:b="http://schemas.openxmlformats.org/officeDocument/2006/bibliography" xmlns="http://schemas.openxmlformats.org/officeDocument/2006/bibliography" SelectedStyle="\ISO690Nmerical.XSL" StyleName="ISO 690 - Numerical Reference" Version="1987">
+  <b:Source>
+    <b:Tag>htt</b:Tag>
+    <b:SourceType>InternetSite</b:SourceType>
+    <b:Guid>{E5CCDB4C-4F45-4860-AB9B-7B0B374E6DE5}</b:Guid>
+    <b:URL>https://solaric.com.ph/blog/why-get-solar-powerbank/</b:URL>
+    <b:RefOrder>1</b:RefOrder>
+  </b:Source>
+  <b:Source>
+    <b:Tag>htt1</b:Tag>
+    <b:SourceType>InternetSite</b:SourceType>
+    <b:Guid>{2E62D374-ADD9-4ED2-97A6-DC7F55BCC134}</b:Guid>
+    <b:URL>https://www.ecomena.org/what-is-a-solar-power-bank/</b:URL>
+    <b:RefOrder>2</b:RefOrder>
+  </b:Source>
+  <b:Source>
+    <b:Tag>htt2</b:Tag>
+    <b:SourceType>InternetSite</b:SourceType>
+    <b:Guid>{84B09D22-5083-4832-8776-9721D1905968}</b:Guid>
+    <b:URL>https://www.greenmatch.co.uk/blog/2014/08/what-are-pv-panels</b:URL>
+    <b:RefOrder>3</b:RefOrder>
+  </b:Source>
+  <b:Source>
+    <b:Tag>htt3</b:Tag>
+    <b:SourceType>InternetSite</b:SourceType>
+    <b:Guid>{60F2AFEE-A07E-4C6C-9D46-B944280C5618}</b:Guid>
+    <b:URL>http://solarbyempire.com/why-solar/solar-panel-efficiency</b:URL>
+    <b:RefOrder>4</b:RefOrder>
+  </b:Source>
+  <b:Source>
+    <b:Tag>htt4</b:Tag>
+    <b:SourceType>InternetSite</b:SourceType>
+    <b:Guid>{EB41F68E-83C4-48C1-8AA7-C421BE4512E9}</b:Guid>
+    <b:URL>https://altenergyoptions.com/how-many-amps-does-a-solar-panel-produce/</b:URL>
+    <b:RefOrder>5</b:RefOrder>
+  </b:Source>
+</b:Sources>
 </file>
 
 <file path=customXml/itemProps1.xml><?xml version="1.0" encoding="utf-8"?>
-<ds:datastoreItem xmlns:ds="http://schemas.openxmlformats.org/officeDocument/2006/customXml" ds:itemID="{C5DD137F-BF67-461B-8028-5E2FF24AFD6E}">
+<ds:datastoreItem xmlns:ds="http://schemas.openxmlformats.org/officeDocument/2006/customXml" ds:itemID="{33D740DD-0BD6-491D-9036-4DBDA97900CE}">
   <ds:schemaRefs>
     <ds:schemaRef ds:uri="http://schemas.openxmlformats.org/officeDocument/2006/bibliography"/>
   </ds:schemaRefs>

</xml_diff>

<commit_message>
🆕 Key features of bkgnd & img
</commit_message>
<xml_diff>
--- a/physics-project-sec6-power-bank.docx
+++ b/physics-project-sec6-power-bank.docx
@@ -12639,7 +12639,7 @@
       <w:pPr>
         <w:pStyle w:val="Heading1"/>
       </w:pPr>
-      <w:bookmarkStart w:id="0" w:name="_Toc90131910"/>
+      <w:bookmarkStart w:id="0" w:name="_Toc90151184"/>
       <w:r>
         <w:lastRenderedPageBreak/>
         <w:t>Task Sheet</w:t>
@@ -13323,9 +13323,9 @@
       <w:pPr>
         <w:pStyle w:val="Heading1"/>
       </w:pPr>
-      <w:bookmarkStart w:id="1" w:name="_Toc90131911"/>
+      <w:bookmarkStart w:id="1" w:name="_Toc90151185"/>
       <w:r>
-        <w:t>Motivation:</w:t>
+        <w:t>Motivation</w:t>
       </w:r>
       <w:bookmarkEnd w:id="1"/>
     </w:p>
@@ -13415,6 +13415,7 @@
           <w:id w:val="-1959173782"/>
           <w:citation/>
         </w:sdtPr>
+        <w:sdtEndPr/>
         <w:sdtContent>
           <w:r>
             <w:rPr>
@@ -13467,6 +13468,35 @@
     </w:p>
     <w:p>
       <w:pPr>
+        <w:rPr>
+          <w:rFonts w:ascii="Montserrat" w:hAnsi="Montserrat"/>
+          <w:sz w:val="26"/>
+          <w:szCs w:val="26"/>
+        </w:rPr>
+      </w:pPr>
+      <w:r>
+        <w:rPr>
+          <w:rFonts w:ascii="Montserrat" w:hAnsi="Montserrat"/>
+          <w:sz w:val="26"/>
+          <w:szCs w:val="26"/>
+        </w:rPr>
+        <w:br w:type="page"/>
+      </w:r>
+    </w:p>
+    <w:p>
+      <w:pPr>
+        <w:spacing w:before="240" w:line="240" w:lineRule="auto"/>
+        <w:ind w:firstLine="720"/>
+        <w:jc w:val="lowKashida"/>
+        <w:rPr>
+          <w:rFonts w:ascii="Montserrat" w:hAnsi="Montserrat"/>
+          <w:sz w:val="26"/>
+          <w:szCs w:val="26"/>
+        </w:rPr>
+      </w:pPr>
+    </w:p>
+    <w:p>
+      <w:pPr>
         <w:spacing w:before="240" w:line="240" w:lineRule="auto"/>
         <w:jc w:val="lowKashida"/>
         <w:rPr>
@@ -13480,12 +13510,9 @@
       <w:pPr>
         <w:pStyle w:val="Heading1"/>
       </w:pPr>
-      <w:bookmarkStart w:id="2" w:name="_Toc90131912"/>
+      <w:bookmarkStart w:id="2" w:name="_Toc90151186"/>
       <w:r>
         <w:t>Background</w:t>
-      </w:r>
-      <w:r>
-        <w:t>:</w:t>
       </w:r>
       <w:bookmarkEnd w:id="2"/>
     </w:p>
@@ -13633,6 +13660,7 @@
           <w:id w:val="1906952606"/>
           <w:citation/>
         </w:sdtPr>
+        <w:sdtEndPr/>
         <w:sdtContent>
           <w:r>
             <w:rPr>
@@ -13693,6 +13721,7 @@
           <w:id w:val="-314803920"/>
           <w:citation/>
         </w:sdtPr>
+        <w:sdtEndPr/>
         <w:sdtContent>
           <w:r>
             <w:rPr>
@@ -13746,6 +13775,97 @@
     <w:p>
       <w:pPr>
         <w:spacing w:before="240" w:line="276" w:lineRule="auto"/>
+        <w:ind w:firstLine="720"/>
+        <w:jc w:val="lowKashida"/>
+        <w:rPr>
+          <w:rFonts w:ascii="Montserrat" w:hAnsi="Montserrat"/>
+          <w:sz w:val="26"/>
+          <w:szCs w:val="26"/>
+        </w:rPr>
+      </w:pPr>
+      <w:r>
+        <w:rPr>
+          <w:noProof/>
+        </w:rPr>
+        <w:drawing>
+          <wp:inline distT="0" distB="0" distL="0" distR="0" wp14:anchorId="1D3F37E7" wp14:editId="4CB7AF79">
+            <wp:extent cx="5242560" cy="2857500"/>
+            <wp:effectExtent l="0" t="0" r="0" b="0"/>
+            <wp:docPr id="6" name="Picture 6"/>
+            <wp:cNvGraphicFramePr>
+              <a:graphicFrameLocks xmlns:a="http://schemas.openxmlformats.org/drawingml/2006/main" noChangeAspect="1"/>
+            </wp:cNvGraphicFramePr>
+            <a:graphic xmlns:a="http://schemas.openxmlformats.org/drawingml/2006/main">
+              <a:graphicData uri="http://schemas.openxmlformats.org/drawingml/2006/picture">
+                <pic:pic xmlns:pic="http://schemas.openxmlformats.org/drawingml/2006/picture">
+                  <pic:nvPicPr>
+                    <pic:cNvPr id="0" name="Picture 2"/>
+                    <pic:cNvPicPr>
+                      <a:picLocks noChangeAspect="1" noChangeArrowheads="1"/>
+                    </pic:cNvPicPr>
+                  </pic:nvPicPr>
+                  <pic:blipFill>
+                    <a:blip r:embed="rId9">
+                      <a:extLst>
+                        <a:ext uri="{28A0092B-C50C-407E-A947-70E740481C1C}">
+                          <a14:useLocalDpi xmlns:a14="http://schemas.microsoft.com/office/drawing/2010/main" val="0"/>
+                        </a:ext>
+                      </a:extLst>
+                    </a:blip>
+                    <a:srcRect/>
+                    <a:stretch>
+                      <a:fillRect/>
+                    </a:stretch>
+                  </pic:blipFill>
+                  <pic:spPr bwMode="auto">
+                    <a:xfrm>
+                      <a:off x="0" y="0"/>
+                      <a:ext cx="5242560" cy="2857500"/>
+                    </a:xfrm>
+                    <a:prstGeom prst="rect">
+                      <a:avLst/>
+                    </a:prstGeom>
+                    <a:noFill/>
+                    <a:ln>
+                      <a:noFill/>
+                    </a:ln>
+                  </pic:spPr>
+                </pic:pic>
+              </a:graphicData>
+            </a:graphic>
+          </wp:inline>
+        </w:drawing>
+      </w:r>
+    </w:p>
+    <w:p>
+      <w:pPr>
+        <w:pStyle w:val="Heading2"/>
+        <w:rPr>
+          <w:rFonts w:ascii="Montserrat" w:hAnsi="Montserrat"/>
+          <w:b/>
+          <w:bCs/>
+          <w:color w:val="606EF6"/>
+          <w:sz w:val="40"/>
+          <w:szCs w:val="40"/>
+        </w:rPr>
+      </w:pPr>
+      <w:bookmarkStart w:id="3" w:name="_Toc90151187"/>
+      <w:r>
+        <w:rPr>
+          <w:rFonts w:ascii="Montserrat" w:hAnsi="Montserrat"/>
+          <w:b/>
+          <w:bCs/>
+          <w:color w:val="606EF6"/>
+          <w:sz w:val="40"/>
+          <w:szCs w:val="40"/>
+        </w:rPr>
+        <w:t>Key features</w:t>
+      </w:r>
+      <w:bookmarkEnd w:id="3"/>
+    </w:p>
+    <w:p>
+      <w:pPr>
+        <w:spacing w:before="240" w:line="276" w:lineRule="auto"/>
         <w:jc w:val="lowKashida"/>
         <w:rPr>
           <w:rFonts w:ascii="Montserrat" w:hAnsi="Montserrat"/>
@@ -13778,15 +13898,7 @@
           <w:sz w:val="26"/>
           <w:szCs w:val="26"/>
         </w:rPr>
-        <w:t>1.</w:t>
-      </w:r>
-      <w:r>
-        <w:rPr>
-          <w:rFonts w:ascii="Montserrat" w:hAnsi="Montserrat"/>
-          <w:sz w:val="26"/>
-          <w:szCs w:val="26"/>
-        </w:rPr>
-        <w:t xml:space="preserve"> </w:t>
+        <w:t xml:space="preserve">1. </w:t>
       </w:r>
       <w:r>
         <w:rPr>
@@ -13804,15 +13916,7 @@
           <w:sz w:val="26"/>
           <w:szCs w:val="26"/>
         </w:rPr>
-        <w:t>: The more efficient the photovoltaic solar panel, the more energy output it will have per amount of light energy hitting the cell. Most solar panels provide an energy efficiency rating between 11 and 15 percent, which is the percentage of solar energy that is being converted into useable electricity. Solar power efficiency depends on a variety of factors including insolation, temperature, shading and orientation, and advances in technology will inevitably increase efficiency</w:t>
-      </w:r>
-      <w:r>
-        <w:rPr>
-          <w:rFonts w:ascii="Montserrat" w:hAnsi="Montserrat"/>
-          <w:sz w:val="26"/>
-          <w:szCs w:val="26"/>
-        </w:rPr>
-        <w:t>.</w:t>
+        <w:t>: The more efficient the photovoltaic solar panel, the more energy output it will have per amount of light energy hitting the cell. Most solar panels provide an energy efficiency rating between 11 and 15 percent, which is the percentage of solar energy that is being converted into useable electricity. Solar power efficiency depends on a variety of factors including insolation, temperature, shading and orientation, and advances in technology will inevitably increase efficiency.</w:t>
       </w:r>
       <w:sdt>
         <w:sdtPr>
@@ -13895,15 +13999,7 @@
           <w:sz w:val="26"/>
           <w:szCs w:val="26"/>
         </w:rPr>
-        <w:t>2.</w:t>
-      </w:r>
-      <w:r>
-        <w:rPr>
-          <w:rFonts w:ascii="Montserrat" w:hAnsi="Montserrat"/>
-          <w:sz w:val="26"/>
-          <w:szCs w:val="26"/>
-        </w:rPr>
-        <w:t xml:space="preserve"> </w:t>
+        <w:t xml:space="preserve">2. </w:t>
       </w:r>
       <w:r>
         <w:rPr>
@@ -13934,6 +14030,7 @@
           <w:id w:val="-1252652596"/>
           <w:citation/>
         </w:sdtPr>
+        <w:sdtEndPr/>
         <w:sdtContent>
           <w:r>
             <w:rPr>
@@ -14000,15 +14097,7 @@
           <w:sz w:val="26"/>
           <w:szCs w:val="26"/>
         </w:rPr>
-        <w:t>3.</w:t>
-      </w:r>
-      <w:r>
-        <w:rPr>
-          <w:rFonts w:ascii="Montserrat" w:hAnsi="Montserrat"/>
-          <w:sz w:val="26"/>
-          <w:szCs w:val="26"/>
-        </w:rPr>
-        <w:t xml:space="preserve"> </w:t>
+        <w:t xml:space="preserve">3. </w:t>
       </w:r>
       <w:r>
         <w:rPr>
@@ -14039,6 +14128,7 @@
           <w:id w:val="1175618522"/>
           <w:citation/>
         </w:sdtPr>
+        <w:sdtEndPr/>
         <w:sdtContent>
           <w:r>
             <w:rPr>
@@ -14108,6 +14198,12 @@
     </w:p>
     <w:sdt>
       <w:sdtPr>
+        <w:rPr>
+          <w:rFonts w:asciiTheme="minorHAnsi" w:eastAsiaTheme="minorHAnsi" w:hAnsiTheme="minorHAnsi" w:cstheme="minorBidi"/>
+          <w:color w:val="auto"/>
+          <w:sz w:val="22"/>
+          <w:szCs w:val="22"/>
+        </w:rPr>
         <w:id w:val="1173841573"/>
         <w:docPartObj>
           <w:docPartGallery w:val="Table of Contents"/>
@@ -14116,11 +14212,9 @@
       </w:sdtPr>
       <w:sdtEndPr>
         <w:rPr>
-          <w:rFonts w:asciiTheme="minorHAnsi" w:eastAsiaTheme="minorHAnsi" w:hAnsiTheme="minorHAnsi" w:cstheme="minorBidi"/>
           <w:b/>
           <w:bCs/>
           <w:noProof/>
-          <w:color w:val="auto"/>
           <w:sz w:val="36"/>
           <w:szCs w:val="36"/>
         </w:rPr>
@@ -14130,18 +14224,22 @@
           <w:pPr>
             <w:pStyle w:val="TOCHeading"/>
             <w:rPr>
+              <w:rFonts w:ascii="Montserrat" w:hAnsi="Montserrat"/>
               <w:b/>
               <w:bCs/>
-              <w:sz w:val="44"/>
-              <w:szCs w:val="44"/>
+              <w:color w:val="606EF6"/>
+              <w:sz w:val="40"/>
+              <w:szCs w:val="40"/>
             </w:rPr>
           </w:pPr>
           <w:r>
             <w:rPr>
+              <w:rFonts w:ascii="Montserrat" w:hAnsi="Montserrat"/>
               <w:b/>
               <w:bCs/>
-              <w:sz w:val="44"/>
-              <w:szCs w:val="44"/>
+              <w:color w:val="606EF6"/>
+              <w:sz w:val="40"/>
+              <w:szCs w:val="40"/>
             </w:rPr>
             <w:t>Table of Contents</w:t>
           </w:r>
@@ -14154,102 +14252,117 @@
               <w:tab w:val="right" w:leader="dot" w:pos="9350"/>
             </w:tabs>
             <w:rPr>
-              <w:rFonts w:eastAsiaTheme="minorEastAsia"/>
+              <w:rFonts w:ascii="Montserrat" w:eastAsiaTheme="minorEastAsia" w:hAnsi="Montserrat"/>
               <w:noProof/>
-              <w:sz w:val="36"/>
-              <w:szCs w:val="36"/>
+              <w:sz w:val="24"/>
+              <w:szCs w:val="24"/>
             </w:rPr>
           </w:pPr>
           <w:r>
             <w:rPr>
-              <w:sz w:val="36"/>
-              <w:szCs w:val="36"/>
+              <w:rFonts w:ascii="Montserrat" w:hAnsi="Montserrat"/>
+              <w:sz w:val="28"/>
+              <w:szCs w:val="28"/>
             </w:rPr>
             <w:fldChar w:fldCharType="begin"/>
           </w:r>
           <w:r>
             <w:rPr>
-              <w:sz w:val="36"/>
-              <w:szCs w:val="36"/>
+              <w:rFonts w:ascii="Montserrat" w:hAnsi="Montserrat"/>
+              <w:sz w:val="28"/>
+              <w:szCs w:val="28"/>
             </w:rPr>
             <w:instrText xml:space="preserve"> TOC \o "1-3" \h \z \u </w:instrText>
           </w:r>
           <w:r>
             <w:rPr>
-              <w:sz w:val="36"/>
-              <w:szCs w:val="36"/>
+              <w:rFonts w:ascii="Montserrat" w:hAnsi="Montserrat"/>
+              <w:sz w:val="28"/>
+              <w:szCs w:val="28"/>
             </w:rPr>
             <w:fldChar w:fldCharType="separate"/>
           </w:r>
-          <w:hyperlink w:anchor="_Toc90131910" w:history="1">
+          <w:hyperlink w:anchor="_Toc90151184" w:history="1">
             <w:r>
               <w:rPr>
                 <w:rStyle w:val="Hyperlink"/>
+                <w:rFonts w:ascii="Montserrat" w:hAnsi="Montserrat"/>
                 <w:noProof/>
-                <w:sz w:val="36"/>
-                <w:szCs w:val="36"/>
+                <w:sz w:val="24"/>
+                <w:szCs w:val="24"/>
               </w:rPr>
               <w:t>Task Sheet</w:t>
             </w:r>
             <w:r>
               <w:rPr>
+                <w:rFonts w:ascii="Montserrat" w:hAnsi="Montserrat"/>
                 <w:noProof/>
                 <w:webHidden/>
-                <w:sz w:val="36"/>
-                <w:szCs w:val="36"/>
+                <w:sz w:val="24"/>
+                <w:szCs w:val="24"/>
               </w:rPr>
               <w:tab/>
             </w:r>
             <w:r>
               <w:rPr>
+                <w:rStyle w:val="Hyperlink"/>
+                <w:rFonts w:ascii="Montserrat" w:hAnsi="Montserrat"/>
                 <w:noProof/>
-                <w:webHidden/>
-                <w:sz w:val="36"/>
-                <w:szCs w:val="36"/>
+                <w:sz w:val="24"/>
+                <w:szCs w:val="24"/>
+                <w:rtl/>
               </w:rPr>
               <w:fldChar w:fldCharType="begin"/>
             </w:r>
             <w:r>
               <w:rPr>
+                <w:rFonts w:ascii="Montserrat" w:hAnsi="Montserrat"/>
                 <w:noProof/>
                 <w:webHidden/>
-                <w:sz w:val="36"/>
-                <w:szCs w:val="36"/>
+                <w:sz w:val="24"/>
+                <w:szCs w:val="24"/>
               </w:rPr>
-              <w:instrText xml:space="preserve"> PAGEREF _Toc90131910 \h </w:instrText>
+              <w:instrText xml:space="preserve"> PAGEREF _Toc90151184 \h </w:instrText>
             </w:r>
             <w:r>
               <w:rPr>
+                <w:rStyle w:val="Hyperlink"/>
+                <w:rFonts w:ascii="Montserrat" w:hAnsi="Montserrat"/>
                 <w:noProof/>
-                <w:webHidden/>
-                <w:sz w:val="36"/>
-                <w:szCs w:val="36"/>
+                <w:sz w:val="24"/>
+                <w:szCs w:val="24"/>
+                <w:rtl/>
               </w:rPr>
             </w:r>
             <w:r>
               <w:rPr>
+                <w:rStyle w:val="Hyperlink"/>
+                <w:rFonts w:ascii="Montserrat" w:hAnsi="Montserrat"/>
                 <w:noProof/>
-                <w:webHidden/>
-                <w:sz w:val="36"/>
-                <w:szCs w:val="36"/>
+                <w:sz w:val="24"/>
+                <w:szCs w:val="24"/>
+                <w:rtl/>
               </w:rPr>
               <w:fldChar w:fldCharType="separate"/>
             </w:r>
             <w:r>
               <w:rPr>
+                <w:rFonts w:ascii="Montserrat" w:hAnsi="Montserrat"/>
                 <w:noProof/>
                 <w:webHidden/>
-                <w:sz w:val="36"/>
-                <w:szCs w:val="36"/>
+                <w:sz w:val="24"/>
+                <w:szCs w:val="24"/>
               </w:rPr>
               <w:t>2</w:t>
             </w:r>
             <w:r>
               <w:rPr>
+                <w:rStyle w:val="Hyperlink"/>
+                <w:rFonts w:ascii="Montserrat" w:hAnsi="Montserrat"/>
                 <w:noProof/>
-                <w:webHidden/>
-                <w:sz w:val="36"/>
-                <w:szCs w:val="36"/>
+                <w:sz w:val="24"/>
+                <w:szCs w:val="24"/>
+                <w:rtl/>
               </w:rPr>
               <w:fldChar w:fldCharType="end"/>
             </w:r>
@@ -14262,81 +14375,93 @@
               <w:tab w:val="right" w:leader="dot" w:pos="9350"/>
             </w:tabs>
             <w:rPr>
-              <w:rFonts w:eastAsiaTheme="minorEastAsia"/>
+              <w:rFonts w:ascii="Montserrat" w:eastAsiaTheme="minorEastAsia" w:hAnsi="Montserrat"/>
               <w:noProof/>
-              <w:sz w:val="36"/>
-              <w:szCs w:val="36"/>
+              <w:sz w:val="24"/>
+              <w:szCs w:val="24"/>
             </w:rPr>
           </w:pPr>
-          <w:hyperlink w:anchor="_Toc90131911" w:history="1">
+          <w:hyperlink w:anchor="_Toc90151185" w:history="1">
             <w:r>
               <w:rPr>
                 <w:rStyle w:val="Hyperlink"/>
+                <w:rFonts w:ascii="Montserrat" w:hAnsi="Montserrat"/>
                 <w:noProof/>
-                <w:sz w:val="36"/>
-                <w:szCs w:val="36"/>
+                <w:sz w:val="24"/>
+                <w:szCs w:val="24"/>
               </w:rPr>
-              <w:t>Motivation:</w:t>
+              <w:t>Motivation</w:t>
             </w:r>
             <w:r>
               <w:rPr>
+                <w:rFonts w:ascii="Montserrat" w:hAnsi="Montserrat"/>
                 <w:noProof/>
                 <w:webHidden/>
-                <w:sz w:val="36"/>
-                <w:szCs w:val="36"/>
+                <w:sz w:val="24"/>
+                <w:szCs w:val="24"/>
               </w:rPr>
               <w:tab/>
             </w:r>
             <w:r>
               <w:rPr>
+                <w:rStyle w:val="Hyperlink"/>
+                <w:rFonts w:ascii="Montserrat" w:hAnsi="Montserrat"/>
                 <w:noProof/>
-                <w:webHidden/>
-                <w:sz w:val="36"/>
-                <w:szCs w:val="36"/>
+                <w:sz w:val="24"/>
+                <w:szCs w:val="24"/>
+                <w:rtl/>
               </w:rPr>
               <w:fldChar w:fldCharType="begin"/>
             </w:r>
             <w:r>
               <w:rPr>
+                <w:rFonts w:ascii="Montserrat" w:hAnsi="Montserrat"/>
                 <w:noProof/>
                 <w:webHidden/>
-                <w:sz w:val="36"/>
-                <w:szCs w:val="36"/>
+                <w:sz w:val="24"/>
+                <w:szCs w:val="24"/>
               </w:rPr>
-              <w:instrText xml:space="preserve"> PAGEREF _Toc90131911 \h </w:instrText>
+              <w:instrText xml:space="preserve"> PAGEREF _Toc90151185 \h </w:instrText>
             </w:r>
             <w:r>
               <w:rPr>
+                <w:rStyle w:val="Hyperlink"/>
+                <w:rFonts w:ascii="Montserrat" w:hAnsi="Montserrat"/>
                 <w:noProof/>
-                <w:webHidden/>
-                <w:sz w:val="36"/>
-                <w:szCs w:val="36"/>
+                <w:sz w:val="24"/>
+                <w:szCs w:val="24"/>
+                <w:rtl/>
               </w:rPr>
             </w:r>
             <w:r>
               <w:rPr>
+                <w:rStyle w:val="Hyperlink"/>
+                <w:rFonts w:ascii="Montserrat" w:hAnsi="Montserrat"/>
                 <w:noProof/>
-                <w:webHidden/>
-                <w:sz w:val="36"/>
-                <w:szCs w:val="36"/>
+                <w:sz w:val="24"/>
+                <w:szCs w:val="24"/>
+                <w:rtl/>
               </w:rPr>
               <w:fldChar w:fldCharType="separate"/>
             </w:r>
             <w:r>
               <w:rPr>
+                <w:rFonts w:ascii="Montserrat" w:hAnsi="Montserrat"/>
                 <w:noProof/>
                 <w:webHidden/>
-                <w:sz w:val="36"/>
-                <w:szCs w:val="36"/>
+                <w:sz w:val="24"/>
+                <w:szCs w:val="24"/>
               </w:rPr>
               <w:t>3</w:t>
             </w:r>
             <w:r>
               <w:rPr>
+                <w:rStyle w:val="Hyperlink"/>
+                <w:rFonts w:ascii="Montserrat" w:hAnsi="Montserrat"/>
                 <w:noProof/>
-                <w:webHidden/>
-                <w:sz w:val="36"/>
-                <w:szCs w:val="36"/>
+                <w:sz w:val="24"/>
+                <w:szCs w:val="24"/>
+                <w:rtl/>
               </w:rPr>
               <w:fldChar w:fldCharType="end"/>
             </w:r>
@@ -14349,81 +14474,192 @@
               <w:tab w:val="right" w:leader="dot" w:pos="9350"/>
             </w:tabs>
             <w:rPr>
-              <w:rFonts w:eastAsiaTheme="minorEastAsia"/>
+              <w:rFonts w:ascii="Montserrat" w:eastAsiaTheme="minorEastAsia" w:hAnsi="Montserrat"/>
               <w:noProof/>
-              <w:sz w:val="36"/>
-              <w:szCs w:val="36"/>
+              <w:sz w:val="24"/>
+              <w:szCs w:val="24"/>
             </w:rPr>
           </w:pPr>
-          <w:hyperlink w:anchor="_Toc90131912" w:history="1">
+          <w:hyperlink w:anchor="_Toc90151186" w:history="1">
             <w:r>
               <w:rPr>
                 <w:rStyle w:val="Hyperlink"/>
+                <w:rFonts w:ascii="Montserrat" w:hAnsi="Montserrat"/>
                 <w:noProof/>
-                <w:sz w:val="36"/>
-                <w:szCs w:val="36"/>
+                <w:sz w:val="24"/>
+                <w:szCs w:val="24"/>
               </w:rPr>
-              <w:t>Background:</w:t>
+              <w:t>Background</w:t>
             </w:r>
             <w:r>
               <w:rPr>
+                <w:rFonts w:ascii="Montserrat" w:hAnsi="Montserrat"/>
                 <w:noProof/>
                 <w:webHidden/>
-                <w:sz w:val="36"/>
-                <w:szCs w:val="36"/>
+                <w:sz w:val="24"/>
+                <w:szCs w:val="24"/>
               </w:rPr>
               <w:tab/>
             </w:r>
             <w:r>
               <w:rPr>
+                <w:rStyle w:val="Hyperlink"/>
+                <w:rFonts w:ascii="Montserrat" w:hAnsi="Montserrat"/>
                 <w:noProof/>
-                <w:webHidden/>
-                <w:sz w:val="36"/>
-                <w:szCs w:val="36"/>
+                <w:sz w:val="24"/>
+                <w:szCs w:val="24"/>
+                <w:rtl/>
               </w:rPr>
               <w:fldChar w:fldCharType="begin"/>
             </w:r>
             <w:r>
               <w:rPr>
+                <w:rFonts w:ascii="Montserrat" w:hAnsi="Montserrat"/>
                 <w:noProof/>
                 <w:webHidden/>
-                <w:sz w:val="36"/>
-                <w:szCs w:val="36"/>
+                <w:sz w:val="24"/>
+                <w:szCs w:val="24"/>
               </w:rPr>
-              <w:instrText xml:space="preserve"> PAGEREF _Toc90131912 \h </w:instrText>
+              <w:instrText xml:space="preserve"> PAGEREF _Toc90151186 \h </w:instrText>
             </w:r>
             <w:r>
               <w:rPr>
+                <w:rStyle w:val="Hyperlink"/>
+                <w:rFonts w:ascii="Montserrat" w:hAnsi="Montserrat"/>
                 <w:noProof/>
-                <w:webHidden/>
-                <w:sz w:val="36"/>
-                <w:szCs w:val="36"/>
+                <w:sz w:val="24"/>
+                <w:szCs w:val="24"/>
+                <w:rtl/>
               </w:rPr>
             </w:r>
             <w:r>
               <w:rPr>
+                <w:rStyle w:val="Hyperlink"/>
+                <w:rFonts w:ascii="Montserrat" w:hAnsi="Montserrat"/>
                 <w:noProof/>
-                <w:webHidden/>
-                <w:sz w:val="36"/>
-                <w:szCs w:val="36"/>
+                <w:sz w:val="24"/>
+                <w:szCs w:val="24"/>
+                <w:rtl/>
               </w:rPr>
               <w:fldChar w:fldCharType="separate"/>
             </w:r>
             <w:r>
               <w:rPr>
+                <w:rFonts w:ascii="Montserrat" w:hAnsi="Montserrat"/>
                 <w:noProof/>
                 <w:webHidden/>
-                <w:sz w:val="36"/>
-                <w:szCs w:val="36"/>
+                <w:sz w:val="24"/>
+                <w:szCs w:val="24"/>
               </w:rPr>
-              <w:t>3</w:t>
+              <w:t>4</w:t>
             </w:r>
             <w:r>
               <w:rPr>
+                <w:rStyle w:val="Hyperlink"/>
+                <w:rFonts w:ascii="Montserrat" w:hAnsi="Montserrat"/>
+                <w:noProof/>
+                <w:sz w:val="24"/>
+                <w:szCs w:val="24"/>
+                <w:rtl/>
+              </w:rPr>
+              <w:fldChar w:fldCharType="end"/>
+            </w:r>
+          </w:hyperlink>
+        </w:p>
+        <w:p>
+          <w:pPr>
+            <w:pStyle w:val="TOC2"/>
+            <w:tabs>
+              <w:tab w:val="right" w:leader="dot" w:pos="9350"/>
+            </w:tabs>
+            <w:rPr>
+              <w:rFonts w:ascii="Montserrat" w:hAnsi="Montserrat"/>
+              <w:noProof/>
+              <w:sz w:val="24"/>
+              <w:szCs w:val="24"/>
+            </w:rPr>
+          </w:pPr>
+          <w:hyperlink w:anchor="_Toc90151187" w:history="1">
+            <w:r>
+              <w:rPr>
+                <w:rStyle w:val="Hyperlink"/>
+                <w:rFonts w:ascii="Montserrat" w:hAnsi="Montserrat"/>
+                <w:noProof/>
+                <w:sz w:val="24"/>
+                <w:szCs w:val="24"/>
+              </w:rPr>
+              <w:t>Key features</w:t>
+            </w:r>
+            <w:r>
+              <w:rPr>
+                <w:rFonts w:ascii="Montserrat" w:hAnsi="Montserrat"/>
                 <w:noProof/>
                 <w:webHidden/>
-                <w:sz w:val="36"/>
-                <w:szCs w:val="36"/>
+                <w:sz w:val="24"/>
+                <w:szCs w:val="24"/>
+              </w:rPr>
+              <w:tab/>
+            </w:r>
+            <w:r>
+              <w:rPr>
+                <w:rStyle w:val="Hyperlink"/>
+                <w:rFonts w:ascii="Montserrat" w:hAnsi="Montserrat"/>
+                <w:noProof/>
+                <w:sz w:val="24"/>
+                <w:szCs w:val="24"/>
+                <w:rtl/>
+              </w:rPr>
+              <w:fldChar w:fldCharType="begin"/>
+            </w:r>
+            <w:r>
+              <w:rPr>
+                <w:rFonts w:ascii="Montserrat" w:hAnsi="Montserrat"/>
+                <w:noProof/>
+                <w:webHidden/>
+                <w:sz w:val="24"/>
+                <w:szCs w:val="24"/>
+              </w:rPr>
+              <w:instrText xml:space="preserve"> PAGEREF _Toc90151187 \h </w:instrText>
+            </w:r>
+            <w:r>
+              <w:rPr>
+                <w:rStyle w:val="Hyperlink"/>
+                <w:rFonts w:ascii="Montserrat" w:hAnsi="Montserrat"/>
+                <w:noProof/>
+                <w:sz w:val="24"/>
+                <w:szCs w:val="24"/>
+                <w:rtl/>
+              </w:rPr>
+            </w:r>
+            <w:r>
+              <w:rPr>
+                <w:rStyle w:val="Hyperlink"/>
+                <w:rFonts w:ascii="Montserrat" w:hAnsi="Montserrat"/>
+                <w:noProof/>
+                <w:sz w:val="24"/>
+                <w:szCs w:val="24"/>
+                <w:rtl/>
+              </w:rPr>
+              <w:fldChar w:fldCharType="separate"/>
+            </w:r>
+            <w:r>
+              <w:rPr>
+                <w:rFonts w:ascii="Montserrat" w:hAnsi="Montserrat"/>
+                <w:noProof/>
+                <w:webHidden/>
+                <w:sz w:val="24"/>
+                <w:szCs w:val="24"/>
+              </w:rPr>
+              <w:t>5</w:t>
+            </w:r>
+            <w:r>
+              <w:rPr>
+                <w:rStyle w:val="Hyperlink"/>
+                <w:rFonts w:ascii="Montserrat" w:hAnsi="Montserrat"/>
+                <w:noProof/>
+                <w:sz w:val="24"/>
+                <w:szCs w:val="24"/>
+                <w:rtl/>
               </w:rPr>
               <w:fldChar w:fldCharType="end"/>
             </w:r>
@@ -14436,81 +14672,93 @@
               <w:tab w:val="right" w:leader="dot" w:pos="9350"/>
             </w:tabs>
             <w:rPr>
-              <w:rFonts w:eastAsiaTheme="minorEastAsia"/>
+              <w:rFonts w:ascii="Montserrat" w:eastAsiaTheme="minorEastAsia" w:hAnsi="Montserrat"/>
               <w:noProof/>
-              <w:sz w:val="36"/>
-              <w:szCs w:val="36"/>
+              <w:sz w:val="24"/>
+              <w:szCs w:val="24"/>
             </w:rPr>
           </w:pPr>
-          <w:hyperlink w:anchor="_Toc90131913" w:history="1">
+          <w:hyperlink w:anchor="_Toc90151188" w:history="1">
             <w:r>
               <w:rPr>
                 <w:rStyle w:val="Hyperlink"/>
+                <w:rFonts w:ascii="Montserrat" w:hAnsi="Montserrat"/>
                 <w:noProof/>
-                <w:sz w:val="36"/>
-                <w:szCs w:val="36"/>
+                <w:sz w:val="24"/>
+                <w:szCs w:val="24"/>
               </w:rPr>
               <w:t>References</w:t>
             </w:r>
             <w:r>
               <w:rPr>
+                <w:rFonts w:ascii="Montserrat" w:hAnsi="Montserrat"/>
                 <w:noProof/>
                 <w:webHidden/>
-                <w:sz w:val="36"/>
-                <w:szCs w:val="36"/>
+                <w:sz w:val="24"/>
+                <w:szCs w:val="24"/>
               </w:rPr>
               <w:tab/>
             </w:r>
             <w:r>
               <w:rPr>
+                <w:rStyle w:val="Hyperlink"/>
+                <w:rFonts w:ascii="Montserrat" w:hAnsi="Montserrat"/>
                 <w:noProof/>
-                <w:webHidden/>
-                <w:sz w:val="36"/>
-                <w:szCs w:val="36"/>
+                <w:sz w:val="24"/>
+                <w:szCs w:val="24"/>
+                <w:rtl/>
               </w:rPr>
               <w:fldChar w:fldCharType="begin"/>
             </w:r>
             <w:r>
               <w:rPr>
+                <w:rFonts w:ascii="Montserrat" w:hAnsi="Montserrat"/>
                 <w:noProof/>
                 <w:webHidden/>
-                <w:sz w:val="36"/>
-                <w:szCs w:val="36"/>
+                <w:sz w:val="24"/>
+                <w:szCs w:val="24"/>
               </w:rPr>
-              <w:instrText xml:space="preserve"> PAGEREF _Toc90131913 \h </w:instrText>
+              <w:instrText xml:space="preserve"> PAGEREF _Toc90151188 \h </w:instrText>
             </w:r>
             <w:r>
               <w:rPr>
+                <w:rStyle w:val="Hyperlink"/>
+                <w:rFonts w:ascii="Montserrat" w:hAnsi="Montserrat"/>
                 <w:noProof/>
-                <w:webHidden/>
-                <w:sz w:val="36"/>
-                <w:szCs w:val="36"/>
+                <w:sz w:val="24"/>
+                <w:szCs w:val="24"/>
+                <w:rtl/>
               </w:rPr>
             </w:r>
             <w:r>
               <w:rPr>
+                <w:rStyle w:val="Hyperlink"/>
+                <w:rFonts w:ascii="Montserrat" w:hAnsi="Montserrat"/>
                 <w:noProof/>
-                <w:webHidden/>
-                <w:sz w:val="36"/>
-                <w:szCs w:val="36"/>
+                <w:sz w:val="24"/>
+                <w:szCs w:val="24"/>
+                <w:rtl/>
               </w:rPr>
               <w:fldChar w:fldCharType="separate"/>
             </w:r>
             <w:r>
               <w:rPr>
+                <w:rFonts w:ascii="Montserrat" w:hAnsi="Montserrat"/>
                 <w:noProof/>
                 <w:webHidden/>
-                <w:sz w:val="36"/>
-                <w:szCs w:val="36"/>
+                <w:sz w:val="24"/>
+                <w:szCs w:val="24"/>
               </w:rPr>
-              <w:t>6</w:t>
+              <w:t>7</w:t>
             </w:r>
             <w:r>
               <w:rPr>
+                <w:rStyle w:val="Hyperlink"/>
+                <w:rFonts w:ascii="Montserrat" w:hAnsi="Montserrat"/>
                 <w:noProof/>
-                <w:webHidden/>
-                <w:sz w:val="36"/>
-                <w:szCs w:val="36"/>
+                <w:sz w:val="24"/>
+                <w:szCs w:val="24"/>
+                <w:rtl/>
               </w:rPr>
               <w:fldChar w:fldCharType="end"/>
             </w:r>
@@ -14525,11 +14773,12 @@
           </w:pPr>
           <w:r>
             <w:rPr>
+              <w:rFonts w:ascii="Montserrat" w:hAnsi="Montserrat"/>
               <w:b/>
               <w:bCs/>
               <w:noProof/>
-              <w:sz w:val="36"/>
-              <w:szCs w:val="36"/>
+              <w:sz w:val="28"/>
+              <w:szCs w:val="28"/>
             </w:rPr>
             <w:fldChar w:fldCharType="end"/>
           </w:r>
@@ -14553,16 +14802,9 @@
         <w:br w:type="page"/>
       </w:r>
     </w:p>
-    <w:bookmarkStart w:id="3" w:name="_Toc90131913" w:displacedByCustomXml="next"/>
+    <w:bookmarkStart w:id="4" w:name="_Toc90151188" w:displacedByCustomXml="next"/>
     <w:sdt>
       <w:sdtPr>
-        <w:id w:val="853236814"/>
-        <w:docPartObj>
-          <w:docPartGallery w:val="Bibliographies"/>
-          <w:docPartUnique/>
-        </w:docPartObj>
-      </w:sdtPr>
-      <w:sdtEndPr>
         <w:rPr>
           <w:rFonts w:asciiTheme="minorHAnsi" w:eastAsiaTheme="minorHAnsi" w:hAnsiTheme="minorHAnsi" w:cstheme="minorBidi"/>
           <w:b w:val="0"/>
@@ -14570,7 +14812,13 @@
           <w:sz w:val="22"/>
           <w:szCs w:val="22"/>
         </w:rPr>
-      </w:sdtEndPr>
+        <w:id w:val="853236814"/>
+        <w:docPartObj>
+          <w:docPartGallery w:val="Bibliographies"/>
+          <w:docPartUnique/>
+        </w:docPartObj>
+      </w:sdtPr>
+      <w:sdtEndPr/>
       <w:sdtContent>
         <w:p>
           <w:pPr>
@@ -14579,7 +14827,7 @@
           <w:r>
             <w:t>References</w:t>
           </w:r>
-          <w:bookmarkEnd w:id="3"/>
+          <w:bookmarkEnd w:id="4"/>
         </w:p>
         <w:sdt>
           <w:sdtPr>
@@ -14764,7 +15012,7 @@
       </w:pPr>
     </w:p>
     <w:sectPr>
-      <w:footerReference w:type="default" r:id="rId9"/>
+      <w:footerReference w:type="default" r:id="rId10"/>
       <w:pgSz w:w="12240" w:h="15840" w:code="1"/>
       <w:pgMar w:top="1440" w:right="1440" w:bottom="1440" w:left="1440" w:header="720" w:footer="720" w:gutter="0"/>
       <w:pgNumType w:start="1"/>
@@ -16148,6 +16396,19 @@
       <w:u w:val="single"/>
     </w:rPr>
   </w:style>
+  <w:style w:type="paragraph" w:styleId="TOC2">
+    <w:name w:val="toc 2"/>
+    <w:basedOn w:val="Normal"/>
+    <w:next w:val="Normal"/>
+    <w:autoRedefine/>
+    <w:uiPriority w:val="39"/>
+    <w:unhideWhenUsed/>
+    <w:rsid w:val="003750F1"/>
+    <w:pPr>
+      <w:spacing w:after="100"/>
+      <w:ind w:left="220"/>
+    </w:pPr>
+  </w:style>
 </w:styles>
 </file>
 

</xml_diff>

<commit_message>
💫motivation & background refinements
</commit_message>
<xml_diff>
--- a/physics-project-sec6-power-bank.docx
+++ b/physics-project-sec6-power-bank.docx
@@ -12635,13 +12635,613 @@
     <w:p/>
     <w:p/>
     <w:p/>
+    <w:sdt>
+      <w:sdtPr>
+        <w:rPr>
+          <w:rFonts w:asciiTheme="minorHAnsi" w:eastAsiaTheme="minorHAnsi" w:hAnsiTheme="minorHAnsi" w:cstheme="minorBidi"/>
+          <w:color w:val="auto"/>
+          <w:sz w:val="22"/>
+          <w:szCs w:val="22"/>
+        </w:rPr>
+        <w:id w:val="1173841573"/>
+        <w:docPartObj>
+          <w:docPartGallery w:val="Table of Contents"/>
+          <w:docPartUnique/>
+        </w:docPartObj>
+      </w:sdtPr>
+      <w:sdtEndPr>
+        <w:rPr>
+          <w:rFonts w:ascii="Montserrat" w:hAnsi="Montserrat"/>
+          <w:noProof/>
+          <w:sz w:val="24"/>
+          <w:szCs w:val="24"/>
+        </w:rPr>
+      </w:sdtEndPr>
+      <w:sdtContent>
+        <w:p>
+          <w:pPr>
+            <w:pStyle w:val="TOCHeading"/>
+            <w:rPr>
+              <w:rFonts w:ascii="Montserrat" w:hAnsi="Montserrat"/>
+              <w:b/>
+              <w:bCs/>
+              <w:color w:val="606EF6"/>
+              <w:sz w:val="40"/>
+              <w:szCs w:val="40"/>
+            </w:rPr>
+          </w:pPr>
+          <w:r>
+            <w:rPr>
+              <w:rFonts w:ascii="Montserrat" w:hAnsi="Montserrat"/>
+              <w:b/>
+              <w:bCs/>
+              <w:color w:val="606EF6"/>
+              <w:sz w:val="40"/>
+              <w:szCs w:val="40"/>
+            </w:rPr>
+            <w:t>Table of Contents</w:t>
+          </w:r>
+        </w:p>
+        <w:p/>
+        <w:p>
+          <w:pPr>
+            <w:pStyle w:val="TOC1"/>
+            <w:tabs>
+              <w:tab w:val="right" w:leader="dot" w:pos="9350"/>
+            </w:tabs>
+            <w:rPr>
+              <w:rFonts w:ascii="Montserrat" w:eastAsiaTheme="minorEastAsia" w:hAnsi="Montserrat"/>
+              <w:noProof/>
+              <w:sz w:val="24"/>
+              <w:szCs w:val="24"/>
+            </w:rPr>
+          </w:pPr>
+          <w:r>
+            <w:rPr>
+              <w:rFonts w:ascii="Montserrat" w:hAnsi="Montserrat"/>
+              <w:sz w:val="24"/>
+              <w:szCs w:val="24"/>
+            </w:rPr>
+            <w:fldChar w:fldCharType="begin"/>
+          </w:r>
+          <w:r>
+            <w:rPr>
+              <w:rFonts w:ascii="Montserrat" w:hAnsi="Montserrat"/>
+              <w:sz w:val="24"/>
+              <w:szCs w:val="24"/>
+            </w:rPr>
+            <w:instrText xml:space="preserve"> TOC \o "1-3" \h \z \u </w:instrText>
+          </w:r>
+          <w:r>
+            <w:rPr>
+              <w:rFonts w:ascii="Montserrat" w:hAnsi="Montserrat"/>
+              <w:sz w:val="24"/>
+              <w:szCs w:val="24"/>
+            </w:rPr>
+            <w:fldChar w:fldCharType="separate"/>
+          </w:r>
+          <w:hyperlink w:anchor="_Toc90212639" w:history="1">
+            <w:r>
+              <w:rPr>
+                <w:rStyle w:val="Hyperlink"/>
+                <w:rFonts w:ascii="Montserrat" w:hAnsi="Montserrat"/>
+                <w:noProof/>
+                <w:sz w:val="24"/>
+                <w:szCs w:val="24"/>
+              </w:rPr>
+              <w:t>Task Sheet</w:t>
+            </w:r>
+            <w:r>
+              <w:rPr>
+                <w:rFonts w:ascii="Montserrat" w:hAnsi="Montserrat"/>
+                <w:noProof/>
+                <w:webHidden/>
+                <w:sz w:val="24"/>
+                <w:szCs w:val="24"/>
+              </w:rPr>
+              <w:tab/>
+            </w:r>
+            <w:r>
+              <w:rPr>
+                <w:rStyle w:val="Hyperlink"/>
+                <w:rFonts w:ascii="Montserrat" w:hAnsi="Montserrat"/>
+                <w:noProof/>
+                <w:sz w:val="24"/>
+                <w:szCs w:val="24"/>
+                <w:rtl/>
+              </w:rPr>
+              <w:fldChar w:fldCharType="begin"/>
+            </w:r>
+            <w:r>
+              <w:rPr>
+                <w:rFonts w:ascii="Montserrat" w:hAnsi="Montserrat"/>
+                <w:noProof/>
+                <w:webHidden/>
+                <w:sz w:val="24"/>
+                <w:szCs w:val="24"/>
+              </w:rPr>
+              <w:instrText xml:space="preserve"> PAGEREF _Toc90212639 \h </w:instrText>
+            </w:r>
+            <w:r>
+              <w:rPr>
+                <w:rStyle w:val="Hyperlink"/>
+                <w:rFonts w:ascii="Montserrat" w:hAnsi="Montserrat"/>
+                <w:noProof/>
+                <w:sz w:val="24"/>
+                <w:szCs w:val="24"/>
+                <w:rtl/>
+              </w:rPr>
+            </w:r>
+            <w:r>
+              <w:rPr>
+                <w:rStyle w:val="Hyperlink"/>
+                <w:rFonts w:ascii="Montserrat" w:hAnsi="Montserrat"/>
+                <w:noProof/>
+                <w:sz w:val="24"/>
+                <w:szCs w:val="24"/>
+                <w:rtl/>
+              </w:rPr>
+              <w:fldChar w:fldCharType="separate"/>
+            </w:r>
+            <w:r>
+              <w:rPr>
+                <w:rFonts w:ascii="Montserrat" w:hAnsi="Montserrat"/>
+                <w:noProof/>
+                <w:webHidden/>
+                <w:sz w:val="24"/>
+                <w:szCs w:val="24"/>
+              </w:rPr>
+              <w:t>3</w:t>
+            </w:r>
+            <w:r>
+              <w:rPr>
+                <w:rStyle w:val="Hyperlink"/>
+                <w:rFonts w:ascii="Montserrat" w:hAnsi="Montserrat"/>
+                <w:noProof/>
+                <w:sz w:val="24"/>
+                <w:szCs w:val="24"/>
+                <w:rtl/>
+              </w:rPr>
+              <w:fldChar w:fldCharType="end"/>
+            </w:r>
+          </w:hyperlink>
+        </w:p>
+        <w:p>
+          <w:pPr>
+            <w:pStyle w:val="TOC1"/>
+            <w:tabs>
+              <w:tab w:val="right" w:leader="dot" w:pos="9350"/>
+            </w:tabs>
+            <w:rPr>
+              <w:rFonts w:ascii="Montserrat" w:eastAsiaTheme="minorEastAsia" w:hAnsi="Montserrat"/>
+              <w:noProof/>
+              <w:sz w:val="24"/>
+              <w:szCs w:val="24"/>
+            </w:rPr>
+          </w:pPr>
+          <w:hyperlink w:anchor="_Toc90212640" w:history="1">
+            <w:r>
+              <w:rPr>
+                <w:rStyle w:val="Hyperlink"/>
+                <w:rFonts w:ascii="Montserrat" w:hAnsi="Montserrat"/>
+                <w:noProof/>
+                <w:sz w:val="24"/>
+                <w:szCs w:val="24"/>
+              </w:rPr>
+              <w:t>Motivation</w:t>
+            </w:r>
+            <w:r>
+              <w:rPr>
+                <w:rFonts w:ascii="Montserrat" w:hAnsi="Montserrat"/>
+                <w:noProof/>
+                <w:webHidden/>
+                <w:sz w:val="24"/>
+                <w:szCs w:val="24"/>
+              </w:rPr>
+              <w:tab/>
+            </w:r>
+            <w:r>
+              <w:rPr>
+                <w:rStyle w:val="Hyperlink"/>
+                <w:rFonts w:ascii="Montserrat" w:hAnsi="Montserrat"/>
+                <w:noProof/>
+                <w:sz w:val="24"/>
+                <w:szCs w:val="24"/>
+                <w:rtl/>
+              </w:rPr>
+              <w:fldChar w:fldCharType="begin"/>
+            </w:r>
+            <w:r>
+              <w:rPr>
+                <w:rFonts w:ascii="Montserrat" w:hAnsi="Montserrat"/>
+                <w:noProof/>
+                <w:webHidden/>
+                <w:sz w:val="24"/>
+                <w:szCs w:val="24"/>
+              </w:rPr>
+              <w:instrText xml:space="preserve"> PAGEREF _Toc90212640 \h </w:instrText>
+            </w:r>
+            <w:r>
+              <w:rPr>
+                <w:rStyle w:val="Hyperlink"/>
+                <w:rFonts w:ascii="Montserrat" w:hAnsi="Montserrat"/>
+                <w:noProof/>
+                <w:sz w:val="24"/>
+                <w:szCs w:val="24"/>
+                <w:rtl/>
+              </w:rPr>
+            </w:r>
+            <w:r>
+              <w:rPr>
+                <w:rStyle w:val="Hyperlink"/>
+                <w:rFonts w:ascii="Montserrat" w:hAnsi="Montserrat"/>
+                <w:noProof/>
+                <w:sz w:val="24"/>
+                <w:szCs w:val="24"/>
+                <w:rtl/>
+              </w:rPr>
+              <w:fldChar w:fldCharType="separate"/>
+            </w:r>
+            <w:r>
+              <w:rPr>
+                <w:rFonts w:ascii="Montserrat" w:hAnsi="Montserrat"/>
+                <w:noProof/>
+                <w:webHidden/>
+                <w:sz w:val="24"/>
+                <w:szCs w:val="24"/>
+              </w:rPr>
+              <w:t>4</w:t>
+            </w:r>
+            <w:r>
+              <w:rPr>
+                <w:rStyle w:val="Hyperlink"/>
+                <w:rFonts w:ascii="Montserrat" w:hAnsi="Montserrat"/>
+                <w:noProof/>
+                <w:sz w:val="24"/>
+                <w:szCs w:val="24"/>
+                <w:rtl/>
+              </w:rPr>
+              <w:fldChar w:fldCharType="end"/>
+            </w:r>
+          </w:hyperlink>
+        </w:p>
+        <w:p>
+          <w:pPr>
+            <w:pStyle w:val="TOC1"/>
+            <w:tabs>
+              <w:tab w:val="right" w:leader="dot" w:pos="9350"/>
+            </w:tabs>
+            <w:rPr>
+              <w:rFonts w:ascii="Montserrat" w:eastAsiaTheme="minorEastAsia" w:hAnsi="Montserrat"/>
+              <w:noProof/>
+              <w:sz w:val="24"/>
+              <w:szCs w:val="24"/>
+            </w:rPr>
+          </w:pPr>
+          <w:hyperlink w:anchor="_Toc90212641" w:history="1">
+            <w:r>
+              <w:rPr>
+                <w:rStyle w:val="Hyperlink"/>
+                <w:rFonts w:ascii="Montserrat" w:hAnsi="Montserrat"/>
+                <w:noProof/>
+                <w:sz w:val="24"/>
+                <w:szCs w:val="24"/>
+              </w:rPr>
+              <w:t>Background</w:t>
+            </w:r>
+            <w:r>
+              <w:rPr>
+                <w:rFonts w:ascii="Montserrat" w:hAnsi="Montserrat"/>
+                <w:noProof/>
+                <w:webHidden/>
+                <w:sz w:val="24"/>
+                <w:szCs w:val="24"/>
+              </w:rPr>
+              <w:tab/>
+            </w:r>
+            <w:r>
+              <w:rPr>
+                <w:rStyle w:val="Hyperlink"/>
+                <w:rFonts w:ascii="Montserrat" w:hAnsi="Montserrat"/>
+                <w:noProof/>
+                <w:sz w:val="24"/>
+                <w:szCs w:val="24"/>
+                <w:rtl/>
+              </w:rPr>
+              <w:fldChar w:fldCharType="begin"/>
+            </w:r>
+            <w:r>
+              <w:rPr>
+                <w:rFonts w:ascii="Montserrat" w:hAnsi="Montserrat"/>
+                <w:noProof/>
+                <w:webHidden/>
+                <w:sz w:val="24"/>
+                <w:szCs w:val="24"/>
+              </w:rPr>
+              <w:instrText xml:space="preserve"> PAGEREF _Toc90212641 \h </w:instrText>
+            </w:r>
+            <w:r>
+              <w:rPr>
+                <w:rStyle w:val="Hyperlink"/>
+                <w:rFonts w:ascii="Montserrat" w:hAnsi="Montserrat"/>
+                <w:noProof/>
+                <w:sz w:val="24"/>
+                <w:szCs w:val="24"/>
+                <w:rtl/>
+              </w:rPr>
+            </w:r>
+            <w:r>
+              <w:rPr>
+                <w:rStyle w:val="Hyperlink"/>
+                <w:rFonts w:ascii="Montserrat" w:hAnsi="Montserrat"/>
+                <w:noProof/>
+                <w:sz w:val="24"/>
+                <w:szCs w:val="24"/>
+                <w:rtl/>
+              </w:rPr>
+              <w:fldChar w:fldCharType="separate"/>
+            </w:r>
+            <w:r>
+              <w:rPr>
+                <w:rFonts w:ascii="Montserrat" w:hAnsi="Montserrat"/>
+                <w:noProof/>
+                <w:webHidden/>
+                <w:sz w:val="24"/>
+                <w:szCs w:val="24"/>
+              </w:rPr>
+              <w:t>5</w:t>
+            </w:r>
+            <w:r>
+              <w:rPr>
+                <w:rStyle w:val="Hyperlink"/>
+                <w:rFonts w:ascii="Montserrat" w:hAnsi="Montserrat"/>
+                <w:noProof/>
+                <w:sz w:val="24"/>
+                <w:szCs w:val="24"/>
+                <w:rtl/>
+              </w:rPr>
+              <w:fldChar w:fldCharType="end"/>
+            </w:r>
+          </w:hyperlink>
+        </w:p>
+        <w:p>
+          <w:pPr>
+            <w:pStyle w:val="TOC2"/>
+            <w:tabs>
+              <w:tab w:val="right" w:leader="dot" w:pos="9350"/>
+            </w:tabs>
+            <w:rPr>
+              <w:rFonts w:ascii="Montserrat" w:eastAsiaTheme="minorEastAsia" w:hAnsi="Montserrat"/>
+              <w:noProof/>
+              <w:sz w:val="24"/>
+              <w:szCs w:val="24"/>
+            </w:rPr>
+          </w:pPr>
+          <w:hyperlink w:anchor="_Toc90212642" w:history="1">
+            <w:r>
+              <w:rPr>
+                <w:rStyle w:val="Hyperlink"/>
+                <w:rFonts w:ascii="Montserrat" w:hAnsi="Montserrat"/>
+                <w:noProof/>
+                <w:sz w:val="24"/>
+                <w:szCs w:val="24"/>
+              </w:rPr>
+              <w:t>Key points</w:t>
+            </w:r>
+            <w:r>
+              <w:rPr>
+                <w:rFonts w:ascii="Montserrat" w:hAnsi="Montserrat"/>
+                <w:noProof/>
+                <w:webHidden/>
+                <w:sz w:val="24"/>
+                <w:szCs w:val="24"/>
+              </w:rPr>
+              <w:tab/>
+            </w:r>
+            <w:r>
+              <w:rPr>
+                <w:rStyle w:val="Hyperlink"/>
+                <w:rFonts w:ascii="Montserrat" w:hAnsi="Montserrat"/>
+                <w:noProof/>
+                <w:sz w:val="24"/>
+                <w:szCs w:val="24"/>
+                <w:rtl/>
+              </w:rPr>
+              <w:fldChar w:fldCharType="begin"/>
+            </w:r>
+            <w:r>
+              <w:rPr>
+                <w:rFonts w:ascii="Montserrat" w:hAnsi="Montserrat"/>
+                <w:noProof/>
+                <w:webHidden/>
+                <w:sz w:val="24"/>
+                <w:szCs w:val="24"/>
+              </w:rPr>
+              <w:instrText xml:space="preserve"> PAGEREF _Toc90212642 \h </w:instrText>
+            </w:r>
+            <w:r>
+              <w:rPr>
+                <w:rStyle w:val="Hyperlink"/>
+                <w:rFonts w:ascii="Montserrat" w:hAnsi="Montserrat"/>
+                <w:noProof/>
+                <w:sz w:val="24"/>
+                <w:szCs w:val="24"/>
+                <w:rtl/>
+              </w:rPr>
+            </w:r>
+            <w:r>
+              <w:rPr>
+                <w:rStyle w:val="Hyperlink"/>
+                <w:rFonts w:ascii="Montserrat" w:hAnsi="Montserrat"/>
+                <w:noProof/>
+                <w:sz w:val="24"/>
+                <w:szCs w:val="24"/>
+                <w:rtl/>
+              </w:rPr>
+              <w:fldChar w:fldCharType="separate"/>
+            </w:r>
+            <w:r>
+              <w:rPr>
+                <w:rFonts w:ascii="Montserrat" w:hAnsi="Montserrat"/>
+                <w:noProof/>
+                <w:webHidden/>
+                <w:sz w:val="24"/>
+                <w:szCs w:val="24"/>
+              </w:rPr>
+              <w:t>6</w:t>
+            </w:r>
+            <w:r>
+              <w:rPr>
+                <w:rStyle w:val="Hyperlink"/>
+                <w:rFonts w:ascii="Montserrat" w:hAnsi="Montserrat"/>
+                <w:noProof/>
+                <w:sz w:val="24"/>
+                <w:szCs w:val="24"/>
+                <w:rtl/>
+              </w:rPr>
+              <w:fldChar w:fldCharType="end"/>
+            </w:r>
+          </w:hyperlink>
+        </w:p>
+        <w:p>
+          <w:pPr>
+            <w:pStyle w:val="TOC1"/>
+            <w:tabs>
+              <w:tab w:val="right" w:leader="dot" w:pos="9350"/>
+            </w:tabs>
+            <w:rPr>
+              <w:rFonts w:ascii="Montserrat" w:eastAsiaTheme="minorEastAsia" w:hAnsi="Montserrat"/>
+              <w:noProof/>
+              <w:sz w:val="24"/>
+              <w:szCs w:val="24"/>
+            </w:rPr>
+          </w:pPr>
+          <w:hyperlink w:anchor="_Toc90212643" w:history="1">
+            <w:r>
+              <w:rPr>
+                <w:rStyle w:val="Hyperlink"/>
+                <w:rFonts w:ascii="Montserrat" w:hAnsi="Montserrat"/>
+                <w:noProof/>
+                <w:sz w:val="24"/>
+                <w:szCs w:val="24"/>
+              </w:rPr>
+              <w:t>References</w:t>
+            </w:r>
+            <w:r>
+              <w:rPr>
+                <w:rFonts w:ascii="Montserrat" w:hAnsi="Montserrat"/>
+                <w:noProof/>
+                <w:webHidden/>
+                <w:sz w:val="24"/>
+                <w:szCs w:val="24"/>
+              </w:rPr>
+              <w:tab/>
+            </w:r>
+            <w:r>
+              <w:rPr>
+                <w:rStyle w:val="Hyperlink"/>
+                <w:rFonts w:ascii="Montserrat" w:hAnsi="Montserrat"/>
+                <w:noProof/>
+                <w:sz w:val="24"/>
+                <w:szCs w:val="24"/>
+                <w:rtl/>
+              </w:rPr>
+              <w:fldChar w:fldCharType="begin"/>
+            </w:r>
+            <w:r>
+              <w:rPr>
+                <w:rFonts w:ascii="Montserrat" w:hAnsi="Montserrat"/>
+                <w:noProof/>
+                <w:webHidden/>
+                <w:sz w:val="24"/>
+                <w:szCs w:val="24"/>
+              </w:rPr>
+              <w:instrText xml:space="preserve"> PAGEREF _Toc90212643 \h </w:instrText>
+            </w:r>
+            <w:r>
+              <w:rPr>
+                <w:rStyle w:val="Hyperlink"/>
+                <w:rFonts w:ascii="Montserrat" w:hAnsi="Montserrat"/>
+                <w:noProof/>
+                <w:sz w:val="24"/>
+                <w:szCs w:val="24"/>
+                <w:rtl/>
+              </w:rPr>
+            </w:r>
+            <w:r>
+              <w:rPr>
+                <w:rStyle w:val="Hyperlink"/>
+                <w:rFonts w:ascii="Montserrat" w:hAnsi="Montserrat"/>
+                <w:noProof/>
+                <w:sz w:val="24"/>
+                <w:szCs w:val="24"/>
+                <w:rtl/>
+              </w:rPr>
+              <w:fldChar w:fldCharType="separate"/>
+            </w:r>
+            <w:r>
+              <w:rPr>
+                <w:rFonts w:ascii="Montserrat" w:hAnsi="Montserrat"/>
+                <w:noProof/>
+                <w:webHidden/>
+                <w:sz w:val="24"/>
+                <w:szCs w:val="24"/>
+              </w:rPr>
+              <w:t>8</w:t>
+            </w:r>
+            <w:r>
+              <w:rPr>
+                <w:rStyle w:val="Hyperlink"/>
+                <w:rFonts w:ascii="Montserrat" w:hAnsi="Montserrat"/>
+                <w:noProof/>
+                <w:sz w:val="24"/>
+                <w:szCs w:val="24"/>
+                <w:rtl/>
+              </w:rPr>
+              <w:fldChar w:fldCharType="end"/>
+            </w:r>
+          </w:hyperlink>
+        </w:p>
+        <w:p>
+          <w:pPr>
+            <w:rPr>
+              <w:rFonts w:ascii="Montserrat" w:hAnsi="Montserrat"/>
+              <w:sz w:val="24"/>
+              <w:szCs w:val="24"/>
+            </w:rPr>
+          </w:pPr>
+          <w:r>
+            <w:rPr>
+              <w:rFonts w:ascii="Montserrat" w:hAnsi="Montserrat"/>
+              <w:noProof/>
+              <w:sz w:val="24"/>
+              <w:szCs w:val="24"/>
+            </w:rPr>
+            <w:fldChar w:fldCharType="end"/>
+          </w:r>
+        </w:p>
+      </w:sdtContent>
+    </w:sdt>
+    <w:p>
+      <w:pPr>
+        <w:rPr>
+          <w:rFonts w:ascii="Montserrat" w:eastAsiaTheme="majorEastAsia" w:hAnsi="Montserrat" w:cs="Lato"/>
+          <w:b/>
+          <w:color w:val="606EF6"/>
+          <w:sz w:val="40"/>
+          <w:szCs w:val="40"/>
+        </w:rPr>
+      </w:pPr>
+      <w:r>
+        <w:br w:type="page"/>
+      </w:r>
+    </w:p>
     <w:p>
       <w:pPr>
         <w:pStyle w:val="Heading1"/>
       </w:pPr>
-      <w:bookmarkStart w:id="0" w:name="_Toc90151184"/>
+      <w:bookmarkStart w:id="0" w:name="_Toc90212639"/>
       <w:r>
-        <w:lastRenderedPageBreak/>
         <w:t>Task Sheet</w:t>
       </w:r>
       <w:bookmarkEnd w:id="0"/>
@@ -13323,7 +13923,7 @@
       <w:pPr>
         <w:pStyle w:val="Heading1"/>
       </w:pPr>
-      <w:bookmarkStart w:id="1" w:name="_Toc90151185"/>
+      <w:bookmarkStart w:id="1" w:name="_Toc90212640"/>
       <w:r>
         <w:t>Motivation</w:t>
       </w:r>
@@ -13346,47 +13946,7 @@
           <w:sz w:val="26"/>
           <w:szCs w:val="26"/>
         </w:rPr>
-        <w:t>Our objective is not only to provide an alternative power source for electronics in a situation where normal electric power supply is unreachable, but to also ensure that the backup source is environmentally friendly.</w:t>
-      </w:r>
-    </w:p>
-    <w:p>
-      <w:pPr>
-        <w:spacing w:before="240" w:line="240" w:lineRule="auto"/>
-        <w:ind w:firstLine="720"/>
-        <w:jc w:val="lowKashida"/>
-        <w:rPr>
-          <w:rFonts w:ascii="Montserrat" w:hAnsi="Montserrat"/>
-          <w:sz w:val="26"/>
-          <w:szCs w:val="26"/>
-        </w:rPr>
-      </w:pPr>
-      <w:r>
-        <w:rPr>
-          <w:rFonts w:ascii="Montserrat" w:hAnsi="Montserrat"/>
-          <w:sz w:val="26"/>
-          <w:szCs w:val="26"/>
-        </w:rPr>
-        <w:t>Hence, the introduction of “Power Banks”, solar-powered ones specifically, as they provide a clean, eco-friendly source of energy and less wastes along with a pure DC current good for the battery life. Solar power banks can be either stationary or portable, with the latter being the focus of our project, since portable banks eliminate the problem of unavailability of outlets and allow the user to move around while charging their phone with an unlimited power supply.</w:t>
-      </w:r>
-    </w:p>
-    <w:p>
-      <w:pPr>
-        <w:spacing w:before="240" w:line="240" w:lineRule="auto"/>
-        <w:ind w:firstLine="720"/>
-        <w:jc w:val="lowKashida"/>
-        <w:rPr>
-          <w:rFonts w:ascii="Montserrat" w:hAnsi="Montserrat"/>
-          <w:sz w:val="26"/>
-          <w:szCs w:val="26"/>
-        </w:rPr>
-      </w:pPr>
-      <w:r>
-        <w:rPr>
-          <w:rFonts w:ascii="Montserrat" w:hAnsi="Montserrat"/>
-          <w:sz w:val="26"/>
-          <w:szCs w:val="26"/>
-        </w:rPr>
-        <w:t xml:space="preserve">Anyone can benefit from solar power banks, from students using their phones for studying to construction engineers, </w:t>
+        <w:t>Using electronics today is so much a part of our daily lives, it has become difficult for us to do work without using electronic devices, and as batteries lose their charge quickly, dealing with an empty battery in the middle of a long trip can be a frustrating experience. That's why it's convenient to carry around a power bank, “Solar-powered” ones specifically, as they provide a clean, eco-friendly source of energy and less wastes along with a pure DC current which is good for the battery life. Solar power banks can be either stationary or portable, with the latter being the focus of our project, since portable banks eliminate the problem of unavailability of outlets and allow the user to move around while charging their phone with an unlimited power supply. Anyone can benefit from solar power banks, from students using their phones for studying to construction engineers, travelers and hikers spending their whole day outdoors</w:t>
       </w:r>
       <w:r>
         <w:rPr>
@@ -13394,15 +13954,7 @@
           <w:sz w:val="26"/>
           <w:szCs w:val="26"/>
         </w:rPr>
-        <w:t>travelers</w:t>
-      </w:r>
-      <w:r>
-        <w:rPr>
-          <w:rFonts w:ascii="Montserrat" w:hAnsi="Montserrat"/>
-          <w:sz w:val="26"/>
-          <w:szCs w:val="26"/>
-        </w:rPr>
-        <w:t xml:space="preserve"> and hikers spending their whole day outdoors.</w:t>
+        <w:t>.</w:t>
       </w:r>
       <w:sdt>
         <w:sdtPr>
@@ -13485,32 +14037,9 @@
     </w:p>
     <w:p>
       <w:pPr>
-        <w:spacing w:before="240" w:line="240" w:lineRule="auto"/>
-        <w:ind w:firstLine="720"/>
-        <w:jc w:val="lowKashida"/>
-        <w:rPr>
-          <w:rFonts w:ascii="Montserrat" w:hAnsi="Montserrat"/>
-          <w:sz w:val="26"/>
-          <w:szCs w:val="26"/>
-        </w:rPr>
-      </w:pPr>
-    </w:p>
-    <w:p>
-      <w:pPr>
-        <w:spacing w:before="240" w:line="240" w:lineRule="auto"/>
-        <w:jc w:val="lowKashida"/>
-        <w:rPr>
-          <w:rFonts w:ascii="Montserrat" w:hAnsi="Montserrat"/>
-          <w:sz w:val="28"/>
-          <w:szCs w:val="28"/>
-        </w:rPr>
-      </w:pPr>
-    </w:p>
-    <w:p>
-      <w:pPr>
         <w:pStyle w:val="Heading1"/>
       </w:pPr>
-      <w:bookmarkStart w:id="2" w:name="_Toc90151186"/>
+      <w:bookmarkStart w:id="2" w:name="_Toc90212641"/>
       <w:r>
         <w:t>Background</w:t>
       </w:r>
@@ -13533,17 +14062,7 @@
           <w:sz w:val="26"/>
           <w:szCs w:val="26"/>
         </w:rPr>
-        <w:t xml:space="preserve">A solar power bank is an energy-storing device that collects and stores the energy of the sun and uses that energy to power and charge electronic gadgets. It contains a </w:t>
-      </w:r>
-      <w:r>
-        <w:rPr>
-          <w:rFonts w:ascii="Montserrat" w:hAnsi="Montserrat"/>
-          <w:b/>
-          <w:bCs/>
-          <w:sz w:val="26"/>
-          <w:szCs w:val="26"/>
-        </w:rPr>
-        <w:t>Solar panel</w:t>
+        <w:t xml:space="preserve">A solar power bank is an energy-storing device that collects and stores the energy of the sun and uses that energy to power and charge electronic gadgets. It contains a Solar panel placed on the surface of the bank body to be in direct contact with sunlight. A solar panel is created by combining photovoltaic cells made out of a semiconducting material (silicone being the most commonly used. When the sun shines over the cells, an electric field is created, thus converting sunlight hitting it into electricity. Solar panels produce around 250-400 </w:t>
       </w:r>
       <w:r>
         <w:rPr>
@@ -13551,7 +14070,7 @@
           <w:sz w:val="26"/>
           <w:szCs w:val="26"/>
         </w:rPr>
-        <w:t xml:space="preserve"> placed on the surface of the bank body to be in direct contact with sunlight. A solar panel is created by combining photovoltaic cells made out of a semiconducting material (silicone being the most commonly used. When the sun shines over the cells, an electric field is created, thus converting sunlight hitting it into electricity. Power produced would then</w:t>
+        <w:t>watts. Power</w:t>
       </w:r>
       <w:r>
         <w:rPr>
@@ -13559,7 +14078,7 @@
           <w:sz w:val="26"/>
           <w:szCs w:val="26"/>
         </w:rPr>
-        <w:t xml:space="preserve"> be</w:t>
+        <w:t xml:space="preserve"> would then be transmitted to the bank’s rechargeable battery from a cable connected from the panel to a step-up booster USB connected to the battery. Both The battery and step-up booster are Lithium Ion (Li-ion</w:t>
       </w:r>
       <w:r>
         <w:rPr>
@@ -13567,17 +14086,7 @@
           <w:sz w:val="26"/>
           <w:szCs w:val="26"/>
         </w:rPr>
-        <w:t xml:space="preserve"> transmitted to the bank’s </w:t>
-      </w:r>
-      <w:r>
-        <w:rPr>
-          <w:rFonts w:ascii="Montserrat" w:hAnsi="Montserrat"/>
-          <w:b/>
-          <w:bCs/>
-          <w:sz w:val="26"/>
-          <w:szCs w:val="26"/>
-        </w:rPr>
-        <w:t>rechargeable battery</w:t>
+        <w:t>). When</w:t>
       </w:r>
       <w:r>
         <w:rPr>
@@ -13585,27 +14094,7 @@
           <w:sz w:val="26"/>
           <w:szCs w:val="26"/>
         </w:rPr>
-        <w:t xml:space="preserve"> through a </w:t>
-      </w:r>
-      <w:r>
-        <w:rPr>
-          <w:rFonts w:ascii="Montserrat" w:hAnsi="Montserrat"/>
-          <w:b/>
-          <w:bCs/>
-          <w:sz w:val="26"/>
-          <w:szCs w:val="26"/>
-        </w:rPr>
-        <w:t>step-up</w:t>
-      </w:r>
-      <w:r>
-        <w:rPr>
-          <w:rFonts w:ascii="Montserrat" w:hAnsi="Montserrat"/>
-          <w:b/>
-          <w:bCs/>
-          <w:sz w:val="26"/>
-          <w:szCs w:val="26"/>
-        </w:rPr>
-        <w:t xml:space="preserve"> booster USB</w:t>
+        <w:t xml:space="preserve"> an electronic device is then connected to one of the USB ports present on the power bank board, power then flows from the battery to the device. In other words, the device is being </w:t>
       </w:r>
       <w:r>
         <w:rPr>
@@ -13613,41 +14102,7 @@
           <w:sz w:val="26"/>
           <w:szCs w:val="26"/>
         </w:rPr>
-        <w:t xml:space="preserve">. Both The battery and step-up booster are Lithium Ion (Li-ion) (They could be Lithium Polymer (LiPo), but Li-ion ones are cheaper). When an electronic device is then connected to one </w:t>
-      </w:r>
-      <w:r>
-        <w:rPr>
-          <w:rFonts w:ascii="Montserrat" w:hAnsi="Montserrat"/>
-          <w:sz w:val="26"/>
-          <w:szCs w:val="26"/>
-        </w:rPr>
-        <w:t>of the</w:t>
-      </w:r>
-      <w:r>
-        <w:rPr>
-          <w:rFonts w:ascii="Montserrat" w:hAnsi="Montserrat"/>
-          <w:sz w:val="26"/>
-          <w:szCs w:val="26"/>
-        </w:rPr>
-        <w:t xml:space="preserve"> USB ports present on the </w:t>
-      </w:r>
-      <w:r>
-        <w:rPr>
-          <w:rFonts w:ascii="Montserrat" w:hAnsi="Montserrat"/>
-          <w:b/>
-          <w:bCs/>
-          <w:sz w:val="26"/>
-          <w:szCs w:val="26"/>
-        </w:rPr>
-        <w:t>power bank board</w:t>
-      </w:r>
-      <w:r>
-        <w:rPr>
-          <w:rFonts w:ascii="Montserrat" w:hAnsi="Montserrat"/>
-          <w:sz w:val="26"/>
-          <w:szCs w:val="26"/>
-        </w:rPr>
-        <w:t>, power then flows from the battery to the device. In other words, the device is being charged.</w:t>
+        <w:t>charged.</w:t>
       </w:r>
       <w:sdt>
         <w:sdtPr>
@@ -13783,6 +14238,18 @@
           <w:szCs w:val="26"/>
         </w:rPr>
       </w:pPr>
+    </w:p>
+    <w:p>
+      <w:pPr>
+        <w:spacing w:before="240" w:line="276" w:lineRule="auto"/>
+        <w:ind w:firstLine="720"/>
+        <w:jc w:val="lowKashida"/>
+        <w:rPr>
+          <w:rFonts w:ascii="Montserrat" w:hAnsi="Montserrat"/>
+          <w:sz w:val="26"/>
+          <w:szCs w:val="26"/>
+        </w:rPr>
+      </w:pPr>
       <w:r>
         <w:rPr>
           <w:noProof/>
@@ -13839,6 +14306,29 @@
     </w:p>
     <w:p>
       <w:pPr>
+        <w:rPr>
+          <w:rFonts w:ascii="Montserrat" w:eastAsiaTheme="majorEastAsia" w:hAnsi="Montserrat" w:cstheme="majorBidi"/>
+          <w:b/>
+          <w:bCs/>
+          <w:color w:val="606EF6"/>
+          <w:sz w:val="40"/>
+          <w:szCs w:val="40"/>
+        </w:rPr>
+      </w:pPr>
+      <w:r>
+        <w:rPr>
+          <w:rFonts w:ascii="Montserrat" w:hAnsi="Montserrat"/>
+          <w:b/>
+          <w:bCs/>
+          <w:color w:val="606EF6"/>
+          <w:sz w:val="40"/>
+          <w:szCs w:val="40"/>
+        </w:rPr>
+        <w:br w:type="page"/>
+      </w:r>
+    </w:p>
+    <w:p>
+      <w:pPr>
         <w:pStyle w:val="Heading2"/>
         <w:rPr>
           <w:rFonts w:ascii="Montserrat" w:hAnsi="Montserrat"/>
@@ -13849,7 +14339,7 @@
           <w:szCs w:val="40"/>
         </w:rPr>
       </w:pPr>
-      <w:bookmarkStart w:id="3" w:name="_Toc90151187"/>
+      <w:bookmarkStart w:id="3" w:name="_Toc90212642"/>
       <w:r>
         <w:rPr>
           <w:rFonts w:ascii="Montserrat" w:hAnsi="Montserrat"/>
@@ -13859,7 +14349,7 @@
           <w:sz w:val="40"/>
           <w:szCs w:val="40"/>
         </w:rPr>
-        <w:t>Key features</w:t>
+        <w:t>Key points</w:t>
       </w:r>
       <w:bookmarkEnd w:id="3"/>
     </w:p>
@@ -13879,7 +14369,7 @@
           <w:sz w:val="26"/>
           <w:szCs w:val="26"/>
         </w:rPr>
-        <w:t>There are some features to be considered when using a solar power bank:</w:t>
+        <w:t>There are some important points to be considered when using a solar power bank:</w:t>
       </w:r>
     </w:p>
     <w:p>
@@ -13916,7 +14406,23 @@
           <w:sz w:val="26"/>
           <w:szCs w:val="26"/>
         </w:rPr>
-        <w:t>: The more efficient the photovoltaic solar panel, the more energy output it will have per amount of light energy hitting the cell. Most solar panels provide an energy efficiency rating between 11 and 15 percent, which is the percentage of solar energy that is being converted into useable electricity. Solar power efficiency depends on a variety of factors including insolation, temperature, shading and orientation, and advances in technology will inevitably increase efficiency.</w:t>
+        <w:t xml:space="preserve">: </w:t>
+      </w:r>
+      <w:r>
+        <w:rPr>
+          <w:rFonts w:ascii="Montserrat" w:hAnsi="Montserrat"/>
+          <w:sz w:val="26"/>
+          <w:szCs w:val="26"/>
+        </w:rPr>
+        <w:t>The more efficient the solar panel is, the more energy output it will have per amount of light energy hitting the cell. Most solar panels have an energy efficiency rating between 11 and 15 percent, which is the percentage of solar energy that is being converted into useable electricity. Solar power efficiency depends on a variety of factors including insolation, temperature, shading and orientation, and advances in technology will inevitably increase efficiency</w:t>
+      </w:r>
+      <w:r>
+        <w:rPr>
+          <w:rFonts w:ascii="Montserrat" w:hAnsi="Montserrat"/>
+          <w:sz w:val="26"/>
+          <w:szCs w:val="26"/>
+        </w:rPr>
+        <w:t>.</w:t>
       </w:r>
       <w:sdt>
         <w:sdtPr>
@@ -14014,10 +14520,64 @@
       <w:r>
         <w:rPr>
           <w:rFonts w:ascii="Montserrat" w:hAnsi="Montserrat"/>
+          <w:b/>
+          <w:bCs/>
           <w:sz w:val="26"/>
           <w:szCs w:val="26"/>
         </w:rPr>
-        <w:t>: In general, it takes about 25-30 hours in ideal conditions to fully charge the power bank via solar energy and with a full charge, it can charge most cell phones about 12 or more times. However, there are different factors that determine the charging duration of a solar power bank, of which are: The capacity of the solar power bank, weather conditions and the brand or model being used.</w:t>
+        <w:t xml:space="preserve"> </w:t>
+      </w:r>
+      <w:r>
+        <w:rPr>
+          <w:rFonts w:ascii="Montserrat" w:hAnsi="Montserrat"/>
+          <w:b/>
+          <w:bCs/>
+          <w:sz w:val="26"/>
+          <w:szCs w:val="26"/>
+        </w:rPr>
+        <w:t>(of the power bank itself</w:t>
+      </w:r>
+      <w:r>
+        <w:rPr>
+          <w:rFonts w:ascii="Montserrat" w:hAnsi="Montserrat"/>
+          <w:b/>
+          <w:bCs/>
+          <w:sz w:val="26"/>
+          <w:szCs w:val="26"/>
+        </w:rPr>
+        <w:t>)</w:t>
+      </w:r>
+      <w:r>
+        <w:rPr>
+          <w:rFonts w:ascii="Montserrat" w:hAnsi="Montserrat"/>
+          <w:sz w:val="26"/>
+          <w:szCs w:val="26"/>
+        </w:rPr>
+        <w:t>:</w:t>
+      </w:r>
+      <w:r>
+        <w:rPr>
+          <w:rFonts w:ascii="Montserrat" w:hAnsi="Montserrat"/>
+          <w:sz w:val="26"/>
+          <w:szCs w:val="26"/>
+        </w:rPr>
+        <w:t xml:space="preserve"> There</w:t>
+      </w:r>
+      <w:r>
+        <w:rPr>
+          <w:rFonts w:ascii="Montserrat" w:hAnsi="Montserrat"/>
+          <w:sz w:val="26"/>
+          <w:szCs w:val="26"/>
+        </w:rPr>
+        <w:t xml:space="preserve"> are different factors that determine the charging duration of a solar power bank, of which are: The capacity of the solar power bank, weather conditions and the brand or model being used. Assuming that the power bank is operating in ideal conditions, it would take it about 25-30 hours to be fully charged via solar energy, which is a pretty long time to fully charge a power bank compared to using normal charging methods (around 5-6 hours). We can however try to speed up the charging process by adding more panels</w:t>
+      </w:r>
+      <w:r>
+        <w:rPr>
+          <w:rFonts w:ascii="Montserrat" w:hAnsi="Montserrat"/>
+          <w:sz w:val="26"/>
+          <w:szCs w:val="26"/>
+        </w:rPr>
+        <w:t>.</w:t>
       </w:r>
       <w:sdt>
         <w:sdtPr>
@@ -14115,7 +14675,41 @@
           <w:sz w:val="26"/>
           <w:szCs w:val="26"/>
         </w:rPr>
-        <w:t xml:space="preserve"> Most portable solar power banks can’t be used for high-power and output less power than stationary ones, which is understandable because its portability is a good enough compensation and the user would still adequately charge one or more of the devices full.</w:t>
+        <w:t xml:space="preserve"> </w:t>
+      </w:r>
+      <w:r>
+        <w:rPr>
+          <w:rFonts w:ascii="Montserrat" w:hAnsi="Montserrat"/>
+          <w:sz w:val="26"/>
+          <w:szCs w:val="26"/>
+        </w:rPr>
+        <w:t xml:space="preserve">Solar power banks come in various capacities (usually between 1000 – 50,000 </w:t>
+      </w:r>
+      <w:proofErr w:type="spellStart"/>
+      <w:r>
+        <w:rPr>
+          <w:rFonts w:ascii="Montserrat" w:hAnsi="Montserrat"/>
+          <w:sz w:val="26"/>
+          <w:szCs w:val="26"/>
+        </w:rPr>
+        <w:t>mAh</w:t>
+      </w:r>
+      <w:proofErr w:type="spellEnd"/>
+      <w:r>
+        <w:rPr>
+          <w:rFonts w:ascii="Montserrat" w:hAnsi="Montserrat"/>
+          <w:sz w:val="26"/>
+          <w:szCs w:val="26"/>
+        </w:rPr>
+        <w:t>), Depending on manufacturing techniques and the brand being used, Most portable solar power banks can’t be used for high-power and output less power than stationary ones, which is understandable due to its portability being a good enough compensation, and it should be taken into consideration that the user would still be able to use it adequately, charging two or more devices full</w:t>
+      </w:r>
+      <w:r>
+        <w:rPr>
+          <w:rFonts w:ascii="Montserrat" w:hAnsi="Montserrat"/>
+          <w:sz w:val="26"/>
+          <w:szCs w:val="26"/>
+        </w:rPr>
+        <w:t>.</w:t>
       </w:r>
       <w:sdt>
         <w:sdtPr>
@@ -14196,595 +14790,77 @@
         <w:br w:type="page"/>
       </w:r>
     </w:p>
-    <w:sdt>
-      <w:sdtPr>
+    <w:p>
+      <w:pPr>
+        <w:spacing w:before="240" w:line="276" w:lineRule="auto"/>
+        <w:ind w:left="720"/>
         <w:rPr>
-          <w:rFonts w:asciiTheme="minorHAnsi" w:eastAsiaTheme="minorHAnsi" w:hAnsiTheme="minorHAnsi" w:cstheme="minorBidi"/>
-          <w:color w:val="auto"/>
-          <w:sz w:val="22"/>
-          <w:szCs w:val="22"/>
+          <w:rFonts w:ascii="Montserrat" w:hAnsi="Montserrat"/>
+          <w:sz w:val="26"/>
+          <w:szCs w:val="26"/>
         </w:rPr>
-        <w:id w:val="1173841573"/>
-        <w:docPartObj>
-          <w:docPartGallery w:val="Table of Contents"/>
-          <w:docPartUnique/>
-        </w:docPartObj>
-      </w:sdtPr>
-      <w:sdtEndPr>
+      </w:pPr>
+      <w:r>
         <w:rPr>
+          <w:rFonts w:ascii="Montserrat" w:hAnsi="Montserrat"/>
+          <w:sz w:val="26"/>
+          <w:szCs w:val="26"/>
+        </w:rPr>
+        <w:t xml:space="preserve">4. </w:t>
+      </w:r>
+      <w:r>
+        <w:rPr>
+          <w:rFonts w:ascii="Montserrat" w:hAnsi="Montserrat"/>
           <w:b/>
           <w:bCs/>
-          <w:noProof/>
-          <w:sz w:val="36"/>
-          <w:szCs w:val="36"/>
+          <w:sz w:val="26"/>
+          <w:szCs w:val="26"/>
         </w:rPr>
-      </w:sdtEndPr>
-      <w:sdtContent>
-        <w:p>
-          <w:pPr>
-            <w:pStyle w:val="TOCHeading"/>
-            <w:rPr>
-              <w:rFonts w:ascii="Montserrat" w:hAnsi="Montserrat"/>
-              <w:b/>
-              <w:bCs/>
-              <w:color w:val="606EF6"/>
-              <w:sz w:val="40"/>
-              <w:szCs w:val="40"/>
-            </w:rPr>
-          </w:pPr>
-          <w:r>
-            <w:rPr>
-              <w:rFonts w:ascii="Montserrat" w:hAnsi="Montserrat"/>
-              <w:b/>
-              <w:bCs/>
-              <w:color w:val="606EF6"/>
-              <w:sz w:val="40"/>
-              <w:szCs w:val="40"/>
-            </w:rPr>
-            <w:t>Table of Contents</w:t>
-          </w:r>
-        </w:p>
-        <w:p/>
-        <w:p>
-          <w:pPr>
-            <w:pStyle w:val="TOC1"/>
-            <w:tabs>
-              <w:tab w:val="right" w:leader="dot" w:pos="9350"/>
-            </w:tabs>
-            <w:rPr>
-              <w:rFonts w:ascii="Montserrat" w:eastAsiaTheme="minorEastAsia" w:hAnsi="Montserrat"/>
-              <w:noProof/>
-              <w:sz w:val="24"/>
-              <w:szCs w:val="24"/>
-            </w:rPr>
-          </w:pPr>
-          <w:r>
-            <w:rPr>
-              <w:rFonts w:ascii="Montserrat" w:hAnsi="Montserrat"/>
-              <w:sz w:val="28"/>
-              <w:szCs w:val="28"/>
-            </w:rPr>
-            <w:fldChar w:fldCharType="begin"/>
-          </w:r>
-          <w:r>
-            <w:rPr>
-              <w:rFonts w:ascii="Montserrat" w:hAnsi="Montserrat"/>
-              <w:sz w:val="28"/>
-              <w:szCs w:val="28"/>
-            </w:rPr>
-            <w:instrText xml:space="preserve"> TOC \o "1-3" \h \z \u </w:instrText>
-          </w:r>
-          <w:r>
-            <w:rPr>
-              <w:rFonts w:ascii="Montserrat" w:hAnsi="Montserrat"/>
-              <w:sz w:val="28"/>
-              <w:szCs w:val="28"/>
-            </w:rPr>
-            <w:fldChar w:fldCharType="separate"/>
-          </w:r>
-          <w:hyperlink w:anchor="_Toc90151184" w:history="1">
-            <w:r>
-              <w:rPr>
-                <w:rStyle w:val="Hyperlink"/>
-                <w:rFonts w:ascii="Montserrat" w:hAnsi="Montserrat"/>
-                <w:noProof/>
-                <w:sz w:val="24"/>
-                <w:szCs w:val="24"/>
-              </w:rPr>
-              <w:t>Task Sheet</w:t>
-            </w:r>
-            <w:r>
-              <w:rPr>
-                <w:rFonts w:ascii="Montserrat" w:hAnsi="Montserrat"/>
-                <w:noProof/>
-                <w:webHidden/>
-                <w:sz w:val="24"/>
-                <w:szCs w:val="24"/>
-              </w:rPr>
-              <w:tab/>
-            </w:r>
-            <w:r>
-              <w:rPr>
-                <w:rStyle w:val="Hyperlink"/>
-                <w:rFonts w:ascii="Montserrat" w:hAnsi="Montserrat"/>
-                <w:noProof/>
-                <w:sz w:val="24"/>
-                <w:szCs w:val="24"/>
-                <w:rtl/>
-              </w:rPr>
-              <w:fldChar w:fldCharType="begin"/>
-            </w:r>
-            <w:r>
-              <w:rPr>
-                <w:rFonts w:ascii="Montserrat" w:hAnsi="Montserrat"/>
-                <w:noProof/>
-                <w:webHidden/>
-                <w:sz w:val="24"/>
-                <w:szCs w:val="24"/>
-              </w:rPr>
-              <w:instrText xml:space="preserve"> PAGEREF _Toc90151184 \h </w:instrText>
-            </w:r>
-            <w:r>
-              <w:rPr>
-                <w:rStyle w:val="Hyperlink"/>
-                <w:rFonts w:ascii="Montserrat" w:hAnsi="Montserrat"/>
-                <w:noProof/>
-                <w:sz w:val="24"/>
-                <w:szCs w:val="24"/>
-                <w:rtl/>
-              </w:rPr>
-            </w:r>
-            <w:r>
-              <w:rPr>
-                <w:rStyle w:val="Hyperlink"/>
-                <w:rFonts w:ascii="Montserrat" w:hAnsi="Montserrat"/>
-                <w:noProof/>
-                <w:sz w:val="24"/>
-                <w:szCs w:val="24"/>
-                <w:rtl/>
-              </w:rPr>
-              <w:fldChar w:fldCharType="separate"/>
-            </w:r>
-            <w:r>
-              <w:rPr>
-                <w:rFonts w:ascii="Montserrat" w:hAnsi="Montserrat"/>
-                <w:noProof/>
-                <w:webHidden/>
-                <w:sz w:val="24"/>
-                <w:szCs w:val="24"/>
-              </w:rPr>
-              <w:t>2</w:t>
-            </w:r>
-            <w:r>
-              <w:rPr>
-                <w:rStyle w:val="Hyperlink"/>
-                <w:rFonts w:ascii="Montserrat" w:hAnsi="Montserrat"/>
-                <w:noProof/>
-                <w:sz w:val="24"/>
-                <w:szCs w:val="24"/>
-                <w:rtl/>
-              </w:rPr>
-              <w:fldChar w:fldCharType="end"/>
-            </w:r>
-          </w:hyperlink>
-        </w:p>
-        <w:p>
-          <w:pPr>
-            <w:pStyle w:val="TOC1"/>
-            <w:tabs>
-              <w:tab w:val="right" w:leader="dot" w:pos="9350"/>
-            </w:tabs>
-            <w:rPr>
-              <w:rFonts w:ascii="Montserrat" w:eastAsiaTheme="minorEastAsia" w:hAnsi="Montserrat"/>
-              <w:noProof/>
-              <w:sz w:val="24"/>
-              <w:szCs w:val="24"/>
-            </w:rPr>
-          </w:pPr>
-          <w:hyperlink w:anchor="_Toc90151185" w:history="1">
-            <w:r>
-              <w:rPr>
-                <w:rStyle w:val="Hyperlink"/>
-                <w:rFonts w:ascii="Montserrat" w:hAnsi="Montserrat"/>
-                <w:noProof/>
-                <w:sz w:val="24"/>
-                <w:szCs w:val="24"/>
-              </w:rPr>
-              <w:t>Motivation</w:t>
-            </w:r>
-            <w:r>
-              <w:rPr>
-                <w:rFonts w:ascii="Montserrat" w:hAnsi="Montserrat"/>
-                <w:noProof/>
-                <w:webHidden/>
-                <w:sz w:val="24"/>
-                <w:szCs w:val="24"/>
-              </w:rPr>
-              <w:tab/>
-            </w:r>
-            <w:r>
-              <w:rPr>
-                <w:rStyle w:val="Hyperlink"/>
-                <w:rFonts w:ascii="Montserrat" w:hAnsi="Montserrat"/>
-                <w:noProof/>
-                <w:sz w:val="24"/>
-                <w:szCs w:val="24"/>
-                <w:rtl/>
-              </w:rPr>
-              <w:fldChar w:fldCharType="begin"/>
-            </w:r>
-            <w:r>
-              <w:rPr>
-                <w:rFonts w:ascii="Montserrat" w:hAnsi="Montserrat"/>
-                <w:noProof/>
-                <w:webHidden/>
-                <w:sz w:val="24"/>
-                <w:szCs w:val="24"/>
-              </w:rPr>
-              <w:instrText xml:space="preserve"> PAGEREF _Toc90151185 \h </w:instrText>
-            </w:r>
-            <w:r>
-              <w:rPr>
-                <w:rStyle w:val="Hyperlink"/>
-                <w:rFonts w:ascii="Montserrat" w:hAnsi="Montserrat"/>
-                <w:noProof/>
-                <w:sz w:val="24"/>
-                <w:szCs w:val="24"/>
-                <w:rtl/>
-              </w:rPr>
-            </w:r>
-            <w:r>
-              <w:rPr>
-                <w:rStyle w:val="Hyperlink"/>
-                <w:rFonts w:ascii="Montserrat" w:hAnsi="Montserrat"/>
-                <w:noProof/>
-                <w:sz w:val="24"/>
-                <w:szCs w:val="24"/>
-                <w:rtl/>
-              </w:rPr>
-              <w:fldChar w:fldCharType="separate"/>
-            </w:r>
-            <w:r>
-              <w:rPr>
-                <w:rFonts w:ascii="Montserrat" w:hAnsi="Montserrat"/>
-                <w:noProof/>
-                <w:webHidden/>
-                <w:sz w:val="24"/>
-                <w:szCs w:val="24"/>
-              </w:rPr>
-              <w:t>3</w:t>
-            </w:r>
-            <w:r>
-              <w:rPr>
-                <w:rStyle w:val="Hyperlink"/>
-                <w:rFonts w:ascii="Montserrat" w:hAnsi="Montserrat"/>
-                <w:noProof/>
-                <w:sz w:val="24"/>
-                <w:szCs w:val="24"/>
-                <w:rtl/>
-              </w:rPr>
-              <w:fldChar w:fldCharType="end"/>
-            </w:r>
-          </w:hyperlink>
-        </w:p>
-        <w:p>
-          <w:pPr>
-            <w:pStyle w:val="TOC1"/>
-            <w:tabs>
-              <w:tab w:val="right" w:leader="dot" w:pos="9350"/>
-            </w:tabs>
-            <w:rPr>
-              <w:rFonts w:ascii="Montserrat" w:eastAsiaTheme="minorEastAsia" w:hAnsi="Montserrat"/>
-              <w:noProof/>
-              <w:sz w:val="24"/>
-              <w:szCs w:val="24"/>
-            </w:rPr>
-          </w:pPr>
-          <w:hyperlink w:anchor="_Toc90151186" w:history="1">
-            <w:r>
-              <w:rPr>
-                <w:rStyle w:val="Hyperlink"/>
-                <w:rFonts w:ascii="Montserrat" w:hAnsi="Montserrat"/>
-                <w:noProof/>
-                <w:sz w:val="24"/>
-                <w:szCs w:val="24"/>
-              </w:rPr>
-              <w:t>Background</w:t>
-            </w:r>
-            <w:r>
-              <w:rPr>
-                <w:rFonts w:ascii="Montserrat" w:hAnsi="Montserrat"/>
-                <w:noProof/>
-                <w:webHidden/>
-                <w:sz w:val="24"/>
-                <w:szCs w:val="24"/>
-              </w:rPr>
-              <w:tab/>
-            </w:r>
-            <w:r>
-              <w:rPr>
-                <w:rStyle w:val="Hyperlink"/>
-                <w:rFonts w:ascii="Montserrat" w:hAnsi="Montserrat"/>
-                <w:noProof/>
-                <w:sz w:val="24"/>
-                <w:szCs w:val="24"/>
-                <w:rtl/>
-              </w:rPr>
-              <w:fldChar w:fldCharType="begin"/>
-            </w:r>
-            <w:r>
-              <w:rPr>
-                <w:rFonts w:ascii="Montserrat" w:hAnsi="Montserrat"/>
-                <w:noProof/>
-                <w:webHidden/>
-                <w:sz w:val="24"/>
-                <w:szCs w:val="24"/>
-              </w:rPr>
-              <w:instrText xml:space="preserve"> PAGEREF _Toc90151186 \h </w:instrText>
-            </w:r>
-            <w:r>
-              <w:rPr>
-                <w:rStyle w:val="Hyperlink"/>
-                <w:rFonts w:ascii="Montserrat" w:hAnsi="Montserrat"/>
-                <w:noProof/>
-                <w:sz w:val="24"/>
-                <w:szCs w:val="24"/>
-                <w:rtl/>
-              </w:rPr>
-            </w:r>
-            <w:r>
-              <w:rPr>
-                <w:rStyle w:val="Hyperlink"/>
-                <w:rFonts w:ascii="Montserrat" w:hAnsi="Montserrat"/>
-                <w:noProof/>
-                <w:sz w:val="24"/>
-                <w:szCs w:val="24"/>
-                <w:rtl/>
-              </w:rPr>
-              <w:fldChar w:fldCharType="separate"/>
-            </w:r>
-            <w:r>
-              <w:rPr>
-                <w:rFonts w:ascii="Montserrat" w:hAnsi="Montserrat"/>
-                <w:noProof/>
-                <w:webHidden/>
-                <w:sz w:val="24"/>
-                <w:szCs w:val="24"/>
-              </w:rPr>
-              <w:t>4</w:t>
-            </w:r>
-            <w:r>
-              <w:rPr>
-                <w:rStyle w:val="Hyperlink"/>
-                <w:rFonts w:ascii="Montserrat" w:hAnsi="Montserrat"/>
-                <w:noProof/>
-                <w:sz w:val="24"/>
-                <w:szCs w:val="24"/>
-                <w:rtl/>
-              </w:rPr>
-              <w:fldChar w:fldCharType="end"/>
-            </w:r>
-          </w:hyperlink>
-        </w:p>
-        <w:p>
-          <w:pPr>
-            <w:pStyle w:val="TOC2"/>
-            <w:tabs>
-              <w:tab w:val="right" w:leader="dot" w:pos="9350"/>
-            </w:tabs>
-            <w:rPr>
-              <w:rFonts w:ascii="Montserrat" w:hAnsi="Montserrat"/>
-              <w:noProof/>
-              <w:sz w:val="24"/>
-              <w:szCs w:val="24"/>
-            </w:rPr>
-          </w:pPr>
-          <w:hyperlink w:anchor="_Toc90151187" w:history="1">
-            <w:r>
-              <w:rPr>
-                <w:rStyle w:val="Hyperlink"/>
-                <w:rFonts w:ascii="Montserrat" w:hAnsi="Montserrat"/>
-                <w:noProof/>
-                <w:sz w:val="24"/>
-                <w:szCs w:val="24"/>
-              </w:rPr>
-              <w:t>Key features</w:t>
-            </w:r>
-            <w:r>
-              <w:rPr>
-                <w:rFonts w:ascii="Montserrat" w:hAnsi="Montserrat"/>
-                <w:noProof/>
-                <w:webHidden/>
-                <w:sz w:val="24"/>
-                <w:szCs w:val="24"/>
-              </w:rPr>
-              <w:tab/>
-            </w:r>
-            <w:r>
-              <w:rPr>
-                <w:rStyle w:val="Hyperlink"/>
-                <w:rFonts w:ascii="Montserrat" w:hAnsi="Montserrat"/>
-                <w:noProof/>
-                <w:sz w:val="24"/>
-                <w:szCs w:val="24"/>
-                <w:rtl/>
-              </w:rPr>
-              <w:fldChar w:fldCharType="begin"/>
-            </w:r>
-            <w:r>
-              <w:rPr>
-                <w:rFonts w:ascii="Montserrat" w:hAnsi="Montserrat"/>
-                <w:noProof/>
-                <w:webHidden/>
-                <w:sz w:val="24"/>
-                <w:szCs w:val="24"/>
-              </w:rPr>
-              <w:instrText xml:space="preserve"> PAGEREF _Toc90151187 \h </w:instrText>
-            </w:r>
-            <w:r>
-              <w:rPr>
-                <w:rStyle w:val="Hyperlink"/>
-                <w:rFonts w:ascii="Montserrat" w:hAnsi="Montserrat"/>
-                <w:noProof/>
-                <w:sz w:val="24"/>
-                <w:szCs w:val="24"/>
-                <w:rtl/>
-              </w:rPr>
-            </w:r>
-            <w:r>
-              <w:rPr>
-                <w:rStyle w:val="Hyperlink"/>
-                <w:rFonts w:ascii="Montserrat" w:hAnsi="Montserrat"/>
-                <w:noProof/>
-                <w:sz w:val="24"/>
-                <w:szCs w:val="24"/>
-                <w:rtl/>
-              </w:rPr>
-              <w:fldChar w:fldCharType="separate"/>
-            </w:r>
-            <w:r>
-              <w:rPr>
-                <w:rFonts w:ascii="Montserrat" w:hAnsi="Montserrat"/>
-                <w:noProof/>
-                <w:webHidden/>
-                <w:sz w:val="24"/>
-                <w:szCs w:val="24"/>
-              </w:rPr>
-              <w:t>5</w:t>
-            </w:r>
-            <w:r>
-              <w:rPr>
-                <w:rStyle w:val="Hyperlink"/>
-                <w:rFonts w:ascii="Montserrat" w:hAnsi="Montserrat"/>
-                <w:noProof/>
-                <w:sz w:val="24"/>
-                <w:szCs w:val="24"/>
-                <w:rtl/>
-              </w:rPr>
-              <w:fldChar w:fldCharType="end"/>
-            </w:r>
-          </w:hyperlink>
-        </w:p>
-        <w:p>
-          <w:pPr>
-            <w:pStyle w:val="TOC1"/>
-            <w:tabs>
-              <w:tab w:val="right" w:leader="dot" w:pos="9350"/>
-            </w:tabs>
-            <w:rPr>
-              <w:rFonts w:ascii="Montserrat" w:eastAsiaTheme="minorEastAsia" w:hAnsi="Montserrat"/>
-              <w:noProof/>
-              <w:sz w:val="24"/>
-              <w:szCs w:val="24"/>
-            </w:rPr>
-          </w:pPr>
-          <w:hyperlink w:anchor="_Toc90151188" w:history="1">
-            <w:r>
-              <w:rPr>
-                <w:rStyle w:val="Hyperlink"/>
-                <w:rFonts w:ascii="Montserrat" w:hAnsi="Montserrat"/>
-                <w:noProof/>
-                <w:sz w:val="24"/>
-                <w:szCs w:val="24"/>
-              </w:rPr>
-              <w:t>References</w:t>
-            </w:r>
-            <w:r>
-              <w:rPr>
-                <w:rFonts w:ascii="Montserrat" w:hAnsi="Montserrat"/>
-                <w:noProof/>
-                <w:webHidden/>
-                <w:sz w:val="24"/>
-                <w:szCs w:val="24"/>
-              </w:rPr>
-              <w:tab/>
-            </w:r>
-            <w:r>
-              <w:rPr>
-                <w:rStyle w:val="Hyperlink"/>
-                <w:rFonts w:ascii="Montserrat" w:hAnsi="Montserrat"/>
-                <w:noProof/>
-                <w:sz w:val="24"/>
-                <w:szCs w:val="24"/>
-                <w:rtl/>
-              </w:rPr>
-              <w:fldChar w:fldCharType="begin"/>
-            </w:r>
-            <w:r>
-              <w:rPr>
-                <w:rFonts w:ascii="Montserrat" w:hAnsi="Montserrat"/>
-                <w:noProof/>
-                <w:webHidden/>
-                <w:sz w:val="24"/>
-                <w:szCs w:val="24"/>
-              </w:rPr>
-              <w:instrText xml:space="preserve"> PAGEREF _Toc90151188 \h </w:instrText>
-            </w:r>
-            <w:r>
-              <w:rPr>
-                <w:rStyle w:val="Hyperlink"/>
-                <w:rFonts w:ascii="Montserrat" w:hAnsi="Montserrat"/>
-                <w:noProof/>
-                <w:sz w:val="24"/>
-                <w:szCs w:val="24"/>
-                <w:rtl/>
-              </w:rPr>
-            </w:r>
-            <w:r>
-              <w:rPr>
-                <w:rStyle w:val="Hyperlink"/>
-                <w:rFonts w:ascii="Montserrat" w:hAnsi="Montserrat"/>
-                <w:noProof/>
-                <w:sz w:val="24"/>
-                <w:szCs w:val="24"/>
-                <w:rtl/>
-              </w:rPr>
-              <w:fldChar w:fldCharType="separate"/>
-            </w:r>
-            <w:r>
-              <w:rPr>
-                <w:rFonts w:ascii="Montserrat" w:hAnsi="Montserrat"/>
-                <w:noProof/>
-                <w:webHidden/>
-                <w:sz w:val="24"/>
-                <w:szCs w:val="24"/>
-              </w:rPr>
-              <w:t>7</w:t>
-            </w:r>
-            <w:r>
-              <w:rPr>
-                <w:rStyle w:val="Hyperlink"/>
-                <w:rFonts w:ascii="Montserrat" w:hAnsi="Montserrat"/>
-                <w:noProof/>
-                <w:sz w:val="24"/>
-                <w:szCs w:val="24"/>
-                <w:rtl/>
-              </w:rPr>
-              <w:fldChar w:fldCharType="end"/>
-            </w:r>
-          </w:hyperlink>
-        </w:p>
-        <w:p>
-          <w:pPr>
-            <w:rPr>
-              <w:sz w:val="36"/>
-              <w:szCs w:val="36"/>
-            </w:rPr>
-          </w:pPr>
-          <w:r>
-            <w:rPr>
-              <w:rFonts w:ascii="Montserrat" w:hAnsi="Montserrat"/>
-              <w:b/>
-              <w:bCs/>
-              <w:noProof/>
-              <w:sz w:val="28"/>
-              <w:szCs w:val="28"/>
-            </w:rPr>
-            <w:fldChar w:fldCharType="end"/>
-          </w:r>
-        </w:p>
-      </w:sdtContent>
-    </w:sdt>
+        <w:t>Productivity</w:t>
+      </w:r>
+      <w:r>
+        <w:rPr>
+          <w:rFonts w:ascii="Montserrat" w:hAnsi="Montserrat"/>
+          <w:b/>
+          <w:bCs/>
+          <w:sz w:val="26"/>
+          <w:szCs w:val="26"/>
+        </w:rPr>
+        <w:t xml:space="preserve">: </w:t>
+      </w:r>
+      <w:r>
+        <w:rPr>
+          <w:rFonts w:ascii="Montserrat" w:hAnsi="Montserrat"/>
+          <w:sz w:val="26"/>
+          <w:szCs w:val="26"/>
+        </w:rPr>
+        <w:t>one of the most important features of a solar</w:t>
+      </w:r>
+      <w:r>
+        <w:rPr>
+          <w:rFonts w:ascii="Montserrat" w:hAnsi="Montserrat"/>
+          <w:sz w:val="26"/>
+          <w:szCs w:val="26"/>
+        </w:rPr>
+        <w:t xml:space="preserve"> </w:t>
+      </w:r>
+      <w:r>
+        <w:rPr>
+          <w:rFonts w:ascii="Montserrat" w:hAnsi="Montserrat"/>
+          <w:sz w:val="26"/>
+          <w:szCs w:val="26"/>
+        </w:rPr>
+        <w:t>bank is that as long as there is sunlight, even the slightest amount (a cloudy day for example), it will be able to produce power. The power that it drew during the presence of sunlight is saved for later use if a device is not connected to it</w:t>
+      </w:r>
+      <w:r>
+        <w:rPr>
+          <w:rFonts w:ascii="Montserrat" w:hAnsi="Montserrat"/>
+          <w:sz w:val="26"/>
+          <w:szCs w:val="26"/>
+        </w:rPr>
+        <w:t>.</w:t>
+      </w:r>
+    </w:p>
     <w:p>
       <w:pPr>
         <w:rPr>
@@ -14802,7 +14878,7 @@
         <w:br w:type="page"/>
       </w:r>
     </w:p>
-    <w:bookmarkStart w:id="4" w:name="_Toc90151188" w:displacedByCustomXml="next"/>
+    <w:bookmarkStart w:id="4" w:name="_Toc90212643" w:displacedByCustomXml="next"/>
     <w:sdt>
       <w:sdtPr>
         <w:rPr>
@@ -16159,7 +16235,6 @@
   <w:style w:type="character" w:default="1" w:styleId="DefaultParagraphFont">
     <w:name w:val="Default Paragraph Font"/>
     <w:uiPriority w:val="1"/>
-    <w:semiHidden/>
     <w:unhideWhenUsed/>
   </w:style>
   <w:style w:type="table" w:default="1" w:styleId="TableNormal">

</xml_diff>

<commit_message>
🤍motivation & backgrounds final edits
</commit_message>
<xml_diff>
--- a/physics-project-sec6-power-bank.docx
+++ b/physics-project-sec6-power-bank.docx
@@ -13883,10 +13883,6 @@
           <w:p>
             <w:pPr>
               <w:pStyle w:val="ListParagraph"/>
-              <w:numPr>
-                <w:ilvl w:val="0"/>
-                <w:numId w:val="2"/>
-              </w:numPr>
               <w:spacing w:before="360" w:after="100" w:afterAutospacing="1"/>
               <w:rPr>
                 <w:rFonts w:ascii="Montserrat" w:hAnsi="Montserrat"/>
@@ -13895,24 +13891,6 @@
                 <w:szCs w:val="24"/>
               </w:rPr>
             </w:pPr>
-            <w:r>
-              <w:rPr>
-                <w:rFonts w:ascii="Montserrat" w:hAnsi="Montserrat"/>
-                <w:color w:val="000000" w:themeColor="text1"/>
-                <w:sz w:val="24"/>
-                <w:szCs w:val="24"/>
-              </w:rPr>
-              <w:t xml:space="preserve">Background </w:t>
-            </w:r>
-            <w:r>
-              <w:rPr>
-                <w:rFonts w:ascii="Montserrat" w:hAnsi="Montserrat"/>
-                <w:color w:val="000000" w:themeColor="text1"/>
-                <w:sz w:val="24"/>
-                <w:szCs w:val="24"/>
-              </w:rPr>
-              <w:t>(research)</w:t>
-            </w:r>
           </w:p>
         </w:tc>
       </w:tr>
@@ -13946,15 +13924,7 @@
           <w:sz w:val="26"/>
           <w:szCs w:val="26"/>
         </w:rPr>
-        <w:t>Using electronics today is so much a part of our daily lives, it has become difficult for us to do work without using electronic devices, and as batteries lose their charge quickly, dealing with an empty battery in the middle of a long trip can be a frustrating experience. That's why it's convenient to carry around a power bank, “Solar-powered” ones specifically, as they provide a clean, eco-friendly source of energy and less wastes along with a pure DC current which is good for the battery life. Solar power banks can be either stationary or portable, with the latter being the focus of our project, since portable banks eliminate the problem of unavailability of outlets and allow the user to move around while charging their phone with an unlimited power supply. Anyone can benefit from solar power banks, from students using their phones for studying to construction engineers, travelers and hikers spending their whole day outdoors</w:t>
-      </w:r>
-      <w:r>
-        <w:rPr>
-          <w:rFonts w:ascii="Montserrat" w:hAnsi="Montserrat"/>
-          <w:sz w:val="26"/>
-          <w:szCs w:val="26"/>
-        </w:rPr>
-        <w:t>.</w:t>
+        <w:t>Using electronics today is so much a part of our daily lives, it has become difficult for us to do work without using electronic devices, and as batteries lose their charge quickly, dealing with an empty battery in the middle of a long trip can be a frustrating experience. That's why it's convenient to carry around power banks, “Solar-powered” ones specifically, as they provide a clean, eco-friendly source of energy and less waste along with a pure DC current which is good for the battery life. Solar power banks can be either stationary or portable, with the latter being the focus of our project, since portable banks eliminate the problem of unavailability of outlets and allow the user to move around while charging their phone with an unlimited power supply. Anyone can benefit from solar power banks, from students using their phones for studying to construction engineers, travelers and hikers spending their whole day outdoors.</w:t>
       </w:r>
       <w:sdt>
         <w:sdtPr>
@@ -14004,7 +13974,17 @@
               <w:sz w:val="26"/>
               <w:szCs w:val="26"/>
             </w:rPr>
-            <w:t xml:space="preserve"> (1)</w:t>
+            <w:t xml:space="preserve"> </w:t>
+          </w:r>
+          <w:r>
+            <w:rPr>
+              <w:rFonts w:ascii="Montserrat" w:hAnsi="Montserrat"/>
+              <w:noProof/>
+              <w:color w:val="606EF6"/>
+              <w:sz w:val="26"/>
+              <w:szCs w:val="26"/>
+            </w:rPr>
+            <w:t>(1)</w:t>
           </w:r>
           <w:r>
             <w:rPr>
@@ -14062,7 +14042,7 @@
           <w:sz w:val="26"/>
           <w:szCs w:val="26"/>
         </w:rPr>
-        <w:t xml:space="preserve">A solar power bank is an energy-storing device that collects and stores the energy of the sun and uses that energy to power and charge electronic gadgets. It contains a Solar panel placed on the surface of the bank body to be in direct contact with sunlight. A solar panel is created by combining photovoltaic cells made out of a semiconducting material (silicone being the most commonly used. When the sun shines over the cells, an electric field is created, thus converting sunlight hitting it into electricity. Solar panels produce around 250-400 </w:t>
+        <w:t>solar power bank is an energy-storing device that collects and stores the energy of the sun and uses that energy to power and charge electronic gadgets. It contains a Solar panel placed on the surface of the bank body to be in direct contact with sunlight. A solar panel is created by combining photovoltaic cells made out of a semiconducting material (silicone being the most commonly used</w:t>
       </w:r>
       <w:r>
         <w:rPr>
@@ -14070,7 +14050,7 @@
           <w:sz w:val="26"/>
           <w:szCs w:val="26"/>
         </w:rPr>
-        <w:t>watts. Power</w:t>
+        <w:t>)</w:t>
       </w:r>
       <w:r>
         <w:rPr>
@@ -14078,31 +14058,7 @@
           <w:sz w:val="26"/>
           <w:szCs w:val="26"/>
         </w:rPr>
-        <w:t xml:space="preserve"> would then be transmitted to the bank’s rechargeable battery from a cable connected from the panel to a step-up booster USB connected to the battery. Both The battery and step-up booster are Lithium Ion (Li-ion</w:t>
-      </w:r>
-      <w:r>
-        <w:rPr>
-          <w:rFonts w:ascii="Montserrat" w:hAnsi="Montserrat"/>
-          <w:sz w:val="26"/>
-          <w:szCs w:val="26"/>
-        </w:rPr>
-        <w:t>). When</w:t>
-      </w:r>
-      <w:r>
-        <w:rPr>
-          <w:rFonts w:ascii="Montserrat" w:hAnsi="Montserrat"/>
-          <w:sz w:val="26"/>
-          <w:szCs w:val="26"/>
-        </w:rPr>
-        <w:t xml:space="preserve"> an electronic device is then connected to one of the USB ports present on the power bank board, power then flows from the battery to the device. In other words, the device is being </w:t>
-      </w:r>
-      <w:r>
-        <w:rPr>
-          <w:rFonts w:ascii="Montserrat" w:hAnsi="Montserrat"/>
-          <w:sz w:val="26"/>
-          <w:szCs w:val="26"/>
-        </w:rPr>
-        <w:t>charged.</w:t>
+        <w:t>. When the sun shines over the cells, an electric field is created, thus converting sunlight hitting it into electricity. Solar panels produce around 250-400 watts. Power would then be transmitted to the bank’s rechargeable battery through a step-up booster USB connected to the battery. Both The battery and step-up booster are Lithium Ion (Li-ion). When an electronic device is then connected to one of the USB ports present on the power bank board, power then flows from the battery to the device. In other words, the device is being charged.</w:t>
       </w:r>
       <w:sdt>
         <w:sdtPr>
@@ -14152,7 +14108,17 @@
               <w:sz w:val="26"/>
               <w:szCs w:val="26"/>
             </w:rPr>
-            <w:t xml:space="preserve"> (2)</w:t>
+            <w:t xml:space="preserve"> </w:t>
+          </w:r>
+          <w:r>
+            <w:rPr>
+              <w:rFonts w:ascii="Montserrat" w:hAnsi="Montserrat"/>
+              <w:noProof/>
+              <w:color w:val="606EF6"/>
+              <w:sz w:val="26"/>
+              <w:szCs w:val="26"/>
+            </w:rPr>
+            <w:t>(2)</w:t>
           </w:r>
           <w:r>
             <w:rPr>
@@ -14213,7 +14179,17 @@
               <w:sz w:val="26"/>
               <w:szCs w:val="26"/>
             </w:rPr>
-            <w:t xml:space="preserve"> (3)</w:t>
+            <w:t xml:space="preserve"> </w:t>
+          </w:r>
+          <w:r>
+            <w:rPr>
+              <w:rFonts w:ascii="Montserrat" w:hAnsi="Montserrat"/>
+              <w:noProof/>
+              <w:color w:val="606EF6"/>
+              <w:sz w:val="26"/>
+              <w:szCs w:val="26"/>
+            </w:rPr>
+            <w:t>(3)</w:t>
           </w:r>
           <w:r>
             <w:rPr>
@@ -14475,7 +14451,87 @@
               <w:sz w:val="26"/>
               <w:szCs w:val="26"/>
             </w:rPr>
-            <w:t xml:space="preserve"> (4)</w:t>
+            <w:t xml:space="preserve"> </w:t>
+          </w:r>
+          <w:r>
+            <w:rPr>
+              <w:rFonts w:ascii="Montserrat" w:hAnsi="Montserrat"/>
+              <w:noProof/>
+              <w:color w:val="606EF6"/>
+              <w:sz w:val="26"/>
+              <w:szCs w:val="26"/>
+            </w:rPr>
+            <w:t>(4)</w:t>
+          </w:r>
+          <w:r>
+            <w:rPr>
+              <w:rFonts w:ascii="Montserrat" w:hAnsi="Montserrat"/>
+              <w:color w:val="606EF6"/>
+              <w:sz w:val="26"/>
+              <w:szCs w:val="26"/>
+            </w:rPr>
+            <w:fldChar w:fldCharType="end"/>
+          </w:r>
+        </w:sdtContent>
+      </w:sdt>
+      <w:sdt>
+        <w:sdtPr>
+          <w:rPr>
+            <w:rFonts w:ascii="Montserrat" w:hAnsi="Montserrat"/>
+            <w:color w:val="606EF6"/>
+            <w:sz w:val="26"/>
+            <w:szCs w:val="26"/>
+          </w:rPr>
+          <w:id w:val="-91630660"/>
+          <w:citation/>
+        </w:sdtPr>
+        <w:sdtContent>
+          <w:r>
+            <w:rPr>
+              <w:rFonts w:ascii="Montserrat" w:hAnsi="Montserrat"/>
+              <w:color w:val="606EF6"/>
+              <w:sz w:val="26"/>
+              <w:szCs w:val="26"/>
+            </w:rPr>
+            <w:fldChar w:fldCharType="begin"/>
+          </w:r>
+          <w:r>
+            <w:rPr>
+              <w:rFonts w:ascii="Montserrat" w:hAnsi="Montserrat"/>
+              <w:color w:val="606EF6"/>
+              <w:sz w:val="26"/>
+              <w:szCs w:val="26"/>
+            </w:rPr>
+            <w:instrText xml:space="preserve"> CITATION htt4 \l 1033 </w:instrText>
+          </w:r>
+          <w:r>
+            <w:rPr>
+              <w:rFonts w:ascii="Montserrat" w:hAnsi="Montserrat"/>
+              <w:color w:val="606EF6"/>
+              <w:sz w:val="26"/>
+              <w:szCs w:val="26"/>
+            </w:rPr>
+            <w:fldChar w:fldCharType="separate"/>
+          </w:r>
+          <w:r>
+            <w:rPr>
+              <w:rFonts w:ascii="Montserrat" w:hAnsi="Montserrat"/>
+              <w:noProof/>
+              <w:color w:val="606EF6"/>
+              <w:sz w:val="26"/>
+              <w:szCs w:val="26"/>
+            </w:rPr>
+            <w:t xml:space="preserve"> </w:t>
+          </w:r>
+          <w:r>
+            <w:rPr>
+              <w:rFonts w:ascii="Montserrat" w:hAnsi="Montserrat"/>
+              <w:noProof/>
+              <w:color w:val="606EF6"/>
+              <w:sz w:val="26"/>
+              <w:szCs w:val="26"/>
+            </w:rPr>
+            <w:t>(5)</w:t>
           </w:r>
           <w:r>
             <w:rPr>
@@ -14561,7 +14617,7 @@
           <w:sz w:val="26"/>
           <w:szCs w:val="26"/>
         </w:rPr>
-        <w:t xml:space="preserve"> There</w:t>
+        <w:t xml:space="preserve"> </w:t>
       </w:r>
       <w:r>
         <w:rPr>
@@ -14569,11 +14625,12 @@
           <w:sz w:val="26"/>
           <w:szCs w:val="26"/>
         </w:rPr>
-        <w:t xml:space="preserve"> are different factors that determine the charging duration of a solar power bank, of which are: The capacity of the solar power bank, weather conditions and the brand or model being used. Assuming that the power bank is operating in ideal conditions, it would take it about 25-30 hours to be fully charged via solar energy, which is a pretty long time to fully charge a power bank compared to using normal charging methods (around 5-6 hours). We can however try to speed up the charging process by adding more panels</w:t>
+        <w:t>There are different factors that determine the charging duration of a solar power bank, which are: The capacity of the solar power bank, weather conditions and the brand or model of the bank. Assuming that the power bank is operating in ideal conditions, it would take it about 25-30 hours to be fully charged via solar energy, which is a pretty long time to fully charge a power bank compared to using normal charging methods (around 5-6 hours). We can however try to speed up the charging process by adding more panels</w:t>
       </w:r>
       <w:r>
         <w:rPr>
           <w:rFonts w:ascii="Montserrat" w:hAnsi="Montserrat"/>
+          <w:color w:val="606EF6"/>
           <w:sz w:val="26"/>
           <w:szCs w:val="26"/>
         </w:rPr>
@@ -14587,10 +14644,9 @@
             <w:sz w:val="26"/>
             <w:szCs w:val="26"/>
           </w:rPr>
-          <w:id w:val="-1252652596"/>
+          <w:id w:val="79184147"/>
           <w:citation/>
         </w:sdtPr>
-        <w:sdtEndPr/>
         <w:sdtContent>
           <w:r>
             <w:rPr>
@@ -14608,7 +14664,7 @@
               <w:sz w:val="26"/>
               <w:szCs w:val="26"/>
             </w:rPr>
-            <w:instrText xml:space="preserve"> CITATION htt4 \l 1033 </w:instrText>
+            <w:instrText xml:space="preserve"> CITATION httpsecavocombestsolarpowerbanks \l 1033 </w:instrText>
           </w:r>
           <w:r>
             <w:rPr>
@@ -14627,7 +14683,17 @@
               <w:sz w:val="26"/>
               <w:szCs w:val="26"/>
             </w:rPr>
-            <w:t xml:space="preserve"> (5)</w:t>
+            <w:t xml:space="preserve"> </w:t>
+          </w:r>
+          <w:r>
+            <w:rPr>
+              <w:rFonts w:ascii="Montserrat" w:hAnsi="Montserrat"/>
+              <w:noProof/>
+              <w:color w:val="606EF6"/>
+              <w:sz w:val="26"/>
+              <w:szCs w:val="26"/>
+            </w:rPr>
+            <w:t>(6)</w:t>
           </w:r>
           <w:r>
             <w:rPr>
@@ -14701,7 +14767,7 @@
           <w:sz w:val="26"/>
           <w:szCs w:val="26"/>
         </w:rPr>
-        <w:t>), Depending on manufacturing techniques and the brand being used, Most portable solar power banks can’t be used for high-power and output less power than stationary ones, which is understandable due to its portability being a good enough compensation, and it should be taken into consideration that the user would still be able to use it adequately, charging two or more devices full</w:t>
+        <w:t>), Depending on manufacturing techniques and the brand being used. Most portable solar power banks output less power than stationary ones, which is understandable due to their portability being a good enough compensation, and it should be taken into consideration that the user would still be able to use them adequately, charging two or more devices full</w:t>
       </w:r>
       <w:r>
         <w:rPr>
@@ -14759,7 +14825,17 @@
               <w:sz w:val="26"/>
               <w:szCs w:val="26"/>
             </w:rPr>
-            <w:t xml:space="preserve"> (2)</w:t>
+            <w:t xml:space="preserve"> </w:t>
+          </w:r>
+          <w:r>
+            <w:rPr>
+              <w:rFonts w:ascii="Montserrat" w:hAnsi="Montserrat"/>
+              <w:noProof/>
+              <w:color w:val="606EF6"/>
+              <w:sz w:val="26"/>
+              <w:szCs w:val="26"/>
+            </w:rPr>
+            <w:t>(2)</w:t>
           </w:r>
           <w:r>
             <w:rPr>
@@ -14834,23 +14910,7 @@
           <w:sz w:val="26"/>
           <w:szCs w:val="26"/>
         </w:rPr>
-        <w:t>one of the most important features of a solar</w:t>
-      </w:r>
-      <w:r>
-        <w:rPr>
-          <w:rFonts w:ascii="Montserrat" w:hAnsi="Montserrat"/>
-          <w:sz w:val="26"/>
-          <w:szCs w:val="26"/>
-        </w:rPr>
-        <w:t xml:space="preserve"> </w:t>
-      </w:r>
-      <w:r>
-        <w:rPr>
-          <w:rFonts w:ascii="Montserrat" w:hAnsi="Montserrat"/>
-          <w:sz w:val="26"/>
-          <w:szCs w:val="26"/>
-        </w:rPr>
-        <w:t>bank is that as long as there is sunlight, even the slightest amount (a cloudy day for example), it will be able to produce power. The power that it drew during the presence of sunlight is saved for later use if a device is not connected to it</w:t>
+        <w:t>one of the most important features of a solar bank is that as long as there is sunlight, even the slightest amount (in a cloudy day for example), it will be able to produce power. The power that it drew during the presence of sunlight is saved for later use if a device is not connected to it</w:t>
       </w:r>
       <w:r>
         <w:rPr>
@@ -14924,72 +14984,78 @@
             <w:p>
               <w:pPr>
                 <w:pStyle w:val="Bibliography"/>
+                <w:spacing w:before="240"/>
                 <w:rPr>
+                  <w:rFonts w:ascii="Montserrat" w:hAnsi="Montserrat"/>
                   <w:b/>
                   <w:bCs/>
                   <w:noProof/>
-                  <w:sz w:val="28"/>
-                  <w:szCs w:val="28"/>
+                  <w:sz w:val="20"/>
+                  <w:szCs w:val="20"/>
                 </w:rPr>
               </w:pPr>
               <w:r>
                 <w:rPr>
-                  <w:sz w:val="24"/>
-                  <w:szCs w:val="24"/>
+                  <w:rFonts w:ascii="Montserrat" w:hAnsi="Montserrat"/>
+                  <w:b/>
+                  <w:bCs/>
+                  <w:sz w:val="20"/>
+                  <w:szCs w:val="20"/>
                 </w:rPr>
                 <w:fldChar w:fldCharType="begin"/>
               </w:r>
               <w:r>
                 <w:rPr>
-                  <w:sz w:val="24"/>
-                  <w:szCs w:val="24"/>
+                  <w:rFonts w:ascii="Montserrat" w:hAnsi="Montserrat"/>
+                  <w:b/>
+                  <w:bCs/>
+                  <w:sz w:val="20"/>
+                  <w:szCs w:val="20"/>
                 </w:rPr>
                 <w:instrText xml:space="preserve"> BIBLIOGRAPHY </w:instrText>
               </w:r>
               <w:r>
                 <w:rPr>
-                  <w:sz w:val="24"/>
-                  <w:szCs w:val="24"/>
+                  <w:rFonts w:ascii="Montserrat" w:hAnsi="Montserrat"/>
+                  <w:b/>
+                  <w:bCs/>
+                  <w:sz w:val="20"/>
+                  <w:szCs w:val="20"/>
                 </w:rPr>
                 <w:fldChar w:fldCharType="separate"/>
               </w:r>
               <w:r>
                 <w:rPr>
-                  <w:noProof/>
-                  <w:sz w:val="24"/>
-                  <w:szCs w:val="24"/>
-                </w:rPr>
-                <w:t xml:space="preserve">1. </w:t>
-              </w:r>
-              <w:r>
-                <w:rPr>
+                  <w:rFonts w:ascii="Montserrat" w:hAnsi="Montserrat"/>
                   <w:b/>
                   <w:bCs/>
                   <w:noProof/>
-                  <w:sz w:val="24"/>
-                  <w:szCs w:val="24"/>
+                  <w:sz w:val="20"/>
+                  <w:szCs w:val="20"/>
                 </w:rPr>
-                <w:t>[Online] https://solaric.com.ph/blog/why-get-solar-powerbank/.</w:t>
+                <w:t>1. [Online] https://solaric.com.ph/blog/why-get-solar-powerbank/.</w:t>
               </w:r>
             </w:p>
             <w:p>
               <w:pPr>
                 <w:pStyle w:val="Bibliography"/>
                 <w:rPr>
+                  <w:rFonts w:ascii="Montserrat" w:hAnsi="Montserrat"/>
                   <w:b/>
                   <w:bCs/>
                   <w:noProof/>
-                  <w:sz w:val="24"/>
-                  <w:szCs w:val="24"/>
+                  <w:sz w:val="20"/>
+                  <w:szCs w:val="20"/>
                 </w:rPr>
               </w:pPr>
               <w:r>
                 <w:rPr>
+                  <w:rFonts w:ascii="Montserrat" w:hAnsi="Montserrat"/>
                   <w:b/>
                   <w:bCs/>
                   <w:noProof/>
-                  <w:sz w:val="24"/>
-                  <w:szCs w:val="24"/>
+                  <w:sz w:val="20"/>
+                  <w:szCs w:val="20"/>
                 </w:rPr>
                 <w:t>2. [Online] https://www.ecomena.org/what-is-a-solar-power-bank/.</w:t>
               </w:r>
@@ -14998,20 +15064,22 @@
               <w:pPr>
                 <w:pStyle w:val="Bibliography"/>
                 <w:rPr>
+                  <w:rFonts w:ascii="Montserrat" w:hAnsi="Montserrat"/>
                   <w:b/>
                   <w:bCs/>
                   <w:noProof/>
-                  <w:sz w:val="24"/>
-                  <w:szCs w:val="24"/>
+                  <w:sz w:val="20"/>
+                  <w:szCs w:val="20"/>
                 </w:rPr>
               </w:pPr>
               <w:r>
                 <w:rPr>
+                  <w:rFonts w:ascii="Montserrat" w:hAnsi="Montserrat"/>
                   <w:b/>
                   <w:bCs/>
                   <w:noProof/>
-                  <w:sz w:val="24"/>
-                  <w:szCs w:val="24"/>
+                  <w:sz w:val="20"/>
+                  <w:szCs w:val="20"/>
                 </w:rPr>
                 <w:t>3. [Online] https://www.greenmatch.co.uk/blog/2014/08/what-are-pv-panels.</w:t>
               </w:r>
@@ -15020,20 +15088,22 @@
               <w:pPr>
                 <w:pStyle w:val="Bibliography"/>
                 <w:rPr>
+                  <w:rFonts w:ascii="Montserrat" w:hAnsi="Montserrat"/>
                   <w:b/>
                   <w:bCs/>
                   <w:noProof/>
-                  <w:sz w:val="24"/>
-                  <w:szCs w:val="24"/>
+                  <w:sz w:val="20"/>
+                  <w:szCs w:val="20"/>
                 </w:rPr>
               </w:pPr>
               <w:r>
                 <w:rPr>
+                  <w:rFonts w:ascii="Montserrat" w:hAnsi="Montserrat"/>
                   <w:b/>
                   <w:bCs/>
                   <w:noProof/>
-                  <w:sz w:val="24"/>
-                  <w:szCs w:val="24"/>
+                  <w:sz w:val="20"/>
+                  <w:szCs w:val="20"/>
                 </w:rPr>
                 <w:t>4. [Online] http://solarbyempire.com/why-solar/solar-panel-efficiency.</w:t>
               </w:r>
@@ -15042,32 +15112,59 @@
               <w:pPr>
                 <w:pStyle w:val="Bibliography"/>
                 <w:rPr>
+                  <w:rFonts w:ascii="Montserrat" w:hAnsi="Montserrat"/>
                   <w:b/>
                   <w:bCs/>
                   <w:noProof/>
-                  <w:sz w:val="24"/>
-                  <w:szCs w:val="24"/>
+                  <w:sz w:val="20"/>
+                  <w:szCs w:val="20"/>
                 </w:rPr>
               </w:pPr>
               <w:r>
                 <w:rPr>
+                  <w:rFonts w:ascii="Montserrat" w:hAnsi="Montserrat"/>
                   <w:b/>
                   <w:bCs/>
                   <w:noProof/>
-                  <w:sz w:val="24"/>
-                  <w:szCs w:val="24"/>
+                  <w:sz w:val="20"/>
+                  <w:szCs w:val="20"/>
                 </w:rPr>
                 <w:t>5. [Online] https://altenergyoptions.com/how-many-amps-does-a-solar-panel-produce/.</w:t>
               </w:r>
             </w:p>
             <w:p>
-              <w:r>
+              <w:pPr>
+                <w:pStyle w:val="Bibliography"/>
                 <w:rPr>
+                  <w:rFonts w:ascii="Montserrat" w:hAnsi="Montserrat"/>
                   <w:b/>
                   <w:bCs/>
                   <w:noProof/>
-                  <w:sz w:val="24"/>
-                  <w:szCs w:val="24"/>
+                  <w:sz w:val="20"/>
+                  <w:szCs w:val="20"/>
+                </w:rPr>
+              </w:pPr>
+              <w:r>
+                <w:rPr>
+                  <w:rFonts w:ascii="Montserrat" w:hAnsi="Montserrat"/>
+                  <w:b/>
+                  <w:bCs/>
+                  <w:noProof/>
+                  <w:sz w:val="20"/>
+                  <w:szCs w:val="20"/>
+                </w:rPr>
+                <w:t>6. [Online] https://ecavo.com/best-solar-power-banks/.</w:t>
+              </w:r>
+            </w:p>
+            <w:p>
+              <w:r>
+                <w:rPr>
+                  <w:rFonts w:ascii="Montserrat" w:hAnsi="Montserrat"/>
+                  <w:b/>
+                  <w:bCs/>
+                  <w:noProof/>
+                  <w:sz w:val="20"/>
+                  <w:szCs w:val="20"/>
                 </w:rPr>
                 <w:fldChar w:fldCharType="end"/>
               </w:r>
@@ -16235,6 +16332,7 @@
   <w:style w:type="character" w:default="1" w:styleId="DefaultParagraphFont">
     <w:name w:val="Default Paragraph Font"/>
     <w:uiPriority w:val="1"/>
+    <w:semiHidden/>
     <w:unhideWhenUsed/>
   </w:style>
   <w:style w:type="table" w:default="1" w:styleId="TableNormal">
@@ -16819,11 +16917,18 @@
     <b:URL>https://altenergyoptions.com/how-many-amps-does-a-solar-panel-produce/</b:URL>
     <b:RefOrder>5</b:RefOrder>
   </b:Source>
+  <b:Source>
+    <b:Tag>httpsecavocombestsolarpowerbanks</b:Tag>
+    <b:SourceType>InternetSite</b:SourceType>
+    <b:Guid>{5A984E98-AB68-4863-8551-2F2E1AABA113}</b:Guid>
+    <b:URL>https://ecavo.com/best-solar-power-banks/</b:URL>
+    <b:RefOrder>6</b:RefOrder>
+  </b:Source>
 </b:Sources>
 </file>
 
 <file path=customXml/itemProps1.xml><?xml version="1.0" encoding="utf-8"?>
-<ds:datastoreItem xmlns:ds="http://schemas.openxmlformats.org/officeDocument/2006/customXml" ds:itemID="{33D740DD-0BD6-491D-9036-4DBDA97900CE}">
+<ds:datastoreItem xmlns:ds="http://schemas.openxmlformats.org/officeDocument/2006/customXml" ds:itemID="{BBC1F731-F5DA-4C2F-835C-D521997D03D8}">
   <ds:schemaRefs>
     <ds:schemaRef ds:uri="http://schemas.openxmlformats.org/officeDocument/2006/bibliography"/>
   </ds:schemaRefs>

</xml_diff>

<commit_message>
🎉 Task one finished
</commit_message>
<xml_diff>
--- a/physics-project-sec6-power-bank.docx
+++ b/physics-project-sec6-power-bank.docx
@@ -13955,7 +13955,7 @@
               <w:sz w:val="26"/>
               <w:szCs w:val="26"/>
             </w:rPr>
-            <w:instrText xml:space="preserve"> CITATION htt \l 1033 </w:instrText>
+            <w:instrText xml:space="preserve">CITATION htt \l 1033 </w:instrText>
           </w:r>
           <w:r>
             <w:rPr>
@@ -14089,7 +14089,7 @@
               <w:sz w:val="26"/>
               <w:szCs w:val="26"/>
             </w:rPr>
-            <w:instrText xml:space="preserve"> CITATION htt1 \l 1033 </w:instrText>
+            <w:instrText xml:space="preserve">CITATION htt1 \l 1033 </w:instrText>
           </w:r>
           <w:r>
             <w:rPr>
@@ -14160,7 +14160,7 @@
               <w:sz w:val="26"/>
               <w:szCs w:val="26"/>
             </w:rPr>
-            <w:instrText xml:space="preserve"> CITATION htt2 \l 1033 </w:instrText>
+            <w:instrText xml:space="preserve">CITATION htt2 \l 1033 </w:instrText>
           </w:r>
           <w:r>
             <w:rPr>
@@ -14432,7 +14432,7 @@
               <w:sz w:val="26"/>
               <w:szCs w:val="26"/>
             </w:rPr>
-            <w:instrText xml:space="preserve"> CITATION htt3 \l 1033 </w:instrText>
+            <w:instrText xml:space="preserve">CITATION htt3 \l 1033 </w:instrText>
           </w:r>
           <w:r>
             <w:rPr>
@@ -14485,6 +14485,7 @@
           <w:id w:val="-91630660"/>
           <w:citation/>
         </w:sdtPr>
+        <w:sdtEndPr/>
         <w:sdtContent>
           <w:r>
             <w:rPr>
@@ -14502,7 +14503,7 @@
               <w:sz w:val="26"/>
               <w:szCs w:val="26"/>
             </w:rPr>
-            <w:instrText xml:space="preserve"> CITATION htt4 \l 1033 </w:instrText>
+            <w:instrText xml:space="preserve">CITATION htt4 \l 1033 </w:instrText>
           </w:r>
           <w:r>
             <w:rPr>
@@ -14647,6 +14648,7 @@
           <w:id w:val="79184147"/>
           <w:citation/>
         </w:sdtPr>
+        <w:sdtEndPr/>
         <w:sdtContent>
           <w:r>
             <w:rPr>
@@ -14664,7 +14666,7 @@
               <w:sz w:val="26"/>
               <w:szCs w:val="26"/>
             </w:rPr>
-            <w:instrText xml:space="preserve"> CITATION httpsecavocombestsolarpowerbanks \l 1033 </w:instrText>
+            <w:instrText xml:space="preserve">CITATION httpsecavocombestsolarpowerbanks \l 1033 </w:instrText>
           </w:r>
           <w:r>
             <w:rPr>
@@ -14806,7 +14808,7 @@
               <w:sz w:val="26"/>
               <w:szCs w:val="26"/>
             </w:rPr>
-            <w:instrText xml:space="preserve"> CITATION htt1 \l 1033 </w:instrText>
+            <w:instrText xml:space="preserve">CITATION htt1 \l 1033 </w:instrText>
           </w:r>
           <w:r>
             <w:rPr>
@@ -14984,21 +14986,16 @@
             <w:p>
               <w:pPr>
                 <w:pStyle w:val="Bibliography"/>
-                <w:spacing w:before="240"/>
                 <w:rPr>
                   <w:rFonts w:ascii="Montserrat" w:hAnsi="Montserrat"/>
-                  <w:b/>
-                  <w:bCs/>
                   <w:noProof/>
-                  <w:sz w:val="20"/>
-                  <w:szCs w:val="20"/>
+                  <w:sz w:val="24"/>
+                  <w:szCs w:val="24"/>
                 </w:rPr>
               </w:pPr>
               <w:r>
                 <w:rPr>
                   <w:rFonts w:ascii="Montserrat" w:hAnsi="Montserrat"/>
-                  <w:b/>
-                  <w:bCs/>
                   <w:sz w:val="20"/>
                   <w:szCs w:val="20"/>
                 </w:rPr>
@@ -15007,8 +15004,6 @@
               <w:r>
                 <w:rPr>
                   <w:rFonts w:ascii="Montserrat" w:hAnsi="Montserrat"/>
-                  <w:b/>
-                  <w:bCs/>
                   <w:sz w:val="20"/>
                   <w:szCs w:val="20"/>
                 </w:rPr>
@@ -15017,8 +15012,6 @@
               <w:r>
                 <w:rPr>
                   <w:rFonts w:ascii="Montserrat" w:hAnsi="Montserrat"/>
-                  <w:b/>
-                  <w:bCs/>
                   <w:sz w:val="20"/>
                   <w:szCs w:val="20"/>
                 </w:rPr>
@@ -15027,13 +15020,9 @@
               <w:r>
                 <w:rPr>
                   <w:rFonts w:ascii="Montserrat" w:hAnsi="Montserrat"/>
-                  <w:b/>
-                  <w:bCs/>
                   <w:noProof/>
-                  <w:sz w:val="20"/>
-                  <w:szCs w:val="20"/>
                 </w:rPr>
-                <w:t>1. [Online] https://solaric.com.ph/blog/why-get-solar-powerbank/.</w:t>
+                <w:t>1. Energy Efficient: Why You Should Get a Solar Powerbank. solaric. . [Online] https://solaric.com.ph/blog/why-get-solar-powerbank/.</w:t>
               </w:r>
             </w:p>
             <w:p>
@@ -15041,23 +15030,31 @@
                 <w:pStyle w:val="Bibliography"/>
                 <w:rPr>
                   <w:rFonts w:ascii="Montserrat" w:hAnsi="Montserrat"/>
-                  <w:b/>
-                  <w:bCs/>
                   <w:noProof/>
-                  <w:sz w:val="20"/>
-                  <w:szCs w:val="20"/>
                 </w:rPr>
               </w:pPr>
               <w:r>
                 <w:rPr>
                   <w:rFonts w:ascii="Montserrat" w:hAnsi="Montserrat"/>
-                  <w:b/>
-                  <w:bCs/>
                   <w:noProof/>
-                  <w:sz w:val="20"/>
-                  <w:szCs w:val="20"/>
                 </w:rPr>
-                <w:t>2. [Online] https://www.ecomena.org/what-is-a-solar-power-bank/.</w:t>
+                <w:t xml:space="preserve">2. Zafar, Salman. What is a Solar Power Bank? . </w:t>
+              </w:r>
+              <w:r>
+                <w:rPr>
+                  <w:rFonts w:ascii="Montserrat" w:hAnsi="Montserrat"/>
+                  <w:i/>
+                  <w:iCs/>
+                  <w:noProof/>
+                </w:rPr>
+                <w:t xml:space="preserve">ecomena. </w:t>
+              </w:r>
+              <w:r>
+                <w:rPr>
+                  <w:rFonts w:ascii="Montserrat" w:hAnsi="Montserrat"/>
+                  <w:noProof/>
+                </w:rPr>
+                <w:t>[Online] https://www.ecomena.org/what-is-a-solar-power-bank/.</w:t>
               </w:r>
             </w:p>
             <w:p>
@@ -15065,23 +15062,31 @@
                 <w:pStyle w:val="Bibliography"/>
                 <w:rPr>
                   <w:rFonts w:ascii="Montserrat" w:hAnsi="Montserrat"/>
-                  <w:b/>
-                  <w:bCs/>
                   <w:noProof/>
-                  <w:sz w:val="20"/>
-                  <w:szCs w:val="20"/>
                 </w:rPr>
               </w:pPr>
               <w:r>
                 <w:rPr>
                   <w:rFonts w:ascii="Montserrat" w:hAnsi="Montserrat"/>
-                  <w:b/>
-                  <w:bCs/>
                   <w:noProof/>
-                  <w:sz w:val="20"/>
-                  <w:szCs w:val="20"/>
                 </w:rPr>
-                <w:t>3. [Online] https://www.greenmatch.co.uk/blog/2014/08/what-are-pv-panels.</w:t>
+                <w:t xml:space="preserve">3. What Are PV Panels? </w:t>
+              </w:r>
+              <w:r>
+                <w:rPr>
+                  <w:rFonts w:ascii="Montserrat" w:hAnsi="Montserrat"/>
+                  <w:i/>
+                  <w:iCs/>
+                  <w:noProof/>
+                </w:rPr>
+                <w:t xml:space="preserve">greenmatch. </w:t>
+              </w:r>
+              <w:r>
+                <w:rPr>
+                  <w:rFonts w:ascii="Montserrat" w:hAnsi="Montserrat"/>
+                  <w:noProof/>
+                </w:rPr>
+                <w:t>[Online] https://www.greenmatch.co.uk/blog/2014/08/what-are-pv-panels.</w:t>
               </w:r>
             </w:p>
             <w:p>
@@ -15089,23 +15094,31 @@
                 <w:pStyle w:val="Bibliography"/>
                 <w:rPr>
                   <w:rFonts w:ascii="Montserrat" w:hAnsi="Montserrat"/>
-                  <w:b/>
-                  <w:bCs/>
                   <w:noProof/>
-                  <w:sz w:val="20"/>
-                  <w:szCs w:val="20"/>
                 </w:rPr>
               </w:pPr>
               <w:r>
                 <w:rPr>
                   <w:rFonts w:ascii="Montserrat" w:hAnsi="Montserrat"/>
-                  <w:b/>
-                  <w:bCs/>
                   <w:noProof/>
-                  <w:sz w:val="20"/>
-                  <w:szCs w:val="20"/>
                 </w:rPr>
-                <w:t>4. [Online] http://solarbyempire.com/why-solar/solar-panel-efficiency.</w:t>
+                <w:t xml:space="preserve">4. IS SOLAR POWER WORTH THE INVESTMENT? </w:t>
+              </w:r>
+              <w:r>
+                <w:rPr>
+                  <w:rFonts w:ascii="Montserrat" w:hAnsi="Montserrat"/>
+                  <w:i/>
+                  <w:iCs/>
+                  <w:noProof/>
+                </w:rPr>
+                <w:t xml:space="preserve">solarbyempire. </w:t>
+              </w:r>
+              <w:r>
+                <w:rPr>
+                  <w:rFonts w:ascii="Montserrat" w:hAnsi="Montserrat"/>
+                  <w:noProof/>
+                </w:rPr>
+                <w:t>[Online] http://solarbyempire.com/why-solar/solar-panel-efficiency.</w:t>
               </w:r>
             </w:p>
             <w:p>
@@ -15113,23 +15126,31 @@
                 <w:pStyle w:val="Bibliography"/>
                 <w:rPr>
                   <w:rFonts w:ascii="Montserrat" w:hAnsi="Montserrat"/>
-                  <w:b/>
-                  <w:bCs/>
                   <w:noProof/>
-                  <w:sz w:val="20"/>
-                  <w:szCs w:val="20"/>
                 </w:rPr>
               </w:pPr>
               <w:r>
                 <w:rPr>
                   <w:rFonts w:ascii="Montserrat" w:hAnsi="Montserrat"/>
-                  <w:b/>
-                  <w:bCs/>
                   <w:noProof/>
-                  <w:sz w:val="20"/>
-                  <w:szCs w:val="20"/>
                 </w:rPr>
-                <w:t>5. [Online] https://altenergyoptions.com/how-many-amps-does-a-solar-panel-produce/.</w:t>
+                <w:t xml:space="preserve">5. C, Tim. How Many Amps Does a Solar Panel Produce? </w:t>
+              </w:r>
+              <w:r>
+                <w:rPr>
+                  <w:rFonts w:ascii="Montserrat" w:hAnsi="Montserrat"/>
+                  <w:i/>
+                  <w:iCs/>
+                  <w:noProof/>
+                </w:rPr>
+                <w:t xml:space="preserve">altenergyoptions. </w:t>
+              </w:r>
+              <w:r>
+                <w:rPr>
+                  <w:rFonts w:ascii="Montserrat" w:hAnsi="Montserrat"/>
+                  <w:noProof/>
+                </w:rPr>
+                <w:t>[Online] https://altenergyoptions.com/how-many-amps-does-a-solar-panel-produce/.</w:t>
               </w:r>
             </w:p>
             <w:p>
@@ -15137,31 +15158,37 @@
                 <w:pStyle w:val="Bibliography"/>
                 <w:rPr>
                   <w:rFonts w:ascii="Montserrat" w:hAnsi="Montserrat"/>
-                  <w:b/>
-                  <w:bCs/>
                   <w:noProof/>
-                  <w:sz w:val="20"/>
-                  <w:szCs w:val="20"/>
                 </w:rPr>
               </w:pPr>
               <w:r>
                 <w:rPr>
                   <w:rFonts w:ascii="Montserrat" w:hAnsi="Montserrat"/>
-                  <w:b/>
-                  <w:bCs/>
                   <w:noProof/>
-                  <w:sz w:val="20"/>
-                  <w:szCs w:val="20"/>
                 </w:rPr>
-                <w:t>6. [Online] https://ecavo.com/best-solar-power-banks/.</w:t>
+                <w:t xml:space="preserve">6. Lee, Samanth. Best Solar Power Banks: Solar Charger Power Bank (Solar Powered Battery Bank. </w:t>
+              </w:r>
+              <w:r>
+                <w:rPr>
+                  <w:rFonts w:ascii="Montserrat" w:hAnsi="Montserrat"/>
+                  <w:i/>
+                  <w:iCs/>
+                  <w:noProof/>
+                </w:rPr>
+                <w:t xml:space="preserve">ecavo. </w:t>
+              </w:r>
+              <w:r>
+                <w:rPr>
+                  <w:rFonts w:ascii="Montserrat" w:hAnsi="Montserrat"/>
+                  <w:noProof/>
+                </w:rPr>
+                <w:t>[Online] https://ecavo.com/best-solar-power-banks/.</w:t>
               </w:r>
             </w:p>
             <w:p>
               <w:r>
                 <w:rPr>
                   <w:rFonts w:ascii="Montserrat" w:hAnsi="Montserrat"/>
-                  <w:b/>
-                  <w:bCs/>
                   <w:noProof/>
                   <w:sz w:val="20"/>
                   <w:szCs w:val="20"/>
@@ -16885,50 +16912,91 @@
   <b:Source>
     <b:Tag>htt</b:Tag>
     <b:SourceType>InternetSite</b:SourceType>
-    <b:Guid>{E5CCDB4C-4F45-4860-AB9B-7B0B374E6DE5}</b:Guid>
+    <b:Guid>{D8A48F36-ED04-4A7F-90F7-C53D27CB55A3}</b:Guid>
     <b:URL>https://solaric.com.ph/blog/why-get-solar-powerbank/</b:URL>
+    <b:Title>Energy Efficient: Why You Should Get a Solar Powerbank. solaric. </b:Title>
     <b:RefOrder>1</b:RefOrder>
   </b:Source>
   <b:Source>
     <b:Tag>htt1</b:Tag>
     <b:SourceType>InternetSite</b:SourceType>
-    <b:Guid>{2E62D374-ADD9-4ED2-97A6-DC7F55BCC134}</b:Guid>
+    <b:Guid>{BFE1DF5F-8378-4902-9544-91FE1257CE4B}</b:Guid>
     <b:URL>https://www.ecomena.org/what-is-a-solar-power-bank/</b:URL>
+    <b:Title>What is a Solar Power Bank? </b:Title>
+    <b:InternetSiteTitle>ecomena</b:InternetSiteTitle>
+    <b:Author>
+      <b:Author>
+        <b:NameList>
+          <b:Person>
+            <b:Last>Zafar</b:Last>
+            <b:First>Salman</b:First>
+          </b:Person>
+        </b:NameList>
+      </b:Author>
+    </b:Author>
     <b:RefOrder>2</b:RefOrder>
   </b:Source>
   <b:Source>
     <b:Tag>htt2</b:Tag>
     <b:SourceType>InternetSite</b:SourceType>
-    <b:Guid>{84B09D22-5083-4832-8776-9721D1905968}</b:Guid>
+    <b:Guid>{E2DD9BC1-43CD-485A-A567-316AB5AA5772}</b:Guid>
     <b:URL>https://www.greenmatch.co.uk/blog/2014/08/what-are-pv-panels</b:URL>
+    <b:Title>What Are PV Panels?</b:Title>
+    <b:InternetSiteTitle>greenmatch</b:InternetSiteTitle>
     <b:RefOrder>3</b:RefOrder>
   </b:Source>
   <b:Source>
     <b:Tag>htt3</b:Tag>
     <b:SourceType>InternetSite</b:SourceType>
-    <b:Guid>{60F2AFEE-A07E-4C6C-9D46-B944280C5618}</b:Guid>
+    <b:Guid>{87CAE953-F760-4DC2-B876-3049464B4AD1}</b:Guid>
     <b:URL>http://solarbyempire.com/why-solar/solar-panel-efficiency</b:URL>
+    <b:Title>IS SOLAR POWER WORTH THE INVESTMENT?</b:Title>
+    <b:InternetSiteTitle>solarbyempire</b:InternetSiteTitle>
     <b:RefOrder>4</b:RefOrder>
   </b:Source>
   <b:Source>
     <b:Tag>htt4</b:Tag>
     <b:SourceType>InternetSite</b:SourceType>
-    <b:Guid>{EB41F68E-83C4-48C1-8AA7-C421BE4512E9}</b:Guid>
+    <b:Guid>{DD58C308-1188-4ABC-B1DA-28237B6235EF}</b:Guid>
     <b:URL>https://altenergyoptions.com/how-many-amps-does-a-solar-panel-produce/</b:URL>
+    <b:Author>
+      <b:Author>
+        <b:NameList>
+          <b:Person>
+            <b:Last>C</b:Last>
+            <b:First>Tim</b:First>
+          </b:Person>
+        </b:NameList>
+      </b:Author>
+    </b:Author>
+    <b:Title>How Many Amps Does a Solar Panel Produce?</b:Title>
+    <b:InternetSiteTitle>altenergyoptions</b:InternetSiteTitle>
     <b:RefOrder>5</b:RefOrder>
   </b:Source>
   <b:Source>
     <b:Tag>httpsecavocombestsolarpowerbanks</b:Tag>
     <b:SourceType>InternetSite</b:SourceType>
-    <b:Guid>{5A984E98-AB68-4863-8551-2F2E1AABA113}</b:Guid>
+    <b:Guid>{AA07FE99-12CB-4632-AC10-EE87BF40B355}</b:Guid>
     <b:URL>https://ecavo.com/best-solar-power-banks/</b:URL>
+    <b:Author>
+      <b:Author>
+        <b:NameList>
+          <b:Person>
+            <b:Last>Lee</b:Last>
+            <b:First>Samanth</b:First>
+          </b:Person>
+        </b:NameList>
+      </b:Author>
+    </b:Author>
+    <b:Title>Best Solar Power Banks: Solar Charger Power Bank (Solar Powered Battery Bank</b:Title>
+    <b:InternetSiteTitle>ecavo</b:InternetSiteTitle>
     <b:RefOrder>6</b:RefOrder>
   </b:Source>
 </b:Sources>
 </file>
 
 <file path=customXml/itemProps1.xml><?xml version="1.0" encoding="utf-8"?>
-<ds:datastoreItem xmlns:ds="http://schemas.openxmlformats.org/officeDocument/2006/customXml" ds:itemID="{BBC1F731-F5DA-4C2F-835C-D521997D03D8}">
+<ds:datastoreItem xmlns:ds="http://schemas.openxmlformats.org/officeDocument/2006/customXml" ds:itemID="{C0E2F2D7-01D2-43C2-9E6C-068DC93FA36D}">
   <ds:schemaRefs>
     <ds:schemaRef ds:uri="http://schemas.openxmlformats.org/officeDocument/2006/bibliography"/>
   </ds:schemaRefs>

</xml_diff>